<commit_message>
Final Version of Milestone 2
</commit_message>
<xml_diff>
--- a/Documentation/Milestone_2.docx
+++ b/Documentation/Milestone_2.docx
@@ -1,6 +1,6 @@
 
 <file path=word/document.xml><?xml version="1.0" encoding="utf-8"?>
-<w:document xmlns:ve="http://schemas.openxmlformats.org/markup-compatibility/2006" xmlns:o="urn:schemas-microsoft-com:office:office" xmlns:r="http://schemas.openxmlformats.org/officeDocument/2006/relationships" xmlns:m="http://schemas.openxmlformats.org/officeDocument/2006/math" xmlns:v="urn:schemas-microsoft-com:vml" xmlns:wp="http://schemas.openxmlformats.org/drawingml/2006/wordprocessingDrawing" xmlns:w10="urn:schemas-microsoft-com:office:word" xmlns:w="http://schemas.openxmlformats.org/wordprocessingml/2006/main" xmlns:wne="http://schemas.microsoft.com/office/word/2006/wordml">
+<w:document xmlns:wpc="http://schemas.microsoft.com/office/word/2010/wordprocessingCanvas" xmlns:cx="http://schemas.microsoft.com/office/drawing/2014/chartex" xmlns:cx1="http://schemas.microsoft.com/office/drawing/2015/9/8/chartex" xmlns:cx2="http://schemas.microsoft.com/office/drawing/2015/10/21/chartex" xmlns:cx3="http://schemas.microsoft.com/office/drawing/2016/5/9/chartex" xmlns:cx4="http://schemas.microsoft.com/office/drawing/2016/5/10/chartex" xmlns:cx5="http://schemas.microsoft.com/office/drawing/2016/5/11/chartex" xmlns:cx6="http://schemas.microsoft.com/office/drawing/2016/5/12/chartex" xmlns:cx7="http://schemas.microsoft.com/office/drawing/2016/5/13/chartex" xmlns:cx8="http://schemas.microsoft.com/office/drawing/2016/5/14/chartex" xmlns:mc="http://schemas.openxmlformats.org/markup-compatibility/2006" xmlns:aink="http://schemas.microsoft.com/office/drawing/2016/ink" xmlns:am3d="http://schemas.microsoft.com/office/drawing/2017/model3d" xmlns:o="urn:schemas-microsoft-com:office:office" xmlns:r="http://schemas.openxmlformats.org/officeDocument/2006/relationships" xmlns:m="http://schemas.openxmlformats.org/officeDocument/2006/math" xmlns:v="urn:schemas-microsoft-com:vml" xmlns:wp14="http://schemas.microsoft.com/office/word/2010/wordprocessingDrawing" xmlns:wp="http://schemas.openxmlformats.org/drawingml/2006/wordprocessingDrawing" xmlns:w10="urn:schemas-microsoft-com:office:word" xmlns:w="http://schemas.openxmlformats.org/wordprocessingml/2006/main" xmlns:w14="http://schemas.microsoft.com/office/word/2010/wordml" xmlns:w15="http://schemas.microsoft.com/office/word/2012/wordml" xmlns:w16cid="http://schemas.microsoft.com/office/word/2016/wordml/cid" xmlns:w16se="http://schemas.microsoft.com/office/word/2015/wordml/symex" xmlns:wpg="http://schemas.microsoft.com/office/word/2010/wordprocessingGroup" xmlns:wpi="http://schemas.microsoft.com/office/word/2010/wordprocessingInk" xmlns:wne="http://schemas.microsoft.com/office/word/2006/wordml" xmlns:wps="http://schemas.microsoft.com/office/word/2010/wordprocessingShape" mc:Ignorable="w14 w15 w16se w16cid wp14">
   <w:body>
     <w:p>
       <w:pPr>
@@ -285,7 +285,7 @@
           <w:sz w:val="24"/>
           <w:szCs w:val="24"/>
         </w:rPr>
-        <w:t>What is your position and roles in that company?</w:t>
+        <w:t>What is your position and role in that company?</w:t>
       </w:r>
     </w:p>
     <w:p>
@@ -1102,7 +1102,23 @@
           <w:sz w:val="24"/>
           <w:szCs w:val="24"/>
         </w:rPr>
-        <w:t>Do you think it is possible to implement the product with your day to day tasks?</w:t>
+        <w:t xml:space="preserve">Do you think it is possible to implement the product </w:t>
+      </w:r>
+      <w:r>
+        <w:rPr>
+          <w:rFonts w:ascii="Times New Roman" w:hAnsi="Times New Roman" w:cs="Times New Roman"/>
+          <w:sz w:val="24"/>
+          <w:szCs w:val="24"/>
+        </w:rPr>
+        <w:t>to help you with your</w:t>
+      </w:r>
+      <w:r>
+        <w:rPr>
+          <w:rFonts w:ascii="Times New Roman" w:hAnsi="Times New Roman" w:cs="Times New Roman"/>
+          <w:sz w:val="24"/>
+          <w:szCs w:val="24"/>
+        </w:rPr>
+        <w:t xml:space="preserve"> day to day tasks?</w:t>
       </w:r>
     </w:p>
     <w:p>
@@ -1361,6 +1377,7 @@
           <w:b/>
           <w:szCs w:val="24"/>
         </w:rPr>
+        <w:lastRenderedPageBreak/>
         <w:t>Part IX: The Analyst’s Summary:</w:t>
       </w:r>
     </w:p>
@@ -1384,7 +1401,6 @@
           <w:sz w:val="24"/>
           <w:szCs w:val="24"/>
         </w:rPr>
-        <w:lastRenderedPageBreak/>
         <w:t>… (When interview is done)</w:t>
       </w:r>
     </w:p>
@@ -1464,14 +1480,42 @@
           <w:ilvl w:val="0"/>
           <w:numId w:val="22"/>
         </w:numPr>
-      </w:pPr>
-      <w:r>
+        <w:rPr>
+          <w:rFonts w:ascii="Times New Roman" w:hAnsi="Times New Roman" w:cs="Times New Roman"/>
+          <w:sz w:val="24"/>
+          <w:szCs w:val="24"/>
+        </w:rPr>
+      </w:pPr>
+      <w:r>
+        <w:rPr>
+          <w:rFonts w:ascii="Times New Roman" w:hAnsi="Times New Roman" w:cs="Times New Roman"/>
+          <w:sz w:val="24"/>
+          <w:szCs w:val="24"/>
+        </w:rPr>
         <w:t>Modelling</w:t>
       </w:r>
       <w:r>
+        <w:rPr>
+          <w:rFonts w:ascii="Times New Roman" w:hAnsi="Times New Roman" w:cs="Times New Roman"/>
+          <w:sz w:val="24"/>
+          <w:szCs w:val="24"/>
+        </w:rPr>
         <w:t xml:space="preserve"> the sensor</w:t>
       </w:r>
       <w:r>
+        <w:rPr>
+          <w:rFonts w:ascii="Times New Roman" w:hAnsi="Times New Roman" w:cs="Times New Roman"/>
+          <w:sz w:val="24"/>
+          <w:szCs w:val="24"/>
+        </w:rPr>
+        <w:t>’s</w:t>
+      </w:r>
+      <w:r>
+        <w:rPr>
+          <w:rFonts w:ascii="Times New Roman" w:hAnsi="Times New Roman" w:cs="Times New Roman"/>
+          <w:sz w:val="24"/>
+          <w:szCs w:val="24"/>
+        </w:rPr>
         <w:t xml:space="preserve"> inputs and outputs</w:t>
       </w:r>
     </w:p>
@@ -1482,8 +1526,18 @@
           <w:ilvl w:val="0"/>
           <w:numId w:val="22"/>
         </w:numPr>
-      </w:pPr>
-      <w:r>
+        <w:rPr>
+          <w:rFonts w:ascii="Times New Roman" w:hAnsi="Times New Roman" w:cs="Times New Roman"/>
+          <w:sz w:val="24"/>
+          <w:szCs w:val="24"/>
+        </w:rPr>
+      </w:pPr>
+      <w:r>
+        <w:rPr>
+          <w:rFonts w:ascii="Times New Roman" w:hAnsi="Times New Roman" w:cs="Times New Roman"/>
+          <w:sz w:val="24"/>
+          <w:szCs w:val="24"/>
+        </w:rPr>
         <w:t>Modelling the connection between the device and the sensor, output of the sensor and input to the device</w:t>
       </w:r>
     </w:p>
@@ -1513,9 +1567,35 @@
           <w:ilvl w:val="0"/>
           <w:numId w:val="23"/>
         </w:numPr>
-      </w:pPr>
-      <w:r>
-        <w:t>The sensivity of the sensor</w:t>
+        <w:rPr>
+          <w:rFonts w:ascii="Times New Roman" w:hAnsi="Times New Roman" w:cs="Times New Roman"/>
+          <w:sz w:val="24"/>
+          <w:szCs w:val="24"/>
+        </w:rPr>
+      </w:pPr>
+      <w:r>
+        <w:rPr>
+          <w:rFonts w:ascii="Times New Roman" w:hAnsi="Times New Roman" w:cs="Times New Roman"/>
+          <w:sz w:val="24"/>
+          <w:szCs w:val="24"/>
+        </w:rPr>
+        <w:t xml:space="preserve">The </w:t>
+      </w:r>
+      <w:r>
+        <w:rPr>
+          <w:rFonts w:ascii="Times New Roman" w:hAnsi="Times New Roman" w:cs="Times New Roman"/>
+          <w:sz w:val="24"/>
+          <w:szCs w:val="24"/>
+        </w:rPr>
+        <w:t>sensitivity</w:t>
+      </w:r>
+      <w:r>
+        <w:rPr>
+          <w:rFonts w:ascii="Times New Roman" w:hAnsi="Times New Roman" w:cs="Times New Roman"/>
+          <w:sz w:val="24"/>
+          <w:szCs w:val="24"/>
+        </w:rPr>
+        <w:t xml:space="preserve"> of the sensor</w:t>
       </w:r>
     </w:p>
     <w:p>
@@ -1525,12 +1605,71 @@
           <w:ilvl w:val="0"/>
           <w:numId w:val="23"/>
         </w:numPr>
-      </w:pPr>
-      <w:r>
-        <w:t>The maximum distance</w:t>
-      </w:r>
-      <w:r>
-        <w:t xml:space="preserve"> the device allows for efficient reading from the sensor</w:t>
+        <w:rPr>
+          <w:rFonts w:ascii="Times New Roman" w:hAnsi="Times New Roman" w:cs="Times New Roman"/>
+          <w:sz w:val="24"/>
+          <w:szCs w:val="24"/>
+        </w:rPr>
+      </w:pPr>
+      <w:r>
+        <w:rPr>
+          <w:rFonts w:ascii="Times New Roman" w:hAnsi="Times New Roman" w:cs="Times New Roman"/>
+          <w:sz w:val="24"/>
+          <w:szCs w:val="24"/>
+        </w:rPr>
+        <w:t xml:space="preserve">The maximum </w:t>
+      </w:r>
+      <w:r>
+        <w:rPr>
+          <w:rFonts w:ascii="Times New Roman" w:hAnsi="Times New Roman" w:cs="Times New Roman"/>
+          <w:sz w:val="24"/>
+          <w:szCs w:val="24"/>
+        </w:rPr>
+        <w:t>distance tolerated by the device from the sensor, all the while having correct data gathered from it</w:t>
+      </w:r>
+    </w:p>
+    <w:p>
+      <w:pPr>
+        <w:pStyle w:val="ListParagraph"/>
+        <w:numPr>
+          <w:ilvl w:val="0"/>
+          <w:numId w:val="23"/>
+        </w:numPr>
+        <w:rPr>
+          <w:rFonts w:ascii="Times New Roman" w:hAnsi="Times New Roman" w:cs="Times New Roman"/>
+          <w:sz w:val="24"/>
+          <w:szCs w:val="24"/>
+        </w:rPr>
+      </w:pPr>
+      <w:r>
+        <w:rPr>
+          <w:rFonts w:ascii="Times New Roman" w:hAnsi="Times New Roman" w:cs="Times New Roman"/>
+          <w:sz w:val="24"/>
+          <w:szCs w:val="24"/>
+        </w:rPr>
+        <w:t>The penetration depth of the connection between the device and sensor</w:t>
+      </w:r>
+    </w:p>
+    <w:p>
+      <w:pPr>
+        <w:pStyle w:val="ListParagraph"/>
+        <w:numPr>
+          <w:ilvl w:val="0"/>
+          <w:numId w:val="23"/>
+        </w:numPr>
+        <w:rPr>
+          <w:rFonts w:ascii="Times New Roman" w:hAnsi="Times New Roman" w:cs="Times New Roman"/>
+          <w:sz w:val="24"/>
+          <w:szCs w:val="24"/>
+        </w:rPr>
+      </w:pPr>
+      <w:r>
+        <w:rPr>
+          <w:rFonts w:ascii="Times New Roman" w:hAnsi="Times New Roman" w:cs="Times New Roman"/>
+          <w:sz w:val="24"/>
+          <w:szCs w:val="24"/>
+        </w:rPr>
+        <w:t>The response time of an input</w:t>
       </w:r>
     </w:p>
     <w:p>
@@ -1548,21 +1687,43 @@
     </w:p>
     <w:p>
       <w:pPr>
-        <w:rPr>
-          <w:rFonts w:cs="Times New Roman"/>
-          <w:szCs w:val="24"/>
-        </w:rPr>
-      </w:pPr>
-    </w:p>
-    <w:p>
-      <w:pPr>
-        <w:rPr>
-          <w:rFonts w:cs="Times New Roman"/>
-          <w:szCs w:val="24"/>
-        </w:rPr>
-      </w:pPr>
-      <w:bookmarkStart w:id="0" w:name="_GoBack"/>
-      <w:bookmarkEnd w:id="0"/>
+        <w:pStyle w:val="ListParagraph"/>
+        <w:numPr>
+          <w:ilvl w:val="0"/>
+          <w:numId w:val="24"/>
+        </w:numPr>
+        <w:rPr>
+          <w:rFonts w:ascii="Times New Roman" w:hAnsi="Times New Roman" w:cs="Times New Roman"/>
+          <w:bCs/>
+          <w:sz w:val="24"/>
+          <w:szCs w:val="24"/>
+        </w:rPr>
+      </w:pPr>
+      <w:r>
+        <w:rPr>
+          <w:rFonts w:ascii="Times New Roman" w:hAnsi="Times New Roman" w:cs="Times New Roman"/>
+          <w:bCs/>
+          <w:sz w:val="24"/>
+          <w:szCs w:val="24"/>
+        </w:rPr>
+        <w:t>The computer simulation will be done through the usage of MATLAB</w:t>
+      </w:r>
+    </w:p>
+    <w:p>
+      <w:pPr>
+        <w:rPr>
+          <w:rFonts w:cs="Times New Roman"/>
+          <w:szCs w:val="24"/>
+        </w:rPr>
+      </w:pPr>
+    </w:p>
+    <w:p>
+      <w:pPr>
+        <w:rPr>
+          <w:rFonts w:cs="Times New Roman"/>
+          <w:szCs w:val="24"/>
+        </w:rPr>
+      </w:pPr>
     </w:p>
     <w:p>
       <w:pPr>
@@ -1609,10 +1770,20 @@
           <w:rFonts w:cs="Times New Roman"/>
           <w:szCs w:val="24"/>
         </w:rPr>
-        <w:t>our application will use a motion sensor to control the fluidity of the presentation and an individual</w:t>
-      </w:r>
-      <w:r>
-        <w:t xml:space="preserve">could use </w:t>
+        <w:t xml:space="preserve">our application will use a motion sensor to control the fluidity of the presentation and an </w:t>
+      </w:r>
+      <w:r>
+        <w:rPr>
+          <w:rFonts w:cs="Times New Roman"/>
+          <w:szCs w:val="24"/>
+        </w:rPr>
+        <w:t>individual</w:t>
+      </w:r>
+      <w:r>
+        <w:t xml:space="preserve"> could</w:t>
+      </w:r>
+      <w:r>
+        <w:t xml:space="preserve"> use </w:t>
       </w:r>
       <w:r>
         <w:rPr>
@@ -1691,6 +1862,7 @@
         <w:spacing w:line="360" w:lineRule="auto"/>
       </w:pPr>
       <w:r>
+        <w:lastRenderedPageBreak/>
         <w:t>Another main ethical issue is that the sensor allows an individual to be able to control any control devices being controlled by the sensor regardless of user is. This could cause other individual have access to control things controlled by the sensor</w:t>
       </w:r>
     </w:p>
@@ -1714,73 +1886,282 @@
     </w:p>
     <w:p>
       <w:pPr>
-        <w:spacing w:line="480" w:lineRule="auto"/>
-        <w:rPr>
-          <w:rFonts w:cs="Times New Roman"/>
-          <w:szCs w:val="24"/>
-        </w:rPr>
-      </w:pPr>
+        <w:spacing w:line="360" w:lineRule="auto"/>
+        <w:rPr>
+          <w:rFonts w:cs="Times New Roman"/>
+          <w:szCs w:val="24"/>
+        </w:rPr>
+      </w:pPr>
+      <w:r>
+        <w:rPr>
+          <w:rFonts w:cs="Times New Roman"/>
+          <w:szCs w:val="24"/>
+        </w:rPr>
+        <w:t>The first interview we did was with Daniel on 4</w:t>
+      </w:r>
+      <w:r>
+        <w:rPr>
+          <w:rFonts w:cs="Times New Roman"/>
+          <w:szCs w:val="24"/>
+          <w:vertAlign w:val="superscript"/>
+        </w:rPr>
+        <w:t>th</w:t>
+      </w:r>
+      <w:r>
+        <w:rPr>
+          <w:rFonts w:cs="Times New Roman"/>
+          <w:szCs w:val="24"/>
+        </w:rPr>
+        <w:t xml:space="preserve"> of October at 5 PM. Daniel is a student in his second year at Concordia university. He is a co-op student, so he usually studies as a full-time student. </w:t>
+      </w:r>
+      <w:r>
+        <w:rPr>
+          <w:rFonts w:cs="Times New Roman"/>
+          <w:szCs w:val="24"/>
+        </w:rPr>
+        <w:t>T</w:t>
+      </w:r>
+      <w:r>
+        <w:rPr>
+          <w:rFonts w:cs="Times New Roman"/>
+          <w:szCs w:val="24"/>
+        </w:rPr>
+        <w:t>he interviewee is</w:t>
+      </w:r>
+      <w:r>
+        <w:rPr>
+          <w:rFonts w:cs="Times New Roman"/>
+          <w:szCs w:val="24"/>
+        </w:rPr>
+        <w:t xml:space="preserve"> currently</w:t>
+      </w:r>
+      <w:r>
+        <w:rPr>
+          <w:rFonts w:cs="Times New Roman"/>
+          <w:szCs w:val="24"/>
+        </w:rPr>
+        <w:t xml:space="preserve"> working as intern at Genet</w:t>
+      </w:r>
+      <w:r>
+        <w:rPr>
+          <w:rFonts w:cs="Times New Roman"/>
+          <w:szCs w:val="24"/>
+        </w:rPr>
+        <w:t>e</w:t>
+      </w:r>
+      <w:r>
+        <w:rPr>
+          <w:rFonts w:cs="Times New Roman"/>
+          <w:szCs w:val="24"/>
+        </w:rPr>
+        <w:t xml:space="preserve">c after finishing his first year of </w:t>
+      </w:r>
+      <w:r>
+        <w:rPr>
+          <w:rFonts w:cs="Times New Roman"/>
+          <w:szCs w:val="24"/>
+        </w:rPr>
+        <w:t>studies</w:t>
+      </w:r>
+      <w:r>
+        <w:rPr>
+          <w:rFonts w:cs="Times New Roman"/>
+          <w:szCs w:val="24"/>
+        </w:rPr>
+        <w:t xml:space="preserve"> in Software engineering. </w:t>
+      </w:r>
+      <w:r>
+        <w:rPr>
+          <w:rFonts w:cs="Times New Roman"/>
+          <w:szCs w:val="24"/>
+        </w:rPr>
+        <w:t>He works as a programmer at Genetec</w:t>
+      </w:r>
+      <w:r>
+        <w:rPr>
+          <w:rFonts w:cs="Times New Roman"/>
+          <w:szCs w:val="24"/>
+        </w:rPr>
+        <w:t xml:space="preserve">. He uses a </w:t>
+      </w:r>
+      <w:r>
+        <w:rPr>
+          <w:rFonts w:cs="Times New Roman"/>
+          <w:szCs w:val="24"/>
+        </w:rPr>
+        <w:t>C</w:t>
+      </w:r>
+      <w:r>
+        <w:rPr>
+          <w:rFonts w:cs="Times New Roman"/>
+          <w:szCs w:val="24"/>
+        </w:rPr>
+        <w:t>++ programming language at work which is an object-oriented language like C# and is made by Microsoft.  At Genet</w:t>
+      </w:r>
+      <w:r>
+        <w:rPr>
+          <w:rFonts w:cs="Times New Roman"/>
+          <w:szCs w:val="24"/>
+        </w:rPr>
+        <w:t>e</w:t>
+      </w:r>
+      <w:r>
+        <w:rPr>
+          <w:rFonts w:cs="Times New Roman"/>
+          <w:szCs w:val="24"/>
+        </w:rPr>
+        <w:t xml:space="preserve">c, they usually use Microsoft products for their tasks such as, </w:t>
+      </w:r>
+      <w:r>
+        <w:rPr>
+          <w:rFonts w:cs="Times New Roman"/>
+          <w:szCs w:val="24"/>
+        </w:rPr>
+        <w:t>SharePoint</w:t>
+      </w:r>
+      <w:r>
+        <w:rPr>
+          <w:rFonts w:cs="Times New Roman"/>
+          <w:szCs w:val="24"/>
+        </w:rPr>
+        <w:t xml:space="preserve">, </w:t>
+      </w:r>
+      <w:r>
+        <w:rPr>
+          <w:rFonts w:cs="Times New Roman"/>
+          <w:szCs w:val="24"/>
+        </w:rPr>
+        <w:t>W</w:t>
+      </w:r>
+      <w:r>
+        <w:rPr>
+          <w:rFonts w:cs="Times New Roman"/>
+          <w:szCs w:val="24"/>
+        </w:rPr>
+        <w:t xml:space="preserve">ord, </w:t>
+      </w:r>
+      <w:r>
+        <w:rPr>
+          <w:rFonts w:cs="Times New Roman"/>
+          <w:szCs w:val="24"/>
+        </w:rPr>
+        <w:t>E</w:t>
+      </w:r>
+      <w:r>
+        <w:rPr>
+          <w:rFonts w:cs="Times New Roman"/>
+          <w:szCs w:val="24"/>
+        </w:rPr>
+        <w:t>xcel and especially Power Point for presenting. The workers at Genet</w:t>
+      </w:r>
+      <w:r>
+        <w:rPr>
+          <w:rFonts w:cs="Times New Roman"/>
+          <w:szCs w:val="24"/>
+        </w:rPr>
+        <w:t>e</w:t>
+      </w:r>
+      <w:r>
+        <w:rPr>
+          <w:rFonts w:cs="Times New Roman"/>
+          <w:szCs w:val="24"/>
+        </w:rPr>
+        <w:t xml:space="preserve">c do a presentation once every one or two days for 5 to 10 minutes about the daily progress of their work. Daniel said that they sometimes have issues with presenting due to the distraction for the audience while watching a presentation due to the necessity for the presenter to move back and forth to get closer to the computer. He commented on our project that it could help the people to focus more on the presentation itself as well as give the users the ability to personalize their movement based on their needs. Moreover, Daniel said the privacy is something </w:t>
+      </w:r>
+      <w:r>
+        <w:rPr>
+          <w:rFonts w:cs="Times New Roman"/>
+          <w:szCs w:val="24"/>
+        </w:rPr>
+        <w:tab/>
+      </w:r>
+      <w:r>
+        <w:rPr>
+          <w:rFonts w:cs="Times New Roman"/>
+          <w:szCs w:val="24"/>
+        </w:rPr>
+        <w:t>important about the product we present; for example, since the application has access to the mobile’s camera, it must be secure and the people have to feel safe about it while they are doing something in their homes.</w:t>
+      </w:r>
+    </w:p>
+    <w:p>
+      <w:pPr>
+        <w:spacing w:line="360" w:lineRule="auto"/>
+        <w:rPr>
+          <w:rFonts w:cs="Times New Roman"/>
+          <w:szCs w:val="24"/>
+        </w:rPr>
+      </w:pPr>
+      <w:r>
+        <w:rPr>
+          <w:rFonts w:cs="Times New Roman"/>
+          <w:szCs w:val="24"/>
+        </w:rPr>
+        <w:t>On the other hand, Samer is another stakeholder we did an interview with on 5</w:t>
+      </w:r>
+      <w:r>
+        <w:rPr>
+          <w:rFonts w:cs="Times New Roman"/>
+          <w:szCs w:val="24"/>
+          <w:vertAlign w:val="superscript"/>
+        </w:rPr>
+        <w:t>th</w:t>
+      </w:r>
+      <w:r>
+        <w:rPr>
+          <w:rFonts w:cs="Times New Roman"/>
+          <w:szCs w:val="24"/>
+        </w:rPr>
+        <w:t xml:space="preserve"> of October at 5.30 PM. The interviewee finished studying during the winter semester 2019 and got graduated from Concordia university with a bachelor’s degree in civil engineering. He has a company which does 3D scanning for civil projects mainly based in Canada, but they do some projects outside the country. Samer works as the Directing Manager at his company and needs to do a lot of presentations everyday with their clients, and he said that in this kind of job the company has the client’s attention for 15 minutes, so they must be efficient and use the time in the best possible way. Depending on the job flow, they sometimes do from as low as 6 presentation per week to as much as 4 presentations everyday, so they must prepare the presentation to meet each client’s needs. They usually have some issues with the presentation which they must solve </w:t>
+      </w:r>
       <w:r>
         <w:rPr>
           <w:rFonts w:cs="Times New Roman"/>
           <w:szCs w:val="24"/>
         </w:rPr>
         <w:lastRenderedPageBreak/>
-        <w:t>The first interview we did was with Daniel on 4</w:t>
-      </w:r>
-      <w:r>
-        <w:rPr>
-          <w:rFonts w:cs="Times New Roman"/>
-          <w:szCs w:val="24"/>
-          <w:vertAlign w:val="superscript"/>
-        </w:rPr>
-        <w:t>th</w:t>
-      </w:r>
-      <w:r>
-        <w:rPr>
-          <w:rFonts w:cs="Times New Roman"/>
-          <w:szCs w:val="24"/>
-        </w:rPr>
-        <w:t xml:space="preserve"> of October at 5 PM. Daniel is a student in his second year at Concordia university. He is a co-op student, so he usually studies as a full-time student. During this semester, the interviewee is working as intern at Genetic after finishing his first year of studying in Software engineering. His job at Genetic is doing programming projects as well as improving some existing projects; in addition, he sometimes adds some new feature to projects they have at Genetic or fixing some bugs related to a specific part of a code which does not function well. He uses a X++ programming language at work which is an object-oriented language like C# and is made by Microsoft.  At Genetic, they usually use Microsoft products for their main tasks such as, Sharepoint, word, excel and especially Power Point for presenting. The workers at Genetic do a presentation once every one or two days for 5 to 10 minutes about the daily progress of their work. Daniel said that they sometimes have issues with presenting due to the distraction for the audience while watching a presentation due to the necessity for the presenter to move back and forth to get closer to the computer. He commented on our project that it could help the people to focus more on the presentation itself as well as give the users the ability to personalize their movement based on their needs. Moreover, Daniel said the privacy is something so important about the product we present; for example, since the application has access to the mobile’s camera, it must be secure and the people have to feel safe about it while they are doing something in their homes.</w:t>
-      </w:r>
-    </w:p>
-    <w:p>
-      <w:pPr>
-        <w:spacing w:line="480" w:lineRule="auto"/>
-        <w:rPr>
-          <w:rFonts w:cs="Times New Roman"/>
-          <w:szCs w:val="24"/>
-        </w:rPr>
-      </w:pPr>
-      <w:r>
-        <w:rPr>
-          <w:rFonts w:cs="Times New Roman"/>
-          <w:szCs w:val="24"/>
-        </w:rPr>
-        <w:t>On the other hand, Samer is another stakeholder we did an interview with on 5</w:t>
-      </w:r>
-      <w:r>
-        <w:rPr>
-          <w:rFonts w:cs="Times New Roman"/>
-          <w:szCs w:val="24"/>
-          <w:vertAlign w:val="superscript"/>
-        </w:rPr>
-        <w:t>th</w:t>
-      </w:r>
-      <w:r>
-        <w:rPr>
-          <w:rFonts w:cs="Times New Roman"/>
-          <w:szCs w:val="24"/>
-        </w:rPr>
-        <w:t xml:space="preserve"> of October at 5.30 PM. The interviewee finished studying during the winter semester 2019 and got graduated from Concordia university with a bachelor’s degree in civil engineering. He has a company which does 3D scanning for civil projects mainly based in Canada, but they do some projects outside the country. Samer works as the Directing Manager at his company and needs to do a lot </w:t>
-      </w:r>
-      <w:r>
-        <w:rPr>
-          <w:rFonts w:cs="Times New Roman"/>
-          <w:szCs w:val="24"/>
-        </w:rPr>
-        <w:lastRenderedPageBreak/>
-        <w:t xml:space="preserve">of presentations everyday with their clients, and he said that in this kind of job the company has the client’s attention for 15 minutes, so they must be efficient and use the time in the best possible way. Depending on the job flow, they sometimes do from as low as 6 presentation per week to as much as 4 presentations everyday, so they must prepare the presentation to meet each client’s needs. They usually have some issues with the presentation which they must solve quickly. The problems they face vary from PC issues to I Clicker instability, so they always prefer something reliable. Samer said that our project must be so simple and does not introduce new programs, shock resistance and introduce new useful features. </w:t>
+        <w:t>quickly. The problems they face vary from PC issues to I Clicker instability, so they always prefer something reliable. Samer said that our project must be simple</w:t>
+      </w:r>
+      <w:r>
+        <w:rPr>
+          <w:rFonts w:cs="Times New Roman"/>
+          <w:szCs w:val="24"/>
+        </w:rPr>
+        <w:t xml:space="preserve">. </w:t>
+      </w:r>
+      <w:r>
+        <w:rPr>
+          <w:rFonts w:cs="Times New Roman"/>
+          <w:szCs w:val="24"/>
+        </w:rPr>
+        <w:t>does not introduce new programs</w:t>
+      </w:r>
+      <w:r>
+        <w:rPr>
+          <w:rFonts w:cs="Times New Roman"/>
+          <w:szCs w:val="24"/>
+        </w:rPr>
+        <w:t>,</w:t>
+      </w:r>
+      <w:r>
+        <w:rPr>
+          <w:rFonts w:cs="Times New Roman"/>
+          <w:szCs w:val="24"/>
+        </w:rPr>
+        <w:t xml:space="preserve"> shock resistance and</w:t>
+      </w:r>
+      <w:r>
+        <w:rPr>
+          <w:rFonts w:cs="Times New Roman"/>
+          <w:szCs w:val="24"/>
+        </w:rPr>
+        <w:t>,</w:t>
+      </w:r>
+      <w:r>
+        <w:rPr>
+          <w:rFonts w:cs="Times New Roman"/>
+          <w:szCs w:val="24"/>
+        </w:rPr>
+        <w:t xml:space="preserve"> introduce new useful features. </w:t>
       </w:r>
     </w:p>
     <w:p>
@@ -1809,12 +2190,21 @@
           <w:szCs w:val="24"/>
         </w:rPr>
       </w:pPr>
-      <w:r>
-        <w:rPr>
-          <w:rFonts w:cs="Times New Roman"/>
-          <w:szCs w:val="24"/>
-        </w:rPr>
-        <w:t>Shadi:</w:t>
+      <w:proofErr w:type="spellStart"/>
+      <w:r>
+        <w:rPr>
+          <w:rFonts w:cs="Times New Roman"/>
+          <w:szCs w:val="24"/>
+        </w:rPr>
+        <w:t>Shadi</w:t>
+      </w:r>
+      <w:proofErr w:type="spellEnd"/>
+      <w:r>
+        <w:rPr>
+          <w:rFonts w:cs="Times New Roman"/>
+          <w:szCs w:val="24"/>
+        </w:rPr>
+        <w:t>:</w:t>
       </w:r>
     </w:p>
     <w:p>
@@ -2053,7 +2443,6 @@
           <w:sz w:val="24"/>
           <w:szCs w:val="24"/>
         </w:rPr>
-        <w:lastRenderedPageBreak/>
         <w:t>The product will allow better concentration for the audience</w:t>
       </w:r>
     </w:p>
@@ -2065,12 +2454,53 @@
           <w:szCs w:val="24"/>
         </w:rPr>
       </w:pPr>
-      <w:r>
-        <w:rPr>
-          <w:rFonts w:cs="Times New Roman"/>
-          <w:szCs w:val="24"/>
-        </w:rPr>
-        <w:t>Ogo-Oluwa Jesutomi Olasubulumi:</w:t>
+      <w:proofErr w:type="spellStart"/>
+      <w:r>
+        <w:rPr>
+          <w:rFonts w:cs="Times New Roman"/>
+          <w:szCs w:val="24"/>
+        </w:rPr>
+        <w:t>Ogo</w:t>
+      </w:r>
+      <w:proofErr w:type="spellEnd"/>
+      <w:r>
+        <w:rPr>
+          <w:rFonts w:cs="Times New Roman"/>
+          <w:szCs w:val="24"/>
+        </w:rPr>
+        <w:t xml:space="preserve">-Oluwa </w:t>
+      </w:r>
+      <w:proofErr w:type="spellStart"/>
+      <w:r>
+        <w:rPr>
+          <w:rFonts w:cs="Times New Roman"/>
+          <w:szCs w:val="24"/>
+        </w:rPr>
+        <w:t>Jesutomi</w:t>
+      </w:r>
+      <w:proofErr w:type="spellEnd"/>
+      <w:r>
+        <w:rPr>
+          <w:rFonts w:cs="Times New Roman"/>
+          <w:szCs w:val="24"/>
+        </w:rPr>
+        <w:t xml:space="preserve"> </w:t>
+      </w:r>
+      <w:proofErr w:type="spellStart"/>
+      <w:r>
+        <w:rPr>
+          <w:rFonts w:cs="Times New Roman"/>
+          <w:szCs w:val="24"/>
+        </w:rPr>
+        <w:t>Olasubulumi</w:t>
+      </w:r>
+      <w:proofErr w:type="spellEnd"/>
+      <w:r>
+        <w:rPr>
+          <w:rFonts w:cs="Times New Roman"/>
+          <w:szCs w:val="24"/>
+        </w:rPr>
+        <w:t>:</w:t>
       </w:r>
     </w:p>
     <w:p>
@@ -2155,6 +2585,7 @@
           <w:rFonts w:cs="Times New Roman"/>
           <w:szCs w:val="24"/>
         </w:rPr>
+        <w:lastRenderedPageBreak/>
         <w:t>Cong-Vinh Vu</w:t>
       </w:r>
     </w:p>
@@ -2167,13 +2598,16 @@
         </w:numPr>
         <w:spacing w:line="480" w:lineRule="auto"/>
         <w:rPr>
-          <w:rFonts w:cs="Times New Roman"/>
-          <w:szCs w:val="24"/>
-        </w:rPr>
-      </w:pPr>
-      <w:r>
-        <w:rPr>
-          <w:rFonts w:cs="Times New Roman"/>
+          <w:rFonts w:ascii="Times New Roman" w:hAnsi="Times New Roman" w:cs="Times New Roman"/>
+          <w:sz w:val="24"/>
+          <w:szCs w:val="24"/>
+        </w:rPr>
+      </w:pPr>
+      <w:bookmarkStart w:id="0" w:name="_GoBack"/>
+      <w:r>
+        <w:rPr>
+          <w:rFonts w:ascii="Times New Roman" w:hAnsi="Times New Roman" w:cs="Times New Roman"/>
+          <w:sz w:val="24"/>
           <w:szCs w:val="24"/>
         </w:rPr>
         <w:t>Movements due to use of the application should not hinder the fluidity of a presentation.</w:t>
@@ -2188,16 +2622,34 @@
         </w:numPr>
         <w:spacing w:line="480" w:lineRule="auto"/>
         <w:rPr>
-          <w:rFonts w:cs="Times New Roman"/>
-          <w:szCs w:val="24"/>
-        </w:rPr>
-      </w:pPr>
-      <w:r>
-        <w:rPr>
-          <w:rFonts w:cs="Times New Roman"/>
-          <w:szCs w:val="24"/>
-        </w:rPr>
-        <w:t>Allow the user to configure which mouvements they would like to access the application's features.</w:t>
+          <w:rFonts w:ascii="Times New Roman" w:hAnsi="Times New Roman" w:cs="Times New Roman"/>
+          <w:sz w:val="24"/>
+          <w:szCs w:val="24"/>
+        </w:rPr>
+      </w:pPr>
+      <w:r>
+        <w:rPr>
+          <w:rFonts w:ascii="Times New Roman" w:hAnsi="Times New Roman" w:cs="Times New Roman"/>
+          <w:sz w:val="24"/>
+          <w:szCs w:val="24"/>
+        </w:rPr>
+        <w:t xml:space="preserve">Allow the user to configure which </w:t>
+      </w:r>
+      <w:r>
+        <w:rPr>
+          <w:rFonts w:ascii="Times New Roman" w:hAnsi="Times New Roman" w:cs="Times New Roman"/>
+          <w:sz w:val="24"/>
+          <w:szCs w:val="24"/>
+        </w:rPr>
+        <w:t>movements</w:t>
+      </w:r>
+      <w:r>
+        <w:rPr>
+          <w:rFonts w:ascii="Times New Roman" w:hAnsi="Times New Roman" w:cs="Times New Roman"/>
+          <w:sz w:val="24"/>
+          <w:szCs w:val="24"/>
+        </w:rPr>
+        <w:t xml:space="preserve"> they would like to access the application's features.</w:t>
       </w:r>
     </w:p>
     <w:p>
@@ -2209,18 +2661,21 @@
         </w:numPr>
         <w:spacing w:line="480" w:lineRule="auto"/>
         <w:rPr>
-          <w:rFonts w:cs="Times New Roman"/>
-          <w:szCs w:val="24"/>
-        </w:rPr>
-      </w:pPr>
-      <w:r>
-        <w:rPr>
-          <w:rFonts w:cs="Times New Roman"/>
+          <w:rFonts w:ascii="Times New Roman" w:hAnsi="Times New Roman" w:cs="Times New Roman"/>
+          <w:sz w:val="24"/>
+          <w:szCs w:val="24"/>
+        </w:rPr>
+      </w:pPr>
+      <w:r>
+        <w:rPr>
+          <w:rFonts w:ascii="Times New Roman" w:hAnsi="Times New Roman" w:cs="Times New Roman"/>
+          <w:sz w:val="24"/>
           <w:szCs w:val="24"/>
         </w:rPr>
         <w:t>The application should allow the user to adjust the sensor's sensibility.</w:t>
       </w:r>
     </w:p>
+    <w:bookmarkEnd w:id="0"/>
     <w:p>
       <w:pPr>
         <w:spacing w:line="480" w:lineRule="auto"/>
@@ -2247,12 +2702,21 @@
           <w:szCs w:val="24"/>
         </w:rPr>
       </w:pPr>
-      <w:r>
-        <w:rPr>
-          <w:rFonts w:cs="Times New Roman"/>
-          <w:szCs w:val="24"/>
-        </w:rPr>
-        <w:t>Shadi:</w:t>
+      <w:proofErr w:type="spellStart"/>
+      <w:r>
+        <w:rPr>
+          <w:rFonts w:cs="Times New Roman"/>
+          <w:szCs w:val="24"/>
+        </w:rPr>
+        <w:t>Shadi</w:t>
+      </w:r>
+      <w:proofErr w:type="spellEnd"/>
+      <w:r>
+        <w:rPr>
+          <w:rFonts w:cs="Times New Roman"/>
+          <w:szCs w:val="24"/>
+        </w:rPr>
+        <w:t>:</w:t>
       </w:r>
     </w:p>
     <w:p>
@@ -2383,7 +2847,16 @@
           <w:sz w:val="24"/>
           <w:szCs w:val="24"/>
         </w:rPr>
-        <w:t xml:space="preserve">The product should be compatible with commonly used device such as computer, </w:t>
+        <w:t xml:space="preserve">The product should be compatible with commonly used device such as </w:t>
+      </w:r>
+      <w:proofErr w:type="gramStart"/>
+      <w:r>
+        <w:rPr>
+          <w:rFonts w:ascii="Times New Roman" w:hAnsi="Times New Roman" w:cs="Times New Roman"/>
+          <w:sz w:val="24"/>
+          <w:szCs w:val="24"/>
+        </w:rPr>
+        <w:t xml:space="preserve">computer, </w:t>
       </w:r>
       <w:r>
         <w:rPr>
@@ -2399,7 +2872,16 @@
           <w:sz w:val="24"/>
           <w:szCs w:val="24"/>
         </w:rPr>
-        <w:t>phones and not force the user to purchase additional equipment.</w:t>
+        <w:t>phones</w:t>
+      </w:r>
+      <w:proofErr w:type="gramEnd"/>
+      <w:r>
+        <w:rPr>
+          <w:rFonts w:ascii="Times New Roman" w:hAnsi="Times New Roman" w:cs="Times New Roman"/>
+          <w:sz w:val="24"/>
+          <w:szCs w:val="24"/>
+        </w:rPr>
+        <w:t xml:space="preserve"> and not force the user to purchase additional equipment.</w:t>
       </w:r>
     </w:p>
     <w:p>
@@ -2422,7 +2904,6 @@
           <w:sz w:val="24"/>
           <w:szCs w:val="24"/>
         </w:rPr>
-        <w:lastRenderedPageBreak/>
         <w:t xml:space="preserve"> The product should not break easily, should have a long lifespan and should not harm the user in any way.  </w:t>
       </w:r>
     </w:p>
@@ -2519,12 +3000,22 @@
           <w:szCs w:val="24"/>
         </w:rPr>
       </w:pPr>
-      <w:r>
-        <w:rPr>
-          <w:rFonts w:cs="Times New Roman"/>
-          <w:szCs w:val="24"/>
-        </w:rPr>
-        <w:t>Ogo-O</w:t>
+      <w:proofErr w:type="spellStart"/>
+      <w:r>
+        <w:rPr>
+          <w:rFonts w:cs="Times New Roman"/>
+          <w:szCs w:val="24"/>
+        </w:rPr>
+        <w:lastRenderedPageBreak/>
+        <w:t>Ogo</w:t>
+      </w:r>
+      <w:proofErr w:type="spellEnd"/>
+      <w:r>
+        <w:rPr>
+          <w:rFonts w:cs="Times New Roman"/>
+          <w:szCs w:val="24"/>
+        </w:rPr>
+        <w:t>-O</w:t>
       </w:r>
       <w:r>
         <w:rPr>
@@ -2540,6 +3031,7 @@
         </w:rPr>
         <w:t xml:space="preserve"> </w:t>
       </w:r>
+      <w:proofErr w:type="spellStart"/>
       <w:r>
         <w:rPr>
           <w:rFonts w:cs="Times New Roman"/>
@@ -2547,6 +3039,7 @@
         </w:rPr>
         <w:t>Jesutomi</w:t>
       </w:r>
+      <w:proofErr w:type="spellEnd"/>
       <w:r>
         <w:rPr>
           <w:rFonts w:cs="Times New Roman"/>
@@ -2554,12 +3047,21 @@
         </w:rPr>
         <w:t xml:space="preserve"> </w:t>
       </w:r>
-      <w:r>
-        <w:rPr>
-          <w:rFonts w:cs="Times New Roman"/>
-          <w:szCs w:val="24"/>
-        </w:rPr>
-        <w:t>Olasubulumi:</w:t>
+      <w:proofErr w:type="spellStart"/>
+      <w:r>
+        <w:rPr>
+          <w:rFonts w:cs="Times New Roman"/>
+          <w:szCs w:val="24"/>
+        </w:rPr>
+        <w:t>Olasubulumi</w:t>
+      </w:r>
+      <w:proofErr w:type="spellEnd"/>
+      <w:r>
+        <w:rPr>
+          <w:rFonts w:cs="Times New Roman"/>
+          <w:szCs w:val="24"/>
+        </w:rPr>
+        <w:t>:</w:t>
       </w:r>
     </w:p>
     <w:p>
@@ -2656,13 +3158,15 @@
         </w:numPr>
         <w:spacing w:line="480" w:lineRule="auto"/>
         <w:rPr>
-          <w:rFonts w:cs="Times New Roman"/>
-          <w:szCs w:val="24"/>
-        </w:rPr>
-      </w:pPr>
-      <w:r>
-        <w:rPr>
-          <w:rFonts w:cs="Times New Roman"/>
+          <w:rFonts w:ascii="Times New Roman" w:hAnsi="Times New Roman" w:cs="Times New Roman"/>
+          <w:sz w:val="24"/>
+          <w:szCs w:val="24"/>
+        </w:rPr>
+      </w:pPr>
+      <w:r>
+        <w:rPr>
+          <w:rFonts w:ascii="Times New Roman" w:hAnsi="Times New Roman" w:cs="Times New Roman"/>
+          <w:sz w:val="24"/>
           <w:szCs w:val="24"/>
         </w:rPr>
         <w:t>The sensor could be very sensitive and apply features in an unwanted manner.</w:t>
@@ -2677,13 +3181,15 @@
         </w:numPr>
         <w:spacing w:line="480" w:lineRule="auto"/>
         <w:rPr>
-          <w:rFonts w:cs="Times New Roman"/>
-          <w:szCs w:val="24"/>
-        </w:rPr>
-      </w:pPr>
-      <w:r>
-        <w:rPr>
-          <w:rFonts w:cs="Times New Roman"/>
+          <w:rFonts w:ascii="Times New Roman" w:hAnsi="Times New Roman" w:cs="Times New Roman"/>
+          <w:sz w:val="24"/>
+          <w:szCs w:val="24"/>
+        </w:rPr>
+      </w:pPr>
+      <w:r>
+        <w:rPr>
+          <w:rFonts w:ascii="Times New Roman" w:hAnsi="Times New Roman" w:cs="Times New Roman"/>
+          <w:sz w:val="24"/>
           <w:szCs w:val="24"/>
         </w:rPr>
         <w:t>The application needs other features than allowing the user to show slides sequentially with a sensor.</w:t>
@@ -2698,13 +3204,15 @@
         </w:numPr>
         <w:spacing w:line="480" w:lineRule="auto"/>
         <w:rPr>
-          <w:rFonts w:cs="Times New Roman"/>
-          <w:szCs w:val="24"/>
-        </w:rPr>
-      </w:pPr>
-      <w:r>
-        <w:rPr>
-          <w:rFonts w:cs="Times New Roman"/>
+          <w:rFonts w:ascii="Times New Roman" w:hAnsi="Times New Roman" w:cs="Times New Roman"/>
+          <w:sz w:val="24"/>
+          <w:szCs w:val="24"/>
+        </w:rPr>
+      </w:pPr>
+      <w:r>
+        <w:rPr>
+          <w:rFonts w:ascii="Times New Roman" w:hAnsi="Times New Roman" w:cs="Times New Roman"/>
+          <w:sz w:val="24"/>
           <w:szCs w:val="24"/>
         </w:rPr>
         <w:t>The cost of the application and sensor should be equal or lower to competitive products such as a clicker.</w:t>
@@ -2722,8 +3230,8 @@
 </file>
 
 <file path=word/numbering.xml><?xml version="1.0" encoding="utf-8"?>
-<w:numbering xmlns:ve="http://schemas.openxmlformats.org/markup-compatibility/2006" xmlns:o="urn:schemas-microsoft-com:office:office" xmlns:r="http://schemas.openxmlformats.org/officeDocument/2006/relationships" xmlns:m="http://schemas.openxmlformats.org/officeDocument/2006/math" xmlns:v="urn:schemas-microsoft-com:vml" xmlns:wp="http://schemas.openxmlformats.org/drawingml/2006/wordprocessingDrawing" xmlns:w10="urn:schemas-microsoft-com:office:word" xmlns:w="http://schemas.openxmlformats.org/wordprocessingml/2006/main" xmlns:wne="http://schemas.microsoft.com/office/word/2006/wordml">
-  <w:abstractNum w:abstractNumId="0">
+<w:numbering xmlns:wpc="http://schemas.microsoft.com/office/word/2010/wordprocessingCanvas" xmlns:cx="http://schemas.microsoft.com/office/drawing/2014/chartex" xmlns:cx1="http://schemas.microsoft.com/office/drawing/2015/9/8/chartex" xmlns:cx2="http://schemas.microsoft.com/office/drawing/2015/10/21/chartex" xmlns:cx3="http://schemas.microsoft.com/office/drawing/2016/5/9/chartex" xmlns:cx4="http://schemas.microsoft.com/office/drawing/2016/5/10/chartex" xmlns:cx5="http://schemas.microsoft.com/office/drawing/2016/5/11/chartex" xmlns:cx6="http://schemas.microsoft.com/office/drawing/2016/5/12/chartex" xmlns:cx7="http://schemas.microsoft.com/office/drawing/2016/5/13/chartex" xmlns:cx8="http://schemas.microsoft.com/office/drawing/2016/5/14/chartex" xmlns:mc="http://schemas.openxmlformats.org/markup-compatibility/2006" xmlns:aink="http://schemas.microsoft.com/office/drawing/2016/ink" xmlns:am3d="http://schemas.microsoft.com/office/drawing/2017/model3d" xmlns:o="urn:schemas-microsoft-com:office:office" xmlns:r="http://schemas.openxmlformats.org/officeDocument/2006/relationships" xmlns:m="http://schemas.openxmlformats.org/officeDocument/2006/math" xmlns:v="urn:schemas-microsoft-com:vml" xmlns:wp14="http://schemas.microsoft.com/office/word/2010/wordprocessingDrawing" xmlns:wp="http://schemas.openxmlformats.org/drawingml/2006/wordprocessingDrawing" xmlns:w10="urn:schemas-microsoft-com:office:word" xmlns:w="http://schemas.openxmlformats.org/wordprocessingml/2006/main" xmlns:w14="http://schemas.microsoft.com/office/word/2010/wordml" xmlns:w15="http://schemas.microsoft.com/office/word/2012/wordml" xmlns:w16cid="http://schemas.microsoft.com/office/word/2016/wordml/cid" xmlns:w16se="http://schemas.microsoft.com/office/word/2015/wordml/symex" xmlns:wpg="http://schemas.microsoft.com/office/word/2010/wordprocessingGroup" xmlns:wpi="http://schemas.microsoft.com/office/word/2010/wordprocessingInk" xmlns:wne="http://schemas.microsoft.com/office/word/2006/wordml" xmlns:wps="http://schemas.microsoft.com/office/word/2010/wordprocessingShape" mc:Ignorable="w14 w15 w16se w16cid wp14">
+  <w:abstractNum w:abstractNumId="0" w15:restartNumberingAfterBreak="0">
     <w:nsid w:val="00184923"/>
     <w:multiLevelType w:val="hybridMultilevel"/>
     <w:tmpl w:val="F4B6AA76"/>
@@ -2812,7 +3320,7 @@
       </w:pPr>
     </w:lvl>
   </w:abstractNum>
-  <w:abstractNum w:abstractNumId="1">
+  <w:abstractNum w:abstractNumId="1" w15:restartNumberingAfterBreak="0">
     <w:nsid w:val="0045167D"/>
     <w:multiLevelType w:val="multilevel"/>
     <w:tmpl w:val="1A5485AC"/>
@@ -2901,7 +3409,7 @@
       </w:pPr>
     </w:lvl>
   </w:abstractNum>
-  <w:abstractNum w:abstractNumId="2">
+  <w:abstractNum w:abstractNumId="2" w15:restartNumberingAfterBreak="0">
     <w:nsid w:val="015E2180"/>
     <w:multiLevelType w:val="hybridMultilevel"/>
     <w:tmpl w:val="BB846406"/>
@@ -3014,7 +3522,7 @@
       </w:rPr>
     </w:lvl>
   </w:abstractNum>
-  <w:abstractNum w:abstractNumId="3">
+  <w:abstractNum w:abstractNumId="3" w15:restartNumberingAfterBreak="0">
     <w:nsid w:val="01B36289"/>
     <w:multiLevelType w:val="hybridMultilevel"/>
     <w:tmpl w:val="FF04C908"/>
@@ -3127,7 +3635,7 @@
       </w:rPr>
     </w:lvl>
   </w:abstractNum>
-  <w:abstractNum w:abstractNumId="4">
+  <w:abstractNum w:abstractNumId="4" w15:restartNumberingAfterBreak="0">
     <w:nsid w:val="059B2A7C"/>
     <w:multiLevelType w:val="hybridMultilevel"/>
     <w:tmpl w:val="AD367F76"/>
@@ -3240,7 +3748,7 @@
       </w:rPr>
     </w:lvl>
   </w:abstractNum>
-  <w:abstractNum w:abstractNumId="5">
+  <w:abstractNum w:abstractNumId="5" w15:restartNumberingAfterBreak="0">
     <w:nsid w:val="13A01A7F"/>
     <w:multiLevelType w:val="hybridMultilevel"/>
     <w:tmpl w:val="EE2A57F2"/>
@@ -3329,7 +3837,7 @@
       </w:pPr>
     </w:lvl>
   </w:abstractNum>
-  <w:abstractNum w:abstractNumId="6">
+  <w:abstractNum w:abstractNumId="6" w15:restartNumberingAfterBreak="0">
     <w:nsid w:val="1A654360"/>
     <w:multiLevelType w:val="hybridMultilevel"/>
     <w:tmpl w:val="6E8C67D2"/>
@@ -3442,7 +3950,7 @@
       </w:rPr>
     </w:lvl>
   </w:abstractNum>
-  <w:abstractNum w:abstractNumId="7">
+  <w:abstractNum w:abstractNumId="7" w15:restartNumberingAfterBreak="0">
     <w:nsid w:val="1E4B6871"/>
     <w:multiLevelType w:val="hybridMultilevel"/>
     <w:tmpl w:val="2B7ED7EE"/>
@@ -3531,7 +4039,7 @@
       </w:pPr>
     </w:lvl>
   </w:abstractNum>
-  <w:abstractNum w:abstractNumId="8">
+  <w:abstractNum w:abstractNumId="8" w15:restartNumberingAfterBreak="0">
     <w:nsid w:val="21CB2EF3"/>
     <w:multiLevelType w:val="hybridMultilevel"/>
     <w:tmpl w:val="57A81DCA"/>
@@ -3644,7 +4152,7 @@
       </w:rPr>
     </w:lvl>
   </w:abstractNum>
-  <w:abstractNum w:abstractNumId="9">
+  <w:abstractNum w:abstractNumId="9" w15:restartNumberingAfterBreak="0">
     <w:nsid w:val="281C048C"/>
     <w:multiLevelType w:val="multilevel"/>
     <w:tmpl w:val="1A5485AC"/>
@@ -3733,7 +4241,7 @@
       </w:pPr>
     </w:lvl>
   </w:abstractNum>
-  <w:abstractNum w:abstractNumId="10">
+  <w:abstractNum w:abstractNumId="10" w15:restartNumberingAfterBreak="0">
     <w:nsid w:val="36FD46AC"/>
     <w:multiLevelType w:val="hybridMultilevel"/>
     <w:tmpl w:val="01D008E0"/>
@@ -3846,7 +4354,7 @@
       </w:rPr>
     </w:lvl>
   </w:abstractNum>
-  <w:abstractNum w:abstractNumId="11">
+  <w:abstractNum w:abstractNumId="11" w15:restartNumberingAfterBreak="0">
     <w:nsid w:val="37B971E8"/>
     <w:multiLevelType w:val="hybridMultilevel"/>
     <w:tmpl w:val="60B6C3B2"/>
@@ -3959,7 +4467,7 @@
       </w:rPr>
     </w:lvl>
   </w:abstractNum>
-  <w:abstractNum w:abstractNumId="12">
+  <w:abstractNum w:abstractNumId="12" w15:restartNumberingAfterBreak="0">
     <w:nsid w:val="43991995"/>
     <w:multiLevelType w:val="hybridMultilevel"/>
     <w:tmpl w:val="540CAE52"/>
@@ -4072,7 +4580,7 @@
       </w:rPr>
     </w:lvl>
   </w:abstractNum>
-  <w:abstractNum w:abstractNumId="13">
+  <w:abstractNum w:abstractNumId="13" w15:restartNumberingAfterBreak="0">
     <w:nsid w:val="43FC696C"/>
     <w:multiLevelType w:val="hybridMultilevel"/>
     <w:tmpl w:val="259E79AE"/>
@@ -4158,7 +4666,7 @@
       </w:pPr>
     </w:lvl>
   </w:abstractNum>
-  <w:abstractNum w:abstractNumId="14">
+  <w:abstractNum w:abstractNumId="14" w15:restartNumberingAfterBreak="0">
     <w:nsid w:val="5EFF1D71"/>
     <w:multiLevelType w:val="hybridMultilevel"/>
     <w:tmpl w:val="DA6A965C"/>
@@ -4250,7 +4758,7 @@
       </w:pPr>
     </w:lvl>
   </w:abstractNum>
-  <w:abstractNum w:abstractNumId="15">
+  <w:abstractNum w:abstractNumId="15" w15:restartNumberingAfterBreak="0">
     <w:nsid w:val="644E5E24"/>
     <w:multiLevelType w:val="hybridMultilevel"/>
     <w:tmpl w:val="ABC8B542"/>
@@ -4363,7 +4871,7 @@
       </w:rPr>
     </w:lvl>
   </w:abstractNum>
-  <w:abstractNum w:abstractNumId="16">
+  <w:abstractNum w:abstractNumId="16" w15:restartNumberingAfterBreak="0">
     <w:nsid w:val="6A865E5E"/>
     <w:multiLevelType w:val="hybridMultilevel"/>
     <w:tmpl w:val="11D8F586"/>
@@ -4476,7 +4984,7 @@
       </w:rPr>
     </w:lvl>
   </w:abstractNum>
-  <w:abstractNum w:abstractNumId="17">
+  <w:abstractNum w:abstractNumId="17" w15:restartNumberingAfterBreak="0">
     <w:nsid w:val="6C665B85"/>
     <w:multiLevelType w:val="hybridMultilevel"/>
     <w:tmpl w:val="0B10C59E"/>
@@ -4565,7 +5073,7 @@
       </w:pPr>
     </w:lvl>
   </w:abstractNum>
-  <w:abstractNum w:abstractNumId="18">
+  <w:abstractNum w:abstractNumId="18" w15:restartNumberingAfterBreak="0">
     <w:nsid w:val="715930A4"/>
     <w:multiLevelType w:val="hybridMultilevel"/>
     <w:tmpl w:val="E11A606C"/>
@@ -4678,7 +5186,7 @@
       </w:rPr>
     </w:lvl>
   </w:abstractNum>
-  <w:abstractNum w:abstractNumId="19">
+  <w:abstractNum w:abstractNumId="19" w15:restartNumberingAfterBreak="0">
     <w:nsid w:val="75004A99"/>
     <w:multiLevelType w:val="hybridMultilevel"/>
     <w:tmpl w:val="478425BC"/>
@@ -4791,7 +5299,120 @@
       </w:rPr>
     </w:lvl>
   </w:abstractNum>
-  <w:abstractNum w:abstractNumId="20">
+  <w:abstractNum w:abstractNumId="20" w15:restartNumberingAfterBreak="0">
+    <w:nsid w:val="793361B8"/>
+    <w:multiLevelType w:val="hybridMultilevel"/>
+    <w:tmpl w:val="25882C5E"/>
+    <w:lvl w:ilvl="0" w:tplc="10090001">
+      <w:start w:val="1"/>
+      <w:numFmt w:val="bullet"/>
+      <w:lvlText w:val=""/>
+      <w:lvlJc w:val="left"/>
+      <w:pPr>
+        <w:ind w:left="720" w:hanging="360"/>
+      </w:pPr>
+      <w:rPr>
+        <w:rFonts w:ascii="Symbol" w:hAnsi="Symbol" w:hint="default"/>
+      </w:rPr>
+    </w:lvl>
+    <w:lvl w:ilvl="1" w:tplc="10090003" w:tentative="1">
+      <w:start w:val="1"/>
+      <w:numFmt w:val="bullet"/>
+      <w:lvlText w:val="o"/>
+      <w:lvlJc w:val="left"/>
+      <w:pPr>
+        <w:ind w:left="1440" w:hanging="360"/>
+      </w:pPr>
+      <w:rPr>
+        <w:rFonts w:ascii="Courier New" w:hAnsi="Courier New" w:cs="Courier New" w:hint="default"/>
+      </w:rPr>
+    </w:lvl>
+    <w:lvl w:ilvl="2" w:tplc="10090005" w:tentative="1">
+      <w:start w:val="1"/>
+      <w:numFmt w:val="bullet"/>
+      <w:lvlText w:val=""/>
+      <w:lvlJc w:val="left"/>
+      <w:pPr>
+        <w:ind w:left="2160" w:hanging="360"/>
+      </w:pPr>
+      <w:rPr>
+        <w:rFonts w:ascii="Wingdings" w:hAnsi="Wingdings" w:hint="default"/>
+      </w:rPr>
+    </w:lvl>
+    <w:lvl w:ilvl="3" w:tplc="10090001" w:tentative="1">
+      <w:start w:val="1"/>
+      <w:numFmt w:val="bullet"/>
+      <w:lvlText w:val=""/>
+      <w:lvlJc w:val="left"/>
+      <w:pPr>
+        <w:ind w:left="2880" w:hanging="360"/>
+      </w:pPr>
+      <w:rPr>
+        <w:rFonts w:ascii="Symbol" w:hAnsi="Symbol" w:hint="default"/>
+      </w:rPr>
+    </w:lvl>
+    <w:lvl w:ilvl="4" w:tplc="10090003" w:tentative="1">
+      <w:start w:val="1"/>
+      <w:numFmt w:val="bullet"/>
+      <w:lvlText w:val="o"/>
+      <w:lvlJc w:val="left"/>
+      <w:pPr>
+        <w:ind w:left="3600" w:hanging="360"/>
+      </w:pPr>
+      <w:rPr>
+        <w:rFonts w:ascii="Courier New" w:hAnsi="Courier New" w:cs="Courier New" w:hint="default"/>
+      </w:rPr>
+    </w:lvl>
+    <w:lvl w:ilvl="5" w:tplc="10090005" w:tentative="1">
+      <w:start w:val="1"/>
+      <w:numFmt w:val="bullet"/>
+      <w:lvlText w:val=""/>
+      <w:lvlJc w:val="left"/>
+      <w:pPr>
+        <w:ind w:left="4320" w:hanging="360"/>
+      </w:pPr>
+      <w:rPr>
+        <w:rFonts w:ascii="Wingdings" w:hAnsi="Wingdings" w:hint="default"/>
+      </w:rPr>
+    </w:lvl>
+    <w:lvl w:ilvl="6" w:tplc="10090001" w:tentative="1">
+      <w:start w:val="1"/>
+      <w:numFmt w:val="bullet"/>
+      <w:lvlText w:val=""/>
+      <w:lvlJc w:val="left"/>
+      <w:pPr>
+        <w:ind w:left="5040" w:hanging="360"/>
+      </w:pPr>
+      <w:rPr>
+        <w:rFonts w:ascii="Symbol" w:hAnsi="Symbol" w:hint="default"/>
+      </w:rPr>
+    </w:lvl>
+    <w:lvl w:ilvl="7" w:tplc="10090003" w:tentative="1">
+      <w:start w:val="1"/>
+      <w:numFmt w:val="bullet"/>
+      <w:lvlText w:val="o"/>
+      <w:lvlJc w:val="left"/>
+      <w:pPr>
+        <w:ind w:left="5760" w:hanging="360"/>
+      </w:pPr>
+      <w:rPr>
+        <w:rFonts w:ascii="Courier New" w:hAnsi="Courier New" w:cs="Courier New" w:hint="default"/>
+      </w:rPr>
+    </w:lvl>
+    <w:lvl w:ilvl="8" w:tplc="10090005" w:tentative="1">
+      <w:start w:val="1"/>
+      <w:numFmt w:val="bullet"/>
+      <w:lvlText w:val=""/>
+      <w:lvlJc w:val="left"/>
+      <w:pPr>
+        <w:ind w:left="6480" w:hanging="360"/>
+      </w:pPr>
+      <w:rPr>
+        <w:rFonts w:ascii="Wingdings" w:hAnsi="Wingdings" w:hint="default"/>
+      </w:rPr>
+    </w:lvl>
+  </w:abstractNum>
+  <w:abstractNum w:abstractNumId="21" w15:restartNumberingAfterBreak="0">
     <w:nsid w:val="7D0C79C2"/>
     <w:multiLevelType w:val="hybridMultilevel"/>
     <w:tmpl w:val="A4721D6A"/>
@@ -4904,7 +5525,7 @@
       </w:rPr>
     </w:lvl>
   </w:abstractNum>
-  <w:abstractNum w:abstractNumId="21">
+  <w:abstractNum w:abstractNumId="22" w15:restartNumberingAfterBreak="0">
     <w:nsid w:val="7D84722E"/>
     <w:multiLevelType w:val="hybridMultilevel"/>
     <w:tmpl w:val="515499FA"/>
@@ -5017,7 +5638,7 @@
       </w:rPr>
     </w:lvl>
   </w:abstractNum>
-  <w:abstractNum w:abstractNumId="22">
+  <w:abstractNum w:abstractNumId="23" w15:restartNumberingAfterBreak="0">
     <w:nsid w:val="7D85394D"/>
     <w:multiLevelType w:val="hybridMultilevel"/>
     <w:tmpl w:val="0B10C59E"/>
@@ -5158,7 +5779,7 @@
     <w:abstractNumId w:val="0"/>
   </w:num>
   <w:num w:numId="18">
-    <w:abstractNumId w:val="22"/>
+    <w:abstractNumId w:val="23"/>
   </w:num>
   <w:num w:numId="19">
     <w:abstractNumId w:val="17"/>
@@ -5170,16 +5791,19 @@
     <w:abstractNumId w:val="15"/>
   </w:num>
   <w:num w:numId="22">
-    <w:abstractNumId w:val="20"/>
+    <w:abstractNumId w:val="21"/>
   </w:num>
   <w:num w:numId="23">
-    <w:abstractNumId w:val="21"/>
+    <w:abstractNumId w:val="22"/>
+  </w:num>
+  <w:num w:numId="24">
+    <w:abstractNumId w:val="20"/>
   </w:num>
 </w:numbering>
 </file>
 
 <file path=word/styles.xml><?xml version="1.0" encoding="utf-8"?>
-<w:styles xmlns:r="http://schemas.openxmlformats.org/officeDocument/2006/relationships" xmlns:w="http://schemas.openxmlformats.org/wordprocessingml/2006/main">
+<w:styles xmlns:mc="http://schemas.openxmlformats.org/markup-compatibility/2006" xmlns:r="http://schemas.openxmlformats.org/officeDocument/2006/relationships" xmlns:w="http://schemas.openxmlformats.org/wordprocessingml/2006/main" xmlns:w14="http://schemas.microsoft.com/office/word/2010/wordml" xmlns:w15="http://schemas.microsoft.com/office/word/2012/wordml" xmlns:w16cid="http://schemas.microsoft.com/office/word/2016/wordml/cid" xmlns:w16se="http://schemas.microsoft.com/office/word/2015/wordml/symex" mc:Ignorable="w14 w15 w16se w16cid">
   <w:docDefaults>
     <w:rPrDefault>
       <w:rPr>
@@ -5195,144 +5819,384 @@
       </w:pPr>
     </w:pPrDefault>
   </w:docDefaults>
-  <w:latentStyles w:defLockedState="0" w:defUIPriority="99" w:defSemiHidden="1" w:defUnhideWhenUsed="1" w:defQFormat="0" w:count="267">
-    <w:lsdException w:name="Normal" w:semiHidden="0" w:uiPriority="0" w:unhideWhenUsed="0" w:qFormat="1"/>
-    <w:lsdException w:name="heading 1" w:semiHidden="0" w:uiPriority="9" w:unhideWhenUsed="0" w:qFormat="1"/>
-    <w:lsdException w:name="heading 2" w:uiPriority="9" w:qFormat="1"/>
-    <w:lsdException w:name="heading 3" w:uiPriority="9" w:qFormat="1"/>
-    <w:lsdException w:name="heading 4" w:uiPriority="9" w:qFormat="1"/>
-    <w:lsdException w:name="heading 5" w:uiPriority="9" w:qFormat="1"/>
-    <w:lsdException w:name="heading 6" w:uiPriority="9" w:qFormat="1"/>
-    <w:lsdException w:name="heading 7" w:uiPriority="9" w:qFormat="1"/>
-    <w:lsdException w:name="heading 8" w:uiPriority="9" w:qFormat="1"/>
-    <w:lsdException w:name="heading 9" w:uiPriority="9" w:qFormat="1"/>
-    <w:lsdException w:name="toc 1" w:uiPriority="39"/>
-    <w:lsdException w:name="toc 2" w:uiPriority="39"/>
-    <w:lsdException w:name="toc 3" w:uiPriority="39"/>
-    <w:lsdException w:name="toc 4" w:uiPriority="39"/>
-    <w:lsdException w:name="toc 5" w:uiPriority="39"/>
-    <w:lsdException w:name="toc 6" w:uiPriority="39"/>
-    <w:lsdException w:name="toc 7" w:uiPriority="39"/>
-    <w:lsdException w:name="toc 8" w:uiPriority="39"/>
-    <w:lsdException w:name="toc 9" w:uiPriority="39"/>
-    <w:lsdException w:name="caption" w:uiPriority="35" w:qFormat="1"/>
-    <w:lsdException w:name="Title" w:semiHidden="0" w:uiPriority="10" w:unhideWhenUsed="0" w:qFormat="1"/>
-    <w:lsdException w:name="Default Paragraph Font" w:uiPriority="1"/>
-    <w:lsdException w:name="Subtitle" w:semiHidden="0" w:uiPriority="11" w:unhideWhenUsed="0" w:qFormat="1"/>
-    <w:lsdException w:name="Strong" w:semiHidden="0" w:uiPriority="22" w:unhideWhenUsed="0" w:qFormat="1"/>
-    <w:lsdException w:name="Emphasis" w:semiHidden="0" w:uiPriority="20" w:unhideWhenUsed="0" w:qFormat="1"/>
-    <w:lsdException w:name="Table Grid" w:semiHidden="0" w:uiPriority="39" w:unhideWhenUsed="0"/>
-    <w:lsdException w:name="Placeholder Text" w:unhideWhenUsed="0"/>
-    <w:lsdException w:name="No Spacing" w:semiHidden="0" w:uiPriority="1" w:unhideWhenUsed="0" w:qFormat="1"/>
-    <w:lsdException w:name="Light Shading" w:semiHidden="0" w:uiPriority="60" w:unhideWhenUsed="0"/>
-    <w:lsdException w:name="Light List" w:semiHidden="0" w:uiPriority="61" w:unhideWhenUsed="0"/>
-    <w:lsdException w:name="Light Grid" w:semiHidden="0" w:uiPriority="62" w:unhideWhenUsed="0"/>
-    <w:lsdException w:name="Medium Shading 1" w:semiHidden="0" w:uiPriority="63" w:unhideWhenUsed="0"/>
-    <w:lsdException w:name="Medium Shading 2" w:semiHidden="0" w:uiPriority="64" w:unhideWhenUsed="0"/>
-    <w:lsdException w:name="Medium List 1" w:semiHidden="0" w:uiPriority="65" w:unhideWhenUsed="0"/>
-    <w:lsdException w:name="Medium List 2" w:semiHidden="0" w:uiPriority="66" w:unhideWhenUsed="0"/>
-    <w:lsdException w:name="Medium Grid 1" w:semiHidden="0" w:uiPriority="67" w:unhideWhenUsed="0"/>
-    <w:lsdException w:name="Medium Grid 2" w:semiHidden="0" w:uiPriority="68" w:unhideWhenUsed="0"/>
-    <w:lsdException w:name="Medium Grid 3" w:semiHidden="0" w:uiPriority="69" w:unhideWhenUsed="0"/>
-    <w:lsdException w:name="Dark List" w:semiHidden="0" w:uiPriority="70" w:unhideWhenUsed="0"/>
-    <w:lsdException w:name="Colorful Shading" w:semiHidden="0" w:uiPriority="71" w:unhideWhenUsed="0"/>
-    <w:lsdException w:name="Colorful List" w:semiHidden="0" w:uiPriority="72" w:unhideWhenUsed="0"/>
-    <w:lsdException w:name="Colorful Grid" w:semiHidden="0" w:uiPriority="73" w:unhideWhenUsed="0"/>
-    <w:lsdException w:name="Light Shading Accent 1" w:semiHidden="0" w:uiPriority="60" w:unhideWhenUsed="0"/>
-    <w:lsdException w:name="Light List Accent 1" w:semiHidden="0" w:uiPriority="61" w:unhideWhenUsed="0"/>
-    <w:lsdException w:name="Light Grid Accent 1" w:semiHidden="0" w:uiPriority="62" w:unhideWhenUsed="0"/>
-    <w:lsdException w:name="Medium Shading 1 Accent 1" w:semiHidden="0" w:uiPriority="63" w:unhideWhenUsed="0"/>
-    <w:lsdException w:name="Medium Shading 2 Accent 1" w:semiHidden="0" w:uiPriority="64" w:unhideWhenUsed="0"/>
-    <w:lsdException w:name="Medium List 1 Accent 1" w:semiHidden="0" w:uiPriority="65" w:unhideWhenUsed="0"/>
-    <w:lsdException w:name="Revision" w:unhideWhenUsed="0"/>
-    <w:lsdException w:name="List Paragraph" w:semiHidden="0" w:uiPriority="34" w:unhideWhenUsed="0" w:qFormat="1"/>
-    <w:lsdException w:name="Quote" w:semiHidden="0" w:uiPriority="29" w:unhideWhenUsed="0" w:qFormat="1"/>
-    <w:lsdException w:name="Intense Quote" w:semiHidden="0" w:uiPriority="30" w:unhideWhenUsed="0" w:qFormat="1"/>
-    <w:lsdException w:name="Medium List 2 Accent 1" w:semiHidden="0" w:uiPriority="66" w:unhideWhenUsed="0"/>
-    <w:lsdException w:name="Medium Grid 1 Accent 1" w:semiHidden="0" w:uiPriority="67" w:unhideWhenUsed="0"/>
-    <w:lsdException w:name="Medium Grid 2 Accent 1" w:semiHidden="0" w:uiPriority="68" w:unhideWhenUsed="0"/>
-    <w:lsdException w:name="Medium Grid 3 Accent 1" w:semiHidden="0" w:uiPriority="69" w:unhideWhenUsed="0"/>
-    <w:lsdException w:name="Dark List Accent 1" w:semiHidden="0" w:uiPriority="70" w:unhideWhenUsed="0"/>
-    <w:lsdException w:name="Colorful Shading Accent 1" w:semiHidden="0" w:uiPriority="71" w:unhideWhenUsed="0"/>
-    <w:lsdException w:name="Colorful List Accent 1" w:semiHidden="0" w:uiPriority="72" w:unhideWhenUsed="0"/>
-    <w:lsdException w:name="Colorful Grid Accent 1" w:semiHidden="0" w:uiPriority="73" w:unhideWhenUsed="0"/>
-    <w:lsdException w:name="Light Shading Accent 2" w:semiHidden="0" w:uiPriority="60" w:unhideWhenUsed="0"/>
-    <w:lsdException w:name="Light List Accent 2" w:semiHidden="0" w:uiPriority="61" w:unhideWhenUsed="0"/>
-    <w:lsdException w:name="Light Grid Accent 2" w:semiHidden="0" w:uiPriority="62" w:unhideWhenUsed="0"/>
-    <w:lsdException w:name="Medium Shading 1 Accent 2" w:semiHidden="0" w:uiPriority="63" w:unhideWhenUsed="0"/>
-    <w:lsdException w:name="Medium Shading 2 Accent 2" w:semiHidden="0" w:uiPriority="64" w:unhideWhenUsed="0"/>
-    <w:lsdException w:name="Medium List 1 Accent 2" w:semiHidden="0" w:uiPriority="65" w:unhideWhenUsed="0"/>
-    <w:lsdException w:name="Medium List 2 Accent 2" w:semiHidden="0" w:uiPriority="66" w:unhideWhenUsed="0"/>
-    <w:lsdException w:name="Medium Grid 1 Accent 2" w:semiHidden="0" w:uiPriority="67" w:unhideWhenUsed="0"/>
-    <w:lsdException w:name="Medium Grid 2 Accent 2" w:semiHidden="0" w:uiPriority="68" w:unhideWhenUsed="0"/>
-    <w:lsdException w:name="Medium Grid 3 Accent 2" w:semiHidden="0" w:uiPriority="69" w:unhideWhenUsed="0"/>
-    <w:lsdException w:name="Dark List Accent 2" w:semiHidden="0" w:uiPriority="70" w:unhideWhenUsed="0"/>
-    <w:lsdException w:name="Colorful Shading Accent 2" w:semiHidden="0" w:uiPriority="71" w:unhideWhenUsed="0"/>
-    <w:lsdException w:name="Colorful List Accent 2" w:semiHidden="0" w:uiPriority="72" w:unhideWhenUsed="0"/>
-    <w:lsdException w:name="Colorful Grid Accent 2" w:semiHidden="0" w:uiPriority="73" w:unhideWhenUsed="0"/>
-    <w:lsdException w:name="Light Shading Accent 3" w:semiHidden="0" w:uiPriority="60" w:unhideWhenUsed="0"/>
-    <w:lsdException w:name="Light List Accent 3" w:semiHidden="0" w:uiPriority="61" w:unhideWhenUsed="0"/>
-    <w:lsdException w:name="Light Grid Accent 3" w:semiHidden="0" w:uiPriority="62" w:unhideWhenUsed="0"/>
-    <w:lsdException w:name="Medium Shading 1 Accent 3" w:semiHidden="0" w:uiPriority="63" w:unhideWhenUsed="0"/>
-    <w:lsdException w:name="Medium Shading 2 Accent 3" w:semiHidden="0" w:uiPriority="64" w:unhideWhenUsed="0"/>
-    <w:lsdException w:name="Medium List 1 Accent 3" w:semiHidden="0" w:uiPriority="65" w:unhideWhenUsed="0"/>
-    <w:lsdException w:name="Medium List 2 Accent 3" w:semiHidden="0" w:uiPriority="66" w:unhideWhenUsed="0"/>
-    <w:lsdException w:name="Medium Grid 1 Accent 3" w:semiHidden="0" w:uiPriority="67" w:unhideWhenUsed="0"/>
-    <w:lsdException w:name="Medium Grid 2 Accent 3" w:semiHidden="0" w:uiPriority="68" w:unhideWhenUsed="0"/>
-    <w:lsdException w:name="Medium Grid 3 Accent 3" w:semiHidden="0" w:uiPriority="69" w:unhideWhenUsed="0"/>
-    <w:lsdException w:name="Dark List Accent 3" w:semiHidden="0" w:uiPriority="70" w:unhideWhenUsed="0"/>
-    <w:lsdException w:name="Colorful Shading Accent 3" w:semiHidden="0" w:uiPriority="71" w:unhideWhenUsed="0"/>
-    <w:lsdException w:name="Colorful List Accent 3" w:semiHidden="0" w:uiPriority="72" w:unhideWhenUsed="0"/>
-    <w:lsdException w:name="Colorful Grid Accent 3" w:semiHidden="0" w:uiPriority="73" w:unhideWhenUsed="0"/>
-    <w:lsdException w:name="Light Shading Accent 4" w:semiHidden="0" w:uiPriority="60" w:unhideWhenUsed="0"/>
-    <w:lsdException w:name="Light List Accent 4" w:semiHidden="0" w:uiPriority="61" w:unhideWhenUsed="0"/>
-    <w:lsdException w:name="Light Grid Accent 4" w:semiHidden="0" w:uiPriority="62" w:unhideWhenUsed="0"/>
-    <w:lsdException w:name="Medium Shading 1 Accent 4" w:semiHidden="0" w:uiPriority="63" w:unhideWhenUsed="0"/>
-    <w:lsdException w:name="Medium Shading 2 Accent 4" w:semiHidden="0" w:uiPriority="64" w:unhideWhenUsed="0"/>
-    <w:lsdException w:name="Medium List 1 Accent 4" w:semiHidden="0" w:uiPriority="65" w:unhideWhenUsed="0"/>
-    <w:lsdException w:name="Medium List 2 Accent 4" w:semiHidden="0" w:uiPriority="66" w:unhideWhenUsed="0"/>
-    <w:lsdException w:name="Medium Grid 1 Accent 4" w:semiHidden="0" w:uiPriority="67" w:unhideWhenUsed="0"/>
-    <w:lsdException w:name="Medium Grid 2 Accent 4" w:semiHidden="0" w:uiPriority="68" w:unhideWhenUsed="0"/>
-    <w:lsdException w:name="Medium Grid 3 Accent 4" w:semiHidden="0" w:uiPriority="69" w:unhideWhenUsed="0"/>
-    <w:lsdException w:name="Dark List Accent 4" w:semiHidden="0" w:uiPriority="70" w:unhideWhenUsed="0"/>
-    <w:lsdException w:name="Colorful Shading Accent 4" w:semiHidden="0" w:uiPriority="71" w:unhideWhenUsed="0"/>
-    <w:lsdException w:name="Colorful List Accent 4" w:semiHidden="0" w:uiPriority="72" w:unhideWhenUsed="0"/>
-    <w:lsdException w:name="Colorful Grid Accent 4" w:semiHidden="0" w:uiPriority="73" w:unhideWhenUsed="0"/>
-    <w:lsdException w:name="Light Shading Accent 5" w:semiHidden="0" w:uiPriority="60" w:unhideWhenUsed="0"/>
-    <w:lsdException w:name="Light List Accent 5" w:semiHidden="0" w:uiPriority="61" w:unhideWhenUsed="0"/>
-    <w:lsdException w:name="Light Grid Accent 5" w:semiHidden="0" w:uiPriority="62" w:unhideWhenUsed="0"/>
-    <w:lsdException w:name="Medium Shading 1 Accent 5" w:semiHidden="0" w:uiPriority="63" w:unhideWhenUsed="0"/>
-    <w:lsdException w:name="Medium Shading 2 Accent 5" w:semiHidden="0" w:uiPriority="64" w:unhideWhenUsed="0"/>
-    <w:lsdException w:name="Medium List 1 Accent 5" w:semiHidden="0" w:uiPriority="65" w:unhideWhenUsed="0"/>
-    <w:lsdException w:name="Medium List 2 Accent 5" w:semiHidden="0" w:uiPriority="66" w:unhideWhenUsed="0"/>
-    <w:lsdException w:name="Medium Grid 1 Accent 5" w:semiHidden="0" w:uiPriority="67" w:unhideWhenUsed="0"/>
-    <w:lsdException w:name="Medium Grid 2 Accent 5" w:semiHidden="0" w:uiPriority="68" w:unhideWhenUsed="0"/>
-    <w:lsdException w:name="Medium Grid 3 Accent 5" w:semiHidden="0" w:uiPriority="69" w:unhideWhenUsed="0"/>
-    <w:lsdException w:name="Dark List Accent 5" w:semiHidden="0" w:uiPriority="70" w:unhideWhenUsed="0"/>
-    <w:lsdException w:name="Colorful Shading Accent 5" w:semiHidden="0" w:uiPriority="71" w:unhideWhenUsed="0"/>
-    <w:lsdException w:name="Colorful List Accent 5" w:semiHidden="0" w:uiPriority="72" w:unhideWhenUsed="0"/>
-    <w:lsdException w:name="Colorful Grid Accent 5" w:semiHidden="0" w:uiPriority="73" w:unhideWhenUsed="0"/>
-    <w:lsdException w:name="Light Shading Accent 6" w:semiHidden="0" w:uiPriority="60" w:unhideWhenUsed="0"/>
-    <w:lsdException w:name="Light List Accent 6" w:semiHidden="0" w:uiPriority="61" w:unhideWhenUsed="0"/>
-    <w:lsdException w:name="Light Grid Accent 6" w:semiHidden="0" w:uiPriority="62" w:unhideWhenUsed="0"/>
-    <w:lsdException w:name="Medium Shading 1 Accent 6" w:semiHidden="0" w:uiPriority="63" w:unhideWhenUsed="0"/>
-    <w:lsdException w:name="Medium Shading 2 Accent 6" w:semiHidden="0" w:uiPriority="64" w:unhideWhenUsed="0"/>
-    <w:lsdException w:name="Medium List 1 Accent 6" w:semiHidden="0" w:uiPriority="65" w:unhideWhenUsed="0"/>
-    <w:lsdException w:name="Medium List 2 Accent 6" w:semiHidden="0" w:uiPriority="66" w:unhideWhenUsed="0"/>
-    <w:lsdException w:name="Medium Grid 1 Accent 6" w:semiHidden="0" w:uiPriority="67" w:unhideWhenUsed="0"/>
-    <w:lsdException w:name="Medium Grid 2 Accent 6" w:semiHidden="0" w:uiPriority="68" w:unhideWhenUsed="0"/>
-    <w:lsdException w:name="Medium Grid 3 Accent 6" w:semiHidden="0" w:uiPriority="69" w:unhideWhenUsed="0"/>
-    <w:lsdException w:name="Dark List Accent 6" w:semiHidden="0" w:uiPriority="70" w:unhideWhenUsed="0"/>
-    <w:lsdException w:name="Colorful Shading Accent 6" w:semiHidden="0" w:uiPriority="71" w:unhideWhenUsed="0"/>
-    <w:lsdException w:name="Colorful List Accent 6" w:semiHidden="0" w:uiPriority="72" w:unhideWhenUsed="0"/>
-    <w:lsdException w:name="Colorful Grid Accent 6" w:semiHidden="0" w:uiPriority="73" w:unhideWhenUsed="0"/>
-    <w:lsdException w:name="Subtle Emphasis" w:semiHidden="0" w:uiPriority="19" w:unhideWhenUsed="0" w:qFormat="1"/>
-    <w:lsdException w:name="Intense Emphasis" w:semiHidden="0" w:uiPriority="21" w:unhideWhenUsed="0" w:qFormat="1"/>
-    <w:lsdException w:name="Subtle Reference" w:semiHidden="0" w:uiPriority="31" w:unhideWhenUsed="0" w:qFormat="1"/>
-    <w:lsdException w:name="Intense Reference" w:semiHidden="0" w:uiPriority="32" w:unhideWhenUsed="0" w:qFormat="1"/>
-    <w:lsdException w:name="Book Title" w:semiHidden="0" w:uiPriority="33" w:unhideWhenUsed="0" w:qFormat="1"/>
-    <w:lsdException w:name="Bibliography" w:uiPriority="37"/>
-    <w:lsdException w:name="TOC Heading" w:uiPriority="39" w:qFormat="1"/>
+  <w:latentStyles w:defLockedState="0" w:defUIPriority="99" w:defSemiHidden="0" w:defUnhideWhenUsed="0" w:defQFormat="0" w:count="377">
+    <w:lsdException w:name="Normal" w:uiPriority="0" w:qFormat="1"/>
+    <w:lsdException w:name="heading 1" w:uiPriority="9" w:qFormat="1"/>
+    <w:lsdException w:name="heading 2" w:semiHidden="1" w:uiPriority="9" w:unhideWhenUsed="1" w:qFormat="1"/>
+    <w:lsdException w:name="heading 3" w:semiHidden="1" w:uiPriority="9" w:unhideWhenUsed="1" w:qFormat="1"/>
+    <w:lsdException w:name="heading 4" w:semiHidden="1" w:uiPriority="9" w:unhideWhenUsed="1" w:qFormat="1"/>
+    <w:lsdException w:name="heading 5" w:semiHidden="1" w:uiPriority="9" w:unhideWhenUsed="1" w:qFormat="1"/>
+    <w:lsdException w:name="heading 6" w:semiHidden="1" w:uiPriority="9" w:unhideWhenUsed="1" w:qFormat="1"/>
+    <w:lsdException w:name="heading 7" w:semiHidden="1" w:uiPriority="9" w:unhideWhenUsed="1" w:qFormat="1"/>
+    <w:lsdException w:name="heading 8" w:semiHidden="1" w:uiPriority="9" w:unhideWhenUsed="1" w:qFormat="1"/>
+    <w:lsdException w:name="heading 9" w:semiHidden="1" w:uiPriority="9" w:unhideWhenUsed="1" w:qFormat="1"/>
+    <w:lsdException w:name="index 1" w:semiHidden="1" w:unhideWhenUsed="1"/>
+    <w:lsdException w:name="index 2" w:semiHidden="1" w:unhideWhenUsed="1"/>
+    <w:lsdException w:name="index 3" w:semiHidden="1" w:unhideWhenUsed="1"/>
+    <w:lsdException w:name="index 4" w:semiHidden="1" w:unhideWhenUsed="1"/>
+    <w:lsdException w:name="index 5" w:semiHidden="1" w:unhideWhenUsed="1"/>
+    <w:lsdException w:name="index 6" w:semiHidden="1" w:unhideWhenUsed="1"/>
+    <w:lsdException w:name="index 7" w:semiHidden="1" w:unhideWhenUsed="1"/>
+    <w:lsdException w:name="index 8" w:semiHidden="1" w:unhideWhenUsed="1"/>
+    <w:lsdException w:name="index 9" w:semiHidden="1" w:unhideWhenUsed="1"/>
+    <w:lsdException w:name="toc 1" w:semiHidden="1" w:uiPriority="39" w:unhideWhenUsed="1"/>
+    <w:lsdException w:name="toc 2" w:semiHidden="1" w:uiPriority="39" w:unhideWhenUsed="1"/>
+    <w:lsdException w:name="toc 3" w:semiHidden="1" w:uiPriority="39" w:unhideWhenUsed="1"/>
+    <w:lsdException w:name="toc 4" w:semiHidden="1" w:uiPriority="39" w:unhideWhenUsed="1"/>
+    <w:lsdException w:name="toc 5" w:semiHidden="1" w:uiPriority="39" w:unhideWhenUsed="1"/>
+    <w:lsdException w:name="toc 6" w:semiHidden="1" w:uiPriority="39" w:unhideWhenUsed="1"/>
+    <w:lsdException w:name="toc 7" w:semiHidden="1" w:uiPriority="39" w:unhideWhenUsed="1"/>
+    <w:lsdException w:name="toc 8" w:semiHidden="1" w:uiPriority="39" w:unhideWhenUsed="1"/>
+    <w:lsdException w:name="toc 9" w:semiHidden="1" w:uiPriority="39" w:unhideWhenUsed="1"/>
+    <w:lsdException w:name="Normal Indent" w:semiHidden="1" w:unhideWhenUsed="1"/>
+    <w:lsdException w:name="footnote text" w:semiHidden="1" w:unhideWhenUsed="1"/>
+    <w:lsdException w:name="annotation text" w:semiHidden="1" w:unhideWhenUsed="1"/>
+    <w:lsdException w:name="header" w:semiHidden="1" w:unhideWhenUsed="1"/>
+    <w:lsdException w:name="footer" w:semiHidden="1" w:unhideWhenUsed="1"/>
+    <w:lsdException w:name="index heading" w:semiHidden="1" w:unhideWhenUsed="1"/>
+    <w:lsdException w:name="caption" w:semiHidden="1" w:uiPriority="35" w:unhideWhenUsed="1" w:qFormat="1"/>
+    <w:lsdException w:name="table of figures" w:semiHidden="1" w:unhideWhenUsed="1"/>
+    <w:lsdException w:name="envelope address" w:semiHidden="1" w:unhideWhenUsed="1"/>
+    <w:lsdException w:name="envelope return" w:semiHidden="1" w:unhideWhenUsed="1"/>
+    <w:lsdException w:name="footnote reference" w:semiHidden="1" w:unhideWhenUsed="1"/>
+    <w:lsdException w:name="annotation reference" w:semiHidden="1" w:unhideWhenUsed="1"/>
+    <w:lsdException w:name="line number" w:semiHidden="1" w:unhideWhenUsed="1"/>
+    <w:lsdException w:name="page number" w:semiHidden="1" w:unhideWhenUsed="1"/>
+    <w:lsdException w:name="endnote reference" w:semiHidden="1" w:unhideWhenUsed="1"/>
+    <w:lsdException w:name="endnote text" w:semiHidden="1" w:unhideWhenUsed="1"/>
+    <w:lsdException w:name="table of authorities" w:semiHidden="1" w:unhideWhenUsed="1"/>
+    <w:lsdException w:name="macro" w:semiHidden="1" w:unhideWhenUsed="1"/>
+    <w:lsdException w:name="toa heading" w:semiHidden="1" w:unhideWhenUsed="1"/>
+    <w:lsdException w:name="List" w:semiHidden="1" w:unhideWhenUsed="1"/>
+    <w:lsdException w:name="List Bullet" w:semiHidden="1" w:unhideWhenUsed="1"/>
+    <w:lsdException w:name="List Number" w:semiHidden="1" w:unhideWhenUsed="1"/>
+    <w:lsdException w:name="List 2" w:semiHidden="1" w:unhideWhenUsed="1"/>
+    <w:lsdException w:name="List 3" w:semiHidden="1" w:unhideWhenUsed="1"/>
+    <w:lsdException w:name="List 4" w:semiHidden="1" w:unhideWhenUsed="1"/>
+    <w:lsdException w:name="List 5" w:semiHidden="1" w:unhideWhenUsed="1"/>
+    <w:lsdException w:name="List Bullet 2" w:semiHidden="1" w:unhideWhenUsed="1"/>
+    <w:lsdException w:name="List Bullet 3" w:semiHidden="1" w:unhideWhenUsed="1"/>
+    <w:lsdException w:name="List Bullet 4" w:semiHidden="1" w:unhideWhenUsed="1"/>
+    <w:lsdException w:name="List Bullet 5" w:semiHidden="1" w:unhideWhenUsed="1"/>
+    <w:lsdException w:name="List Number 2" w:semiHidden="1" w:unhideWhenUsed="1"/>
+    <w:lsdException w:name="List Number 3" w:semiHidden="1" w:unhideWhenUsed="1"/>
+    <w:lsdException w:name="List Number 4" w:semiHidden="1" w:unhideWhenUsed="1"/>
+    <w:lsdException w:name="List Number 5" w:semiHidden="1" w:unhideWhenUsed="1"/>
+    <w:lsdException w:name="Title" w:uiPriority="10" w:qFormat="1"/>
+    <w:lsdException w:name="Closing" w:semiHidden="1" w:unhideWhenUsed="1"/>
+    <w:lsdException w:name="Signature" w:semiHidden="1" w:unhideWhenUsed="1"/>
+    <w:lsdException w:name="Default Paragraph Font" w:semiHidden="1" w:uiPriority="1" w:unhideWhenUsed="1"/>
+    <w:lsdException w:name="Body Text" w:semiHidden="1" w:unhideWhenUsed="1"/>
+    <w:lsdException w:name="Body Text Indent" w:semiHidden="1" w:unhideWhenUsed="1"/>
+    <w:lsdException w:name="List Continue" w:semiHidden="1" w:unhideWhenUsed="1"/>
+    <w:lsdException w:name="List Continue 2" w:semiHidden="1" w:unhideWhenUsed="1"/>
+    <w:lsdException w:name="List Continue 3" w:semiHidden="1" w:unhideWhenUsed="1"/>
+    <w:lsdException w:name="List Continue 4" w:semiHidden="1" w:unhideWhenUsed="1"/>
+    <w:lsdException w:name="List Continue 5" w:semiHidden="1" w:unhideWhenUsed="1"/>
+    <w:lsdException w:name="Message Header" w:semiHidden="1" w:unhideWhenUsed="1"/>
+    <w:lsdException w:name="Subtitle" w:uiPriority="11" w:qFormat="1"/>
+    <w:lsdException w:name="Salutation" w:semiHidden="1" w:unhideWhenUsed="1"/>
+    <w:lsdException w:name="Date" w:semiHidden="1" w:unhideWhenUsed="1"/>
+    <w:lsdException w:name="Body Text First Indent" w:semiHidden="1" w:unhideWhenUsed="1"/>
+    <w:lsdException w:name="Body Text First Indent 2" w:semiHidden="1" w:unhideWhenUsed="1"/>
+    <w:lsdException w:name="Note Heading" w:semiHidden="1" w:unhideWhenUsed="1"/>
+    <w:lsdException w:name="Body Text 2" w:semiHidden="1" w:unhideWhenUsed="1"/>
+    <w:lsdException w:name="Body Text 3" w:semiHidden="1" w:unhideWhenUsed="1"/>
+    <w:lsdException w:name="Body Text Indent 2" w:semiHidden="1" w:unhideWhenUsed="1"/>
+    <w:lsdException w:name="Body Text Indent 3" w:semiHidden="1" w:unhideWhenUsed="1"/>
+    <w:lsdException w:name="Block Text" w:semiHidden="1" w:unhideWhenUsed="1"/>
+    <w:lsdException w:name="Hyperlink" w:semiHidden="1" w:unhideWhenUsed="1"/>
+    <w:lsdException w:name="FollowedHyperlink" w:semiHidden="1" w:unhideWhenUsed="1"/>
+    <w:lsdException w:name="Strong" w:uiPriority="22" w:qFormat="1"/>
+    <w:lsdException w:name="Emphasis" w:uiPriority="20" w:qFormat="1"/>
+    <w:lsdException w:name="Document Map" w:semiHidden="1" w:unhideWhenUsed="1"/>
+    <w:lsdException w:name="Plain Text" w:semiHidden="1" w:unhideWhenUsed="1"/>
+    <w:lsdException w:name="E-mail Signature" w:semiHidden="1" w:unhideWhenUsed="1"/>
+    <w:lsdException w:name="HTML Top of Form" w:semiHidden="1" w:unhideWhenUsed="1"/>
+    <w:lsdException w:name="HTML Bottom of Form" w:semiHidden="1" w:unhideWhenUsed="1"/>
+    <w:lsdException w:name="Normal (Web)" w:semiHidden="1" w:unhideWhenUsed="1"/>
+    <w:lsdException w:name="HTML Acronym" w:semiHidden="1" w:unhideWhenUsed="1"/>
+    <w:lsdException w:name="HTML Address" w:semiHidden="1" w:unhideWhenUsed="1"/>
+    <w:lsdException w:name="HTML Cite" w:semiHidden="1" w:unhideWhenUsed="1"/>
+    <w:lsdException w:name="HTML Code" w:semiHidden="1" w:unhideWhenUsed="1"/>
+    <w:lsdException w:name="HTML Definition" w:semiHidden="1" w:unhideWhenUsed="1"/>
+    <w:lsdException w:name="HTML Keyboard" w:semiHidden="1" w:unhideWhenUsed="1"/>
+    <w:lsdException w:name="HTML Preformatted" w:semiHidden="1" w:unhideWhenUsed="1"/>
+    <w:lsdException w:name="HTML Sample" w:semiHidden="1" w:unhideWhenUsed="1"/>
+    <w:lsdException w:name="HTML Typewriter" w:semiHidden="1" w:unhideWhenUsed="1"/>
+    <w:lsdException w:name="HTML Variable" w:semiHidden="1" w:unhideWhenUsed="1"/>
+    <w:lsdException w:name="Normal Table" w:semiHidden="1" w:unhideWhenUsed="1"/>
+    <w:lsdException w:name="annotation subject" w:semiHidden="1" w:unhideWhenUsed="1"/>
+    <w:lsdException w:name="No List" w:semiHidden="1" w:unhideWhenUsed="1"/>
+    <w:lsdException w:name="Outline List 1" w:semiHidden="1" w:unhideWhenUsed="1"/>
+    <w:lsdException w:name="Outline List 2" w:semiHidden="1" w:unhideWhenUsed="1"/>
+    <w:lsdException w:name="Outline List 3" w:semiHidden="1" w:unhideWhenUsed="1"/>
+    <w:lsdException w:name="Table Simple 1" w:semiHidden="1" w:unhideWhenUsed="1"/>
+    <w:lsdException w:name="Table Simple 2" w:semiHidden="1" w:unhideWhenUsed="1"/>
+    <w:lsdException w:name="Table Simple 3" w:semiHidden="1" w:unhideWhenUsed="1"/>
+    <w:lsdException w:name="Table Classic 1" w:semiHidden="1" w:unhideWhenUsed="1"/>
+    <w:lsdException w:name="Table Classic 2" w:semiHidden="1" w:unhideWhenUsed="1"/>
+    <w:lsdException w:name="Table Classic 3" w:semiHidden="1" w:unhideWhenUsed="1"/>
+    <w:lsdException w:name="Table Classic 4" w:semiHidden="1" w:unhideWhenUsed="1"/>
+    <w:lsdException w:name="Table Colorful 1" w:semiHidden="1" w:unhideWhenUsed="1"/>
+    <w:lsdException w:name="Table Colorful 2" w:semiHidden="1" w:unhideWhenUsed="1"/>
+    <w:lsdException w:name="Table Colorful 3" w:semiHidden="1" w:unhideWhenUsed="1"/>
+    <w:lsdException w:name="Table Columns 1" w:semiHidden="1" w:unhideWhenUsed="1"/>
+    <w:lsdException w:name="Table Columns 2" w:semiHidden="1" w:unhideWhenUsed="1"/>
+    <w:lsdException w:name="Table Columns 3" w:semiHidden="1" w:unhideWhenUsed="1"/>
+    <w:lsdException w:name="Table Columns 4" w:semiHidden="1" w:unhideWhenUsed="1"/>
+    <w:lsdException w:name="Table Columns 5" w:semiHidden="1" w:unhideWhenUsed="1"/>
+    <w:lsdException w:name="Table Grid 1" w:semiHidden="1" w:unhideWhenUsed="1"/>
+    <w:lsdException w:name="Table Grid 2" w:semiHidden="1" w:unhideWhenUsed="1"/>
+    <w:lsdException w:name="Table Grid 3" w:semiHidden="1" w:unhideWhenUsed="1"/>
+    <w:lsdException w:name="Table Grid 4" w:semiHidden="1" w:unhideWhenUsed="1"/>
+    <w:lsdException w:name="Table Grid 5" w:semiHidden="1" w:unhideWhenUsed="1"/>
+    <w:lsdException w:name="Table Grid 6" w:semiHidden="1" w:unhideWhenUsed="1"/>
+    <w:lsdException w:name="Table Grid 7" w:semiHidden="1" w:unhideWhenUsed="1"/>
+    <w:lsdException w:name="Table Grid 8" w:semiHidden="1" w:unhideWhenUsed="1"/>
+    <w:lsdException w:name="Table List 1" w:semiHidden="1" w:unhideWhenUsed="1"/>
+    <w:lsdException w:name="Table List 2" w:semiHidden="1" w:unhideWhenUsed="1"/>
+    <w:lsdException w:name="Table List 3" w:semiHidden="1" w:unhideWhenUsed="1"/>
+    <w:lsdException w:name="Table List 4" w:semiHidden="1" w:unhideWhenUsed="1"/>
+    <w:lsdException w:name="Table List 5" w:semiHidden="1" w:unhideWhenUsed="1"/>
+    <w:lsdException w:name="Table List 6" w:semiHidden="1" w:unhideWhenUsed="1"/>
+    <w:lsdException w:name="Table List 7" w:semiHidden="1" w:unhideWhenUsed="1"/>
+    <w:lsdException w:name="Table List 8" w:semiHidden="1" w:unhideWhenUsed="1"/>
+    <w:lsdException w:name="Table 3D effects 1" w:semiHidden="1" w:unhideWhenUsed="1"/>
+    <w:lsdException w:name="Table 3D effects 2" w:semiHidden="1" w:unhideWhenUsed="1"/>
+    <w:lsdException w:name="Table 3D effects 3" w:semiHidden="1" w:unhideWhenUsed="1"/>
+    <w:lsdException w:name="Table Contemporary" w:semiHidden="1" w:unhideWhenUsed="1"/>
+    <w:lsdException w:name="Table Elegant" w:semiHidden="1" w:unhideWhenUsed="1"/>
+    <w:lsdException w:name="Table Professional" w:semiHidden="1" w:unhideWhenUsed="1"/>
+    <w:lsdException w:name="Table Subtle 1" w:semiHidden="1" w:unhideWhenUsed="1"/>
+    <w:lsdException w:name="Table Subtle 2" w:semiHidden="1" w:unhideWhenUsed="1"/>
+    <w:lsdException w:name="Table Web 1" w:semiHidden="1" w:unhideWhenUsed="1"/>
+    <w:lsdException w:name="Table Web 2" w:semiHidden="1" w:unhideWhenUsed="1"/>
+    <w:lsdException w:name="Table Web 3" w:semiHidden="1" w:unhideWhenUsed="1"/>
+    <w:lsdException w:name="Balloon Text" w:semiHidden="1" w:unhideWhenUsed="1"/>
+    <w:lsdException w:name="Table Grid" w:uiPriority="39"/>
+    <w:lsdException w:name="Table Theme" w:semiHidden="1" w:unhideWhenUsed="1"/>
+    <w:lsdException w:name="Placeholder Text" w:semiHidden="1"/>
+    <w:lsdException w:name="No Spacing" w:uiPriority="1" w:qFormat="1"/>
+    <w:lsdException w:name="Light Shading" w:uiPriority="60"/>
+    <w:lsdException w:name="Light List" w:uiPriority="61"/>
+    <w:lsdException w:name="Light Grid" w:uiPriority="62"/>
+    <w:lsdException w:name="Medium Shading 1" w:uiPriority="63"/>
+    <w:lsdException w:name="Medium Shading 2" w:uiPriority="64"/>
+    <w:lsdException w:name="Medium List 1" w:uiPriority="65"/>
+    <w:lsdException w:name="Medium List 2" w:uiPriority="66"/>
+    <w:lsdException w:name="Medium Grid 1" w:uiPriority="67"/>
+    <w:lsdException w:name="Medium Grid 2" w:uiPriority="68"/>
+    <w:lsdException w:name="Medium Grid 3" w:uiPriority="69"/>
+    <w:lsdException w:name="Dark List" w:uiPriority="70"/>
+    <w:lsdException w:name="Colorful Shading" w:uiPriority="71"/>
+    <w:lsdException w:name="Colorful List" w:uiPriority="72"/>
+    <w:lsdException w:name="Colorful Grid" w:uiPriority="73"/>
+    <w:lsdException w:name="Light Shading Accent 1" w:uiPriority="60"/>
+    <w:lsdException w:name="Light List Accent 1" w:uiPriority="61"/>
+    <w:lsdException w:name="Light Grid Accent 1" w:uiPriority="62"/>
+    <w:lsdException w:name="Medium Shading 1 Accent 1" w:uiPriority="63"/>
+    <w:lsdException w:name="Medium Shading 2 Accent 1" w:uiPriority="64"/>
+    <w:lsdException w:name="Medium List 1 Accent 1" w:uiPriority="65"/>
+    <w:lsdException w:name="Revision" w:semiHidden="1"/>
+    <w:lsdException w:name="List Paragraph" w:uiPriority="34" w:qFormat="1"/>
+    <w:lsdException w:name="Quote" w:uiPriority="29" w:qFormat="1"/>
+    <w:lsdException w:name="Intense Quote" w:uiPriority="30" w:qFormat="1"/>
+    <w:lsdException w:name="Medium List 2 Accent 1" w:uiPriority="66"/>
+    <w:lsdException w:name="Medium Grid 1 Accent 1" w:uiPriority="67"/>
+    <w:lsdException w:name="Medium Grid 2 Accent 1" w:uiPriority="68"/>
+    <w:lsdException w:name="Medium Grid 3 Accent 1" w:uiPriority="69"/>
+    <w:lsdException w:name="Dark List Accent 1" w:uiPriority="70"/>
+    <w:lsdException w:name="Colorful Shading Accent 1" w:uiPriority="71"/>
+    <w:lsdException w:name="Colorful List Accent 1" w:uiPriority="72"/>
+    <w:lsdException w:name="Colorful Grid Accent 1" w:uiPriority="73"/>
+    <w:lsdException w:name="Light Shading Accent 2" w:uiPriority="60"/>
+    <w:lsdException w:name="Light List Accent 2" w:uiPriority="61"/>
+    <w:lsdException w:name="Light Grid Accent 2" w:uiPriority="62"/>
+    <w:lsdException w:name="Medium Shading 1 Accent 2" w:uiPriority="63"/>
+    <w:lsdException w:name="Medium Shading 2 Accent 2" w:uiPriority="64"/>
+    <w:lsdException w:name="Medium List 1 Accent 2" w:uiPriority="65"/>
+    <w:lsdException w:name="Medium List 2 Accent 2" w:uiPriority="66"/>
+    <w:lsdException w:name="Medium Grid 1 Accent 2" w:uiPriority="67"/>
+    <w:lsdException w:name="Medium Grid 2 Accent 2" w:uiPriority="68"/>
+    <w:lsdException w:name="Medium Grid 3 Accent 2" w:uiPriority="69"/>
+    <w:lsdException w:name="Dark List Accent 2" w:uiPriority="70"/>
+    <w:lsdException w:name="Colorful Shading Accent 2" w:uiPriority="71"/>
+    <w:lsdException w:name="Colorful List Accent 2" w:uiPriority="72"/>
+    <w:lsdException w:name="Colorful Grid Accent 2" w:uiPriority="73"/>
+    <w:lsdException w:name="Light Shading Accent 3" w:uiPriority="60"/>
+    <w:lsdException w:name="Light List Accent 3" w:uiPriority="61"/>
+    <w:lsdException w:name="Light Grid Accent 3" w:uiPriority="62"/>
+    <w:lsdException w:name="Medium Shading 1 Accent 3" w:uiPriority="63"/>
+    <w:lsdException w:name="Medium Shading 2 Accent 3" w:uiPriority="64"/>
+    <w:lsdException w:name="Medium List 1 Accent 3" w:uiPriority="65"/>
+    <w:lsdException w:name="Medium List 2 Accent 3" w:uiPriority="66"/>
+    <w:lsdException w:name="Medium Grid 1 Accent 3" w:uiPriority="67"/>
+    <w:lsdException w:name="Medium Grid 2 Accent 3" w:uiPriority="68"/>
+    <w:lsdException w:name="Medium Grid 3 Accent 3" w:uiPriority="69"/>
+    <w:lsdException w:name="Dark List Accent 3" w:uiPriority="70"/>
+    <w:lsdException w:name="Colorful Shading Accent 3" w:uiPriority="71"/>
+    <w:lsdException w:name="Colorful List Accent 3" w:uiPriority="72"/>
+    <w:lsdException w:name="Colorful Grid Accent 3" w:uiPriority="73"/>
+    <w:lsdException w:name="Light Shading Accent 4" w:uiPriority="60"/>
+    <w:lsdException w:name="Light List Accent 4" w:uiPriority="61"/>
+    <w:lsdException w:name="Light Grid Accent 4" w:uiPriority="62"/>
+    <w:lsdException w:name="Medium Shading 1 Accent 4" w:uiPriority="63"/>
+    <w:lsdException w:name="Medium Shading 2 Accent 4" w:uiPriority="64"/>
+    <w:lsdException w:name="Medium List 1 Accent 4" w:uiPriority="65"/>
+    <w:lsdException w:name="Medium List 2 Accent 4" w:uiPriority="66"/>
+    <w:lsdException w:name="Medium Grid 1 Accent 4" w:uiPriority="67"/>
+    <w:lsdException w:name="Medium Grid 2 Accent 4" w:uiPriority="68"/>
+    <w:lsdException w:name="Medium Grid 3 Accent 4" w:uiPriority="69"/>
+    <w:lsdException w:name="Dark List Accent 4" w:uiPriority="70"/>
+    <w:lsdException w:name="Colorful Shading Accent 4" w:uiPriority="71"/>
+    <w:lsdException w:name="Colorful List Accent 4" w:uiPriority="72"/>
+    <w:lsdException w:name="Colorful Grid Accent 4" w:uiPriority="73"/>
+    <w:lsdException w:name="Light Shading Accent 5" w:uiPriority="60"/>
+    <w:lsdException w:name="Light List Accent 5" w:uiPriority="61"/>
+    <w:lsdException w:name="Light Grid Accent 5" w:uiPriority="62"/>
+    <w:lsdException w:name="Medium Shading 1 Accent 5" w:uiPriority="63"/>
+    <w:lsdException w:name="Medium Shading 2 Accent 5" w:uiPriority="64"/>
+    <w:lsdException w:name="Medium List 1 Accent 5" w:uiPriority="65"/>
+    <w:lsdException w:name="Medium List 2 Accent 5" w:uiPriority="66"/>
+    <w:lsdException w:name="Medium Grid 1 Accent 5" w:uiPriority="67"/>
+    <w:lsdException w:name="Medium Grid 2 Accent 5" w:uiPriority="68"/>
+    <w:lsdException w:name="Medium Grid 3 Accent 5" w:uiPriority="69"/>
+    <w:lsdException w:name="Dark List Accent 5" w:uiPriority="70"/>
+    <w:lsdException w:name="Colorful Shading Accent 5" w:uiPriority="71"/>
+    <w:lsdException w:name="Colorful List Accent 5" w:uiPriority="72"/>
+    <w:lsdException w:name="Colorful Grid Accent 5" w:uiPriority="73"/>
+    <w:lsdException w:name="Light Shading Accent 6" w:uiPriority="60"/>
+    <w:lsdException w:name="Light List Accent 6" w:uiPriority="61"/>
+    <w:lsdException w:name="Light Grid Accent 6" w:uiPriority="62"/>
+    <w:lsdException w:name="Medium Shading 1 Accent 6" w:uiPriority="63"/>
+    <w:lsdException w:name="Medium Shading 2 Accent 6" w:uiPriority="64"/>
+    <w:lsdException w:name="Medium List 1 Accent 6" w:uiPriority="65"/>
+    <w:lsdException w:name="Medium List 2 Accent 6" w:uiPriority="66"/>
+    <w:lsdException w:name="Medium Grid 1 Accent 6" w:uiPriority="67"/>
+    <w:lsdException w:name="Medium Grid 2 Accent 6" w:uiPriority="68"/>
+    <w:lsdException w:name="Medium Grid 3 Accent 6" w:uiPriority="69"/>
+    <w:lsdException w:name="Dark List Accent 6" w:uiPriority="70"/>
+    <w:lsdException w:name="Colorful Shading Accent 6" w:uiPriority="71"/>
+    <w:lsdException w:name="Colorful List Accent 6" w:uiPriority="72"/>
+    <w:lsdException w:name="Colorful Grid Accent 6" w:uiPriority="73"/>
+    <w:lsdException w:name="Subtle Emphasis" w:uiPriority="19" w:qFormat="1"/>
+    <w:lsdException w:name="Intense Emphasis" w:uiPriority="21" w:qFormat="1"/>
+    <w:lsdException w:name="Subtle Reference" w:uiPriority="31" w:qFormat="1"/>
+    <w:lsdException w:name="Intense Reference" w:uiPriority="32" w:qFormat="1"/>
+    <w:lsdException w:name="Book Title" w:uiPriority="33" w:qFormat="1"/>
+    <w:lsdException w:name="Bibliography" w:semiHidden="1" w:uiPriority="37" w:unhideWhenUsed="1"/>
+    <w:lsdException w:name="TOC Heading" w:semiHidden="1" w:uiPriority="39" w:unhideWhenUsed="1" w:qFormat="1"/>
+    <w:lsdException w:name="Plain Table 1" w:uiPriority="41"/>
+    <w:lsdException w:name="Plain Table 2" w:uiPriority="42"/>
+    <w:lsdException w:name="Plain Table 3" w:uiPriority="43"/>
+    <w:lsdException w:name="Plain Table 4" w:uiPriority="44"/>
+    <w:lsdException w:name="Plain Table 5" w:uiPriority="45"/>
+    <w:lsdException w:name="Grid Table Light" w:uiPriority="40"/>
+    <w:lsdException w:name="Grid Table 1 Light" w:uiPriority="46"/>
+    <w:lsdException w:name="Grid Table 2" w:uiPriority="47"/>
+    <w:lsdException w:name="Grid Table 3" w:uiPriority="48"/>
+    <w:lsdException w:name="Grid Table 4" w:uiPriority="49"/>
+    <w:lsdException w:name="Grid Table 5 Dark" w:uiPriority="50"/>
+    <w:lsdException w:name="Grid Table 6 Colorful" w:uiPriority="51"/>
+    <w:lsdException w:name="Grid Table 7 Colorful" w:uiPriority="52"/>
+    <w:lsdException w:name="Grid Table 1 Light Accent 1" w:uiPriority="46"/>
+    <w:lsdException w:name="Grid Table 2 Accent 1" w:uiPriority="47"/>
+    <w:lsdException w:name="Grid Table 3 Accent 1" w:uiPriority="48"/>
+    <w:lsdException w:name="Grid Table 4 Accent 1" w:uiPriority="49"/>
+    <w:lsdException w:name="Grid Table 5 Dark Accent 1" w:uiPriority="50"/>
+    <w:lsdException w:name="Grid Table 6 Colorful Accent 1" w:uiPriority="51"/>
+    <w:lsdException w:name="Grid Table 7 Colorful Accent 1" w:uiPriority="52"/>
+    <w:lsdException w:name="Grid Table 1 Light Accent 2" w:uiPriority="46"/>
+    <w:lsdException w:name="Grid Table 2 Accent 2" w:uiPriority="47"/>
+    <w:lsdException w:name="Grid Table 3 Accent 2" w:uiPriority="48"/>
+    <w:lsdException w:name="Grid Table 4 Accent 2" w:uiPriority="49"/>
+    <w:lsdException w:name="Grid Table 5 Dark Accent 2" w:uiPriority="50"/>
+    <w:lsdException w:name="Grid Table 6 Colorful Accent 2" w:uiPriority="51"/>
+    <w:lsdException w:name="Grid Table 7 Colorful Accent 2" w:uiPriority="52"/>
+    <w:lsdException w:name="Grid Table 1 Light Accent 3" w:uiPriority="46"/>
+    <w:lsdException w:name="Grid Table 2 Accent 3" w:uiPriority="47"/>
+    <w:lsdException w:name="Grid Table 3 Accent 3" w:uiPriority="48"/>
+    <w:lsdException w:name="Grid Table 4 Accent 3" w:uiPriority="49"/>
+    <w:lsdException w:name="Grid Table 5 Dark Accent 3" w:uiPriority="50"/>
+    <w:lsdException w:name="Grid Table 6 Colorful Accent 3" w:uiPriority="51"/>
+    <w:lsdException w:name="Grid Table 7 Colorful Accent 3" w:uiPriority="52"/>
+    <w:lsdException w:name="Grid Table 1 Light Accent 4" w:uiPriority="46"/>
+    <w:lsdException w:name="Grid Table 2 Accent 4" w:uiPriority="47"/>
+    <w:lsdException w:name="Grid Table 3 Accent 4" w:uiPriority="48"/>
+    <w:lsdException w:name="Grid Table 4 Accent 4" w:uiPriority="49"/>
+    <w:lsdException w:name="Grid Table 5 Dark Accent 4" w:uiPriority="50"/>
+    <w:lsdException w:name="Grid Table 6 Colorful Accent 4" w:uiPriority="51"/>
+    <w:lsdException w:name="Grid Table 7 Colorful Accent 4" w:uiPriority="52"/>
+    <w:lsdException w:name="Grid Table 1 Light Accent 5" w:uiPriority="46"/>
+    <w:lsdException w:name="Grid Table 2 Accent 5" w:uiPriority="47"/>
+    <w:lsdException w:name="Grid Table 3 Accent 5" w:uiPriority="48"/>
+    <w:lsdException w:name="Grid Table 4 Accent 5" w:uiPriority="49"/>
+    <w:lsdException w:name="Grid Table 5 Dark Accent 5" w:uiPriority="50"/>
+    <w:lsdException w:name="Grid Table 6 Colorful Accent 5" w:uiPriority="51"/>
+    <w:lsdException w:name="Grid Table 7 Colorful Accent 5" w:uiPriority="52"/>
+    <w:lsdException w:name="Grid Table 1 Light Accent 6" w:uiPriority="46"/>
+    <w:lsdException w:name="Grid Table 2 Accent 6" w:uiPriority="47"/>
+    <w:lsdException w:name="Grid Table 3 Accent 6" w:uiPriority="48"/>
+    <w:lsdException w:name="Grid Table 4 Accent 6" w:uiPriority="49"/>
+    <w:lsdException w:name="Grid Table 5 Dark Accent 6" w:uiPriority="50"/>
+    <w:lsdException w:name="Grid Table 6 Colorful Accent 6" w:uiPriority="51"/>
+    <w:lsdException w:name="Grid Table 7 Colorful Accent 6" w:uiPriority="52"/>
+    <w:lsdException w:name="List Table 1 Light" w:uiPriority="46"/>
+    <w:lsdException w:name="List Table 2" w:uiPriority="47"/>
+    <w:lsdException w:name="List Table 3" w:uiPriority="48"/>
+    <w:lsdException w:name="List Table 4" w:uiPriority="49"/>
+    <w:lsdException w:name="List Table 5 Dark" w:uiPriority="50"/>
+    <w:lsdException w:name="List Table 6 Colorful" w:uiPriority="51"/>
+    <w:lsdException w:name="List Table 7 Colorful" w:uiPriority="52"/>
+    <w:lsdException w:name="List Table 1 Light Accent 1" w:uiPriority="46"/>
+    <w:lsdException w:name="List Table 2 Accent 1" w:uiPriority="47"/>
+    <w:lsdException w:name="List Table 3 Accent 1" w:uiPriority="48"/>
+    <w:lsdException w:name="List Table 4 Accent 1" w:uiPriority="49"/>
+    <w:lsdException w:name="List Table 5 Dark Accent 1" w:uiPriority="50"/>
+    <w:lsdException w:name="List Table 6 Colorful Accent 1" w:uiPriority="51"/>
+    <w:lsdException w:name="List Table 7 Colorful Accent 1" w:uiPriority="52"/>
+    <w:lsdException w:name="List Table 1 Light Accent 2" w:uiPriority="46"/>
+    <w:lsdException w:name="List Table 2 Accent 2" w:uiPriority="47"/>
+    <w:lsdException w:name="List Table 3 Accent 2" w:uiPriority="48"/>
+    <w:lsdException w:name="List Table 4 Accent 2" w:uiPriority="49"/>
+    <w:lsdException w:name="List Table 5 Dark Accent 2" w:uiPriority="50"/>
+    <w:lsdException w:name="List Table 6 Colorful Accent 2" w:uiPriority="51"/>
+    <w:lsdException w:name="List Table 7 Colorful Accent 2" w:uiPriority="52"/>
+    <w:lsdException w:name="List Table 1 Light Accent 3" w:uiPriority="46"/>
+    <w:lsdException w:name="List Table 2 Accent 3" w:uiPriority="47"/>
+    <w:lsdException w:name="List Table 3 Accent 3" w:uiPriority="48"/>
+    <w:lsdException w:name="List Table 4 Accent 3" w:uiPriority="49"/>
+    <w:lsdException w:name="List Table 5 Dark Accent 3" w:uiPriority="50"/>
+    <w:lsdException w:name="List Table 6 Colorful Accent 3" w:uiPriority="51"/>
+    <w:lsdException w:name="List Table 7 Colorful Accent 3" w:uiPriority="52"/>
+    <w:lsdException w:name="List Table 1 Light Accent 4" w:uiPriority="46"/>
+    <w:lsdException w:name="List Table 2 Accent 4" w:uiPriority="47"/>
+    <w:lsdException w:name="List Table 3 Accent 4" w:uiPriority="48"/>
+    <w:lsdException w:name="List Table 4 Accent 4" w:uiPriority="49"/>
+    <w:lsdException w:name="List Table 5 Dark Accent 4" w:uiPriority="50"/>
+    <w:lsdException w:name="List Table 6 Colorful Accent 4" w:uiPriority="51"/>
+    <w:lsdException w:name="List Table 7 Colorful Accent 4" w:uiPriority="52"/>
+    <w:lsdException w:name="List Table 1 Light Accent 5" w:uiPriority="46"/>
+    <w:lsdException w:name="List Table 2 Accent 5" w:uiPriority="47"/>
+    <w:lsdException w:name="List Table 3 Accent 5" w:uiPriority="48"/>
+    <w:lsdException w:name="List Table 4 Accent 5" w:uiPriority="49"/>
+    <w:lsdException w:name="List Table 5 Dark Accent 5" w:uiPriority="50"/>
+    <w:lsdException w:name="List Table 6 Colorful Accent 5" w:uiPriority="51"/>
+    <w:lsdException w:name="List Table 7 Colorful Accent 5" w:uiPriority="52"/>
+    <w:lsdException w:name="List Table 1 Light Accent 6" w:uiPriority="46"/>
+    <w:lsdException w:name="List Table 2 Accent 6" w:uiPriority="47"/>
+    <w:lsdException w:name="List Table 3 Accent 6" w:uiPriority="48"/>
+    <w:lsdException w:name="List Table 4 Accent 6" w:uiPriority="49"/>
+    <w:lsdException w:name="List Table 5 Dark Accent 6" w:uiPriority="50"/>
+    <w:lsdException w:name="List Table 6 Colorful Accent 6" w:uiPriority="51"/>
+    <w:lsdException w:name="List Table 7 Colorful Accent 6" w:uiPriority="52"/>
+    <w:lsdException w:name="Mention" w:semiHidden="1" w:unhideWhenUsed="1"/>
+    <w:lsdException w:name="Smart Hyperlink" w:semiHidden="1" w:unhideWhenUsed="1"/>
+    <w:lsdException w:name="Hashtag" w:semiHidden="1" w:unhideWhenUsed="1"/>
+    <w:lsdException w:name="Unresolved Mention" w:semiHidden="1" w:unhideWhenUsed="1"/>
+    <w:lsdException w:name="Smart Link" w:semiHidden="1" w:unhideWhenUsed="1"/>
+    <w:lsdException w:name="Smart Link Error" w:semiHidden="1" w:unhideWhenUsed="1"/>
   </w:latentStyles>
   <w:style w:type="paragraph" w:default="1" w:styleId="Normal">
     <w:name w:val="Normal"/>
@@ -5354,7 +6218,6 @@
     <w:uiPriority w:val="99"/>
     <w:semiHidden/>
     <w:unhideWhenUsed/>
-    <w:qFormat/>
     <w:tblPr>
       <w:tblInd w:w="0" w:type="dxa"/>
       <w:tblCellMar>
@@ -5694,7 +6557,7 @@
   <a:extraClrSchemeLst/>
   <a:extLst>
     <a:ext uri="{05A4C25C-085E-4340-85A3-A5531E510DB2}">
-      <thm15:themeFamily xmlns:thm15="http://schemas.microsoft.com/office/thememl/2012/main" xmlns="" name="Office Theme" id="{62F939B6-93AF-4DB8-9C6B-D6C7DFDC589F}" vid="{4A3C46E8-61CC-4603-A589-7422A47A8E4A}"/>
+      <thm15:themeFamily xmlns:thm15="http://schemas.microsoft.com/office/thememl/2012/main" name="Office Theme" id="{62F939B6-93AF-4DB8-9C6B-D6C7DFDC589F}" vid="{4A3C46E8-61CC-4603-A589-7422A47A8E4A}"/>
     </a:ext>
   </a:extLst>
 </a:theme>

</xml_diff>

<commit_message>
Minor Corrections and Reformat of Milestone 2
</commit_message>
<xml_diff>
--- a/Documentation/Milestone_2.docx
+++ b/Documentation/Milestone_2.docx
@@ -21,6 +21,847 @@
         <w:t>Milestone 2</w:t>
       </w:r>
     </w:p>
+    <w:tbl>
+      <w:tblPr>
+        <w:tblStyle w:val="TableGrid"/>
+        <w:tblW w:w="0" w:type="auto"/>
+        <w:tblLook w:val="04A0" w:firstRow="1" w:lastRow="0" w:firstColumn="1" w:lastColumn="0" w:noHBand="0" w:noVBand="1"/>
+      </w:tblPr>
+      <w:tblGrid>
+        <w:gridCol w:w="4675"/>
+        <w:gridCol w:w="4675"/>
+      </w:tblGrid>
+      <w:tr>
+        <w:trPr>
+          <w:trHeight w:val="523"/>
+        </w:trPr>
+        <w:tc>
+          <w:tcPr>
+            <w:tcW w:w="4675" w:type="dxa"/>
+            <w:tcBorders>
+              <w:top w:val="single" w:sz="4" w:space="0" w:color="auto"/>
+              <w:left w:val="single" w:sz="4" w:space="0" w:color="auto"/>
+              <w:bottom w:val="single" w:sz="4" w:space="0" w:color="auto"/>
+              <w:right w:val="single" w:sz="4" w:space="0" w:color="auto"/>
+            </w:tcBorders>
+            <w:hideMark/>
+          </w:tcPr>
+          <w:p>
+            <w:pPr>
+              <w:spacing w:line="276" w:lineRule="auto"/>
+              <w:rPr>
+                <w:sz w:val="24"/>
+                <w:szCs w:val="24"/>
+              </w:rPr>
+            </w:pPr>
+            <w:r>
+              <w:rPr>
+                <w:sz w:val="24"/>
+                <w:szCs w:val="24"/>
+              </w:rPr>
+              <w:t>Name</w:t>
+            </w:r>
+          </w:p>
+        </w:tc>
+        <w:tc>
+          <w:tcPr>
+            <w:tcW w:w="4675" w:type="dxa"/>
+            <w:tcBorders>
+              <w:top w:val="single" w:sz="4" w:space="0" w:color="auto"/>
+              <w:left w:val="single" w:sz="4" w:space="0" w:color="auto"/>
+              <w:bottom w:val="single" w:sz="4" w:space="0" w:color="auto"/>
+              <w:right w:val="single" w:sz="4" w:space="0" w:color="auto"/>
+            </w:tcBorders>
+            <w:hideMark/>
+          </w:tcPr>
+          <w:p>
+            <w:pPr>
+              <w:spacing w:line="276" w:lineRule="auto"/>
+              <w:rPr>
+                <w:sz w:val="24"/>
+                <w:szCs w:val="24"/>
+              </w:rPr>
+            </w:pPr>
+            <w:r>
+              <w:rPr>
+                <w:sz w:val="24"/>
+                <w:szCs w:val="24"/>
+              </w:rPr>
+              <w:t>Student ID</w:t>
+            </w:r>
+          </w:p>
+        </w:tc>
+      </w:tr>
+      <w:tr>
+        <w:trPr>
+          <w:trHeight w:val="416"/>
+        </w:trPr>
+        <w:tc>
+          <w:tcPr>
+            <w:tcW w:w="4675" w:type="dxa"/>
+            <w:tcBorders>
+              <w:top w:val="single" w:sz="4" w:space="0" w:color="auto"/>
+              <w:left w:val="single" w:sz="4" w:space="0" w:color="auto"/>
+              <w:bottom w:val="single" w:sz="4" w:space="0" w:color="auto"/>
+              <w:right w:val="single" w:sz="4" w:space="0" w:color="auto"/>
+            </w:tcBorders>
+            <w:hideMark/>
+          </w:tcPr>
+          <w:p>
+            <w:pPr>
+              <w:spacing w:line="276" w:lineRule="auto"/>
+              <w:rPr>
+                <w:sz w:val="24"/>
+                <w:szCs w:val="24"/>
+              </w:rPr>
+            </w:pPr>
+            <w:r>
+              <w:rPr>
+                <w:sz w:val="24"/>
+                <w:szCs w:val="24"/>
+              </w:rPr>
+              <w:t>Alec Kurkdjian</w:t>
+            </w:r>
+          </w:p>
+        </w:tc>
+        <w:tc>
+          <w:tcPr>
+            <w:tcW w:w="4675" w:type="dxa"/>
+            <w:tcBorders>
+              <w:top w:val="single" w:sz="4" w:space="0" w:color="auto"/>
+              <w:left w:val="single" w:sz="4" w:space="0" w:color="auto"/>
+              <w:bottom w:val="single" w:sz="4" w:space="0" w:color="auto"/>
+              <w:right w:val="single" w:sz="4" w:space="0" w:color="auto"/>
+            </w:tcBorders>
+            <w:hideMark/>
+          </w:tcPr>
+          <w:p>
+            <w:pPr>
+              <w:spacing w:line="276" w:lineRule="auto"/>
+              <w:rPr>
+                <w:sz w:val="24"/>
+                <w:szCs w:val="24"/>
+              </w:rPr>
+            </w:pPr>
+            <w:r>
+              <w:rPr>
+                <w:sz w:val="24"/>
+                <w:szCs w:val="24"/>
+              </w:rPr>
+              <w:t>40056402</w:t>
+            </w:r>
+          </w:p>
+        </w:tc>
+      </w:tr>
+      <w:tr>
+        <w:trPr>
+          <w:trHeight w:val="408"/>
+        </w:trPr>
+        <w:tc>
+          <w:tcPr>
+            <w:tcW w:w="4675" w:type="dxa"/>
+            <w:tcBorders>
+              <w:top w:val="single" w:sz="4" w:space="0" w:color="auto"/>
+              <w:left w:val="single" w:sz="4" w:space="0" w:color="auto"/>
+              <w:bottom w:val="single" w:sz="4" w:space="0" w:color="auto"/>
+              <w:right w:val="single" w:sz="4" w:space="0" w:color="auto"/>
+            </w:tcBorders>
+            <w:hideMark/>
+          </w:tcPr>
+          <w:p>
+            <w:pPr>
+              <w:spacing w:line="276" w:lineRule="auto"/>
+              <w:rPr>
+                <w:sz w:val="24"/>
+                <w:szCs w:val="24"/>
+              </w:rPr>
+            </w:pPr>
+            <w:r>
+              <w:rPr>
+                <w:sz w:val="24"/>
+                <w:szCs w:val="24"/>
+              </w:rPr>
+              <w:t>Cong-Vinh Vu</w:t>
+            </w:r>
+          </w:p>
+        </w:tc>
+        <w:tc>
+          <w:tcPr>
+            <w:tcW w:w="4675" w:type="dxa"/>
+            <w:tcBorders>
+              <w:top w:val="single" w:sz="4" w:space="0" w:color="auto"/>
+              <w:left w:val="single" w:sz="4" w:space="0" w:color="auto"/>
+              <w:bottom w:val="single" w:sz="4" w:space="0" w:color="auto"/>
+              <w:right w:val="single" w:sz="4" w:space="0" w:color="auto"/>
+            </w:tcBorders>
+            <w:hideMark/>
+          </w:tcPr>
+          <w:p>
+            <w:pPr>
+              <w:spacing w:line="276" w:lineRule="auto"/>
+              <w:rPr>
+                <w:sz w:val="24"/>
+                <w:szCs w:val="24"/>
+              </w:rPr>
+            </w:pPr>
+            <w:r>
+              <w:rPr>
+                <w:sz w:val="24"/>
+                <w:szCs w:val="24"/>
+              </w:rPr>
+              <w:t>40061685</w:t>
+            </w:r>
+          </w:p>
+        </w:tc>
+      </w:tr>
+      <w:tr>
+        <w:trPr>
+          <w:trHeight w:val="415"/>
+        </w:trPr>
+        <w:tc>
+          <w:tcPr>
+            <w:tcW w:w="4675" w:type="dxa"/>
+            <w:tcBorders>
+              <w:top w:val="single" w:sz="4" w:space="0" w:color="auto"/>
+              <w:left w:val="single" w:sz="4" w:space="0" w:color="auto"/>
+              <w:bottom w:val="single" w:sz="4" w:space="0" w:color="auto"/>
+              <w:right w:val="single" w:sz="4" w:space="0" w:color="auto"/>
+            </w:tcBorders>
+            <w:hideMark/>
+          </w:tcPr>
+          <w:p>
+            <w:pPr>
+              <w:spacing w:line="276" w:lineRule="auto"/>
+              <w:rPr>
+                <w:sz w:val="24"/>
+                <w:szCs w:val="24"/>
+              </w:rPr>
+            </w:pPr>
+            <w:r>
+              <w:rPr>
+                <w:sz w:val="24"/>
+                <w:szCs w:val="24"/>
+              </w:rPr>
+              <w:t>Irfan Ahmed</w:t>
+            </w:r>
+          </w:p>
+        </w:tc>
+        <w:tc>
+          <w:tcPr>
+            <w:tcW w:w="4675" w:type="dxa"/>
+            <w:tcBorders>
+              <w:top w:val="single" w:sz="4" w:space="0" w:color="auto"/>
+              <w:left w:val="single" w:sz="4" w:space="0" w:color="auto"/>
+              <w:bottom w:val="single" w:sz="4" w:space="0" w:color="auto"/>
+              <w:right w:val="single" w:sz="4" w:space="0" w:color="auto"/>
+            </w:tcBorders>
+            <w:hideMark/>
+          </w:tcPr>
+          <w:p>
+            <w:pPr>
+              <w:spacing w:line="276" w:lineRule="auto"/>
+              <w:rPr>
+                <w:sz w:val="24"/>
+                <w:szCs w:val="24"/>
+              </w:rPr>
+            </w:pPr>
+            <w:r>
+              <w:rPr>
+                <w:sz w:val="24"/>
+                <w:szCs w:val="24"/>
+              </w:rPr>
+              <w:t>40056645</w:t>
+            </w:r>
+          </w:p>
+        </w:tc>
+      </w:tr>
+      <w:tr>
+        <w:trPr>
+          <w:trHeight w:val="421"/>
+        </w:trPr>
+        <w:tc>
+          <w:tcPr>
+            <w:tcW w:w="4675" w:type="dxa"/>
+            <w:tcBorders>
+              <w:top w:val="single" w:sz="4" w:space="0" w:color="auto"/>
+              <w:left w:val="single" w:sz="4" w:space="0" w:color="auto"/>
+              <w:bottom w:val="single" w:sz="4" w:space="0" w:color="auto"/>
+              <w:right w:val="single" w:sz="4" w:space="0" w:color="auto"/>
+            </w:tcBorders>
+            <w:hideMark/>
+          </w:tcPr>
+          <w:p>
+            <w:pPr>
+              <w:spacing w:line="276" w:lineRule="auto"/>
+              <w:rPr>
+                <w:sz w:val="24"/>
+                <w:szCs w:val="24"/>
+              </w:rPr>
+            </w:pPr>
+            <w:r>
+              <w:rPr>
+                <w:sz w:val="24"/>
+                <w:szCs w:val="24"/>
+              </w:rPr>
+              <w:t>Shadi Makdissi</w:t>
+            </w:r>
+          </w:p>
+        </w:tc>
+        <w:tc>
+          <w:tcPr>
+            <w:tcW w:w="4675" w:type="dxa"/>
+            <w:tcBorders>
+              <w:top w:val="single" w:sz="4" w:space="0" w:color="auto"/>
+              <w:left w:val="single" w:sz="4" w:space="0" w:color="auto"/>
+              <w:bottom w:val="single" w:sz="4" w:space="0" w:color="auto"/>
+              <w:right w:val="single" w:sz="4" w:space="0" w:color="auto"/>
+            </w:tcBorders>
+            <w:hideMark/>
+          </w:tcPr>
+          <w:p>
+            <w:pPr>
+              <w:spacing w:line="276" w:lineRule="auto"/>
+              <w:rPr>
+                <w:sz w:val="24"/>
+                <w:szCs w:val="24"/>
+              </w:rPr>
+            </w:pPr>
+            <w:r>
+              <w:rPr>
+                <w:sz w:val="24"/>
+                <w:szCs w:val="24"/>
+              </w:rPr>
+              <w:t>40060588</w:t>
+            </w:r>
+          </w:p>
+        </w:tc>
+      </w:tr>
+      <w:tr>
+        <w:trPr>
+          <w:trHeight w:val="412"/>
+        </w:trPr>
+        <w:tc>
+          <w:tcPr>
+            <w:tcW w:w="4675" w:type="dxa"/>
+            <w:tcBorders>
+              <w:top w:val="single" w:sz="4" w:space="0" w:color="auto"/>
+              <w:left w:val="single" w:sz="4" w:space="0" w:color="auto"/>
+              <w:bottom w:val="single" w:sz="4" w:space="0" w:color="auto"/>
+              <w:right w:val="single" w:sz="4" w:space="0" w:color="auto"/>
+            </w:tcBorders>
+            <w:hideMark/>
+          </w:tcPr>
+          <w:p>
+            <w:pPr>
+              <w:spacing w:line="276" w:lineRule="auto"/>
+              <w:rPr>
+                <w:sz w:val="24"/>
+                <w:szCs w:val="24"/>
+              </w:rPr>
+            </w:pPr>
+            <w:r>
+              <w:rPr>
+                <w:sz w:val="24"/>
+                <w:szCs w:val="24"/>
+              </w:rPr>
+              <w:t>Ogo-Oluwa Jesutomi Olasubulumi</w:t>
+            </w:r>
+          </w:p>
+        </w:tc>
+        <w:tc>
+          <w:tcPr>
+            <w:tcW w:w="4675" w:type="dxa"/>
+            <w:tcBorders>
+              <w:top w:val="single" w:sz="4" w:space="0" w:color="auto"/>
+              <w:left w:val="single" w:sz="4" w:space="0" w:color="auto"/>
+              <w:bottom w:val="single" w:sz="4" w:space="0" w:color="auto"/>
+              <w:right w:val="single" w:sz="4" w:space="0" w:color="auto"/>
+            </w:tcBorders>
+            <w:hideMark/>
+          </w:tcPr>
+          <w:p>
+            <w:pPr>
+              <w:spacing w:line="276" w:lineRule="auto"/>
+              <w:rPr>
+                <w:sz w:val="24"/>
+                <w:szCs w:val="24"/>
+              </w:rPr>
+            </w:pPr>
+            <w:r>
+              <w:rPr>
+                <w:sz w:val="24"/>
+                <w:szCs w:val="24"/>
+              </w:rPr>
+              <w:t>40055693</w:t>
+            </w:r>
+          </w:p>
+        </w:tc>
+      </w:tr>
+    </w:tbl>
+    <w:p>
+      <w:pPr>
+        <w:spacing w:line="480" w:lineRule="auto"/>
+        <w:jc w:val="center"/>
+        <w:rPr>
+          <w:rFonts w:cs="Times New Roman"/>
+          <w:b/>
+          <w:szCs w:val="24"/>
+        </w:rPr>
+      </w:pPr>
+    </w:p>
+    <w:p>
+      <w:pPr>
+        <w:spacing w:line="480" w:lineRule="auto"/>
+        <w:rPr>
+          <w:rFonts w:cs="Times New Roman"/>
+          <w:b/>
+          <w:szCs w:val="24"/>
+        </w:rPr>
+      </w:pPr>
+      <w:r>
+        <w:rPr>
+          <w:rFonts w:cs="Times New Roman"/>
+          <w:b/>
+          <w:szCs w:val="24"/>
+        </w:rPr>
+        <w:t xml:space="preserve">Information on </w:t>
+      </w:r>
+      <w:r>
+        <w:rPr>
+          <w:rFonts w:cs="Times New Roman"/>
+          <w:b/>
+          <w:szCs w:val="24"/>
+        </w:rPr>
+        <w:t>our</w:t>
+      </w:r>
+      <w:r>
+        <w:rPr>
+          <w:rFonts w:cs="Times New Roman"/>
+          <w:b/>
+          <w:szCs w:val="24"/>
+        </w:rPr>
+        <w:t xml:space="preserve"> </w:t>
+      </w:r>
+      <w:r>
+        <w:rPr>
+          <w:rFonts w:cs="Times New Roman"/>
+          <w:b/>
+          <w:szCs w:val="24"/>
+        </w:rPr>
+        <w:t>two</w:t>
+      </w:r>
+      <w:r>
+        <w:rPr>
+          <w:rFonts w:cs="Times New Roman"/>
+          <w:b/>
+          <w:szCs w:val="24"/>
+        </w:rPr>
+        <w:t xml:space="preserve"> stakeholders: </w:t>
+      </w:r>
+    </w:p>
+    <w:p>
+      <w:pPr>
+        <w:spacing w:line="360" w:lineRule="auto"/>
+        <w:rPr>
+          <w:rFonts w:cs="Times New Roman"/>
+          <w:szCs w:val="24"/>
+        </w:rPr>
+      </w:pPr>
+      <w:r>
+        <w:rPr>
+          <w:rFonts w:cs="Times New Roman"/>
+          <w:szCs w:val="24"/>
+        </w:rPr>
+        <w:t>The first interview we did was with Daniel on 4</w:t>
+      </w:r>
+      <w:r>
+        <w:rPr>
+          <w:rFonts w:cs="Times New Roman"/>
+          <w:szCs w:val="24"/>
+          <w:vertAlign w:val="superscript"/>
+        </w:rPr>
+        <w:t>th</w:t>
+      </w:r>
+      <w:r>
+        <w:rPr>
+          <w:rFonts w:cs="Times New Roman"/>
+          <w:szCs w:val="24"/>
+        </w:rPr>
+        <w:t xml:space="preserve"> of October at 5 PM. Daniel is a student in his second year at Concordia university. He is a co-op student, so he usually studies as a full-time student. </w:t>
+      </w:r>
+      <w:r>
+        <w:rPr>
+          <w:rFonts w:cs="Times New Roman"/>
+          <w:szCs w:val="24"/>
+        </w:rPr>
+        <w:t>T</w:t>
+      </w:r>
+      <w:r>
+        <w:rPr>
+          <w:rFonts w:cs="Times New Roman"/>
+          <w:szCs w:val="24"/>
+        </w:rPr>
+        <w:t>he interviewee is</w:t>
+      </w:r>
+      <w:r>
+        <w:rPr>
+          <w:rFonts w:cs="Times New Roman"/>
+          <w:szCs w:val="24"/>
+        </w:rPr>
+        <w:t xml:space="preserve"> currently</w:t>
+      </w:r>
+      <w:r>
+        <w:rPr>
+          <w:rFonts w:cs="Times New Roman"/>
+          <w:szCs w:val="24"/>
+        </w:rPr>
+        <w:t xml:space="preserve"> working as intern at Genet</w:t>
+      </w:r>
+      <w:r>
+        <w:rPr>
+          <w:rFonts w:cs="Times New Roman"/>
+          <w:szCs w:val="24"/>
+        </w:rPr>
+        <w:t>e</w:t>
+      </w:r>
+      <w:r>
+        <w:rPr>
+          <w:rFonts w:cs="Times New Roman"/>
+          <w:szCs w:val="24"/>
+        </w:rPr>
+        <w:t xml:space="preserve">c after finishing his first year of </w:t>
+      </w:r>
+      <w:r>
+        <w:rPr>
+          <w:rFonts w:cs="Times New Roman"/>
+          <w:szCs w:val="24"/>
+        </w:rPr>
+        <w:t>studies</w:t>
+      </w:r>
+      <w:r>
+        <w:rPr>
+          <w:rFonts w:cs="Times New Roman"/>
+          <w:szCs w:val="24"/>
+        </w:rPr>
+        <w:t xml:space="preserve"> in Software engineering. </w:t>
+      </w:r>
+      <w:r>
+        <w:rPr>
+          <w:rFonts w:cs="Times New Roman"/>
+          <w:szCs w:val="24"/>
+        </w:rPr>
+        <w:t>He works as a programmer at Genetec</w:t>
+      </w:r>
+      <w:r>
+        <w:rPr>
+          <w:rFonts w:cs="Times New Roman"/>
+          <w:szCs w:val="24"/>
+        </w:rPr>
+        <w:t xml:space="preserve">. He uses a </w:t>
+      </w:r>
+      <w:r>
+        <w:rPr>
+          <w:rFonts w:cs="Times New Roman"/>
+          <w:szCs w:val="24"/>
+        </w:rPr>
+        <w:t>C</w:t>
+      </w:r>
+      <w:r>
+        <w:rPr>
+          <w:rFonts w:cs="Times New Roman"/>
+          <w:szCs w:val="24"/>
+        </w:rPr>
+        <w:t>++ programming language at work which is an object-oriented language like C# and is made by Microsoft.  At Genet</w:t>
+      </w:r>
+      <w:r>
+        <w:rPr>
+          <w:rFonts w:cs="Times New Roman"/>
+          <w:szCs w:val="24"/>
+        </w:rPr>
+        <w:t>e</w:t>
+      </w:r>
+      <w:r>
+        <w:rPr>
+          <w:rFonts w:cs="Times New Roman"/>
+          <w:szCs w:val="24"/>
+        </w:rPr>
+        <w:t xml:space="preserve">c, they usually use Microsoft products for their tasks such as, SharePoint, </w:t>
+      </w:r>
+      <w:r>
+        <w:rPr>
+          <w:rFonts w:cs="Times New Roman"/>
+          <w:szCs w:val="24"/>
+        </w:rPr>
+        <w:t>W</w:t>
+      </w:r>
+      <w:r>
+        <w:rPr>
+          <w:rFonts w:cs="Times New Roman"/>
+          <w:szCs w:val="24"/>
+        </w:rPr>
+        <w:t xml:space="preserve">ord, </w:t>
+      </w:r>
+      <w:r>
+        <w:rPr>
+          <w:rFonts w:cs="Times New Roman"/>
+          <w:szCs w:val="24"/>
+        </w:rPr>
+        <w:t>E</w:t>
+      </w:r>
+      <w:r>
+        <w:rPr>
+          <w:rFonts w:cs="Times New Roman"/>
+          <w:szCs w:val="24"/>
+        </w:rPr>
+        <w:t xml:space="preserve">xcel and especially Power Point for presenting. </w:t>
+      </w:r>
+      <w:r>
+        <w:rPr>
+          <w:rFonts w:cs="Times New Roman"/>
+          <w:szCs w:val="24"/>
+        </w:rPr>
+        <w:t>They also</w:t>
+      </w:r>
+      <w:r>
+        <w:rPr>
+          <w:rFonts w:cs="Times New Roman"/>
+          <w:szCs w:val="24"/>
+        </w:rPr>
+        <w:t xml:space="preserve"> do a presentation every one or two days for 5 to 10 minutes about the daily progress of their work. </w:t>
+      </w:r>
+      <w:r>
+        <w:rPr>
+          <w:rFonts w:cs="Times New Roman"/>
+          <w:szCs w:val="24"/>
+        </w:rPr>
+        <w:t>T</w:t>
+      </w:r>
+      <w:r>
+        <w:rPr>
+          <w:rFonts w:cs="Times New Roman"/>
+          <w:szCs w:val="24"/>
+        </w:rPr>
+        <w:t xml:space="preserve">hey sometimes have issues with presenting due to the distraction </w:t>
+      </w:r>
+      <w:r>
+        <w:rPr>
+          <w:rFonts w:cs="Times New Roman"/>
+          <w:szCs w:val="24"/>
+        </w:rPr>
+        <w:t>b</w:t>
+      </w:r>
+      <w:r>
+        <w:rPr>
+          <w:rFonts w:cs="Times New Roman"/>
+          <w:szCs w:val="24"/>
+        </w:rPr>
+        <w:t xml:space="preserve">y the </w:t>
+      </w:r>
+      <w:r>
+        <w:rPr>
+          <w:rFonts w:cs="Times New Roman"/>
+          <w:szCs w:val="24"/>
+        </w:rPr>
+        <w:t>presenter’s</w:t>
+      </w:r>
+      <w:r>
+        <w:rPr>
+          <w:rFonts w:cs="Times New Roman"/>
+          <w:szCs w:val="24"/>
+        </w:rPr>
+        <w:t xml:space="preserve"> movement</w:t>
+      </w:r>
+      <w:r>
+        <w:rPr>
+          <w:rFonts w:cs="Times New Roman"/>
+          <w:szCs w:val="24"/>
+        </w:rPr>
+        <w:t>s</w:t>
+      </w:r>
+      <w:r>
+        <w:rPr>
+          <w:rFonts w:cs="Times New Roman"/>
+          <w:szCs w:val="24"/>
+        </w:rPr>
+        <w:t>. He commented on our project that it could help people to focus more on the presentation itself as well as give the users the ability to personalize their movement based on their needs. Moreover, Daniel said the privacy is something important about the product we present; for example, since the application has access to the mobile’s camera, it must be secure and the people have to feel safe about it while they are doing something in their homes.</w:t>
+      </w:r>
+    </w:p>
+    <w:p>
+      <w:pPr>
+        <w:spacing w:line="360" w:lineRule="auto"/>
+        <w:rPr>
+          <w:rFonts w:cs="Times New Roman"/>
+          <w:szCs w:val="24"/>
+        </w:rPr>
+      </w:pPr>
+      <w:r>
+        <w:rPr>
+          <w:rFonts w:cs="Times New Roman"/>
+          <w:szCs w:val="24"/>
+        </w:rPr>
+        <w:t>On the other hand, Samer is another stakeholder we did an interview with on 5</w:t>
+      </w:r>
+      <w:r>
+        <w:rPr>
+          <w:rFonts w:cs="Times New Roman"/>
+          <w:szCs w:val="24"/>
+          <w:vertAlign w:val="superscript"/>
+        </w:rPr>
+        <w:t>th</w:t>
+      </w:r>
+      <w:r>
+        <w:rPr>
+          <w:rFonts w:cs="Times New Roman"/>
+          <w:szCs w:val="24"/>
+        </w:rPr>
+        <w:t xml:space="preserve"> of October at 5.30 PM. The interviewee finished studying during the winter semester 2019 and graduated from Concordia university with a bachelor’s degree in civil engineering. He has a company which does 3D scanning for civil projects mainly based in Canada, but they do some projects outside the country. Samer works as the </w:t>
+      </w:r>
+      <w:r>
+        <w:rPr>
+          <w:rFonts w:cs="Times New Roman"/>
+          <w:szCs w:val="24"/>
+        </w:rPr>
+        <w:t>d</w:t>
+      </w:r>
+      <w:r>
+        <w:rPr>
+          <w:rFonts w:cs="Times New Roman"/>
+          <w:szCs w:val="24"/>
+        </w:rPr>
+        <w:t xml:space="preserve">irecting </w:t>
+      </w:r>
+      <w:r>
+        <w:rPr>
+          <w:rFonts w:cs="Times New Roman"/>
+          <w:szCs w:val="24"/>
+        </w:rPr>
+        <w:t>m</w:t>
+      </w:r>
+      <w:r>
+        <w:rPr>
+          <w:rFonts w:cs="Times New Roman"/>
+          <w:szCs w:val="24"/>
+        </w:rPr>
+        <w:t xml:space="preserve">anager at his company and </w:t>
+      </w:r>
+      <w:r>
+        <w:rPr>
+          <w:rFonts w:cs="Times New Roman"/>
+          <w:szCs w:val="24"/>
+        </w:rPr>
+        <w:t>does many</w:t>
+      </w:r>
+      <w:r>
+        <w:rPr>
+          <w:rFonts w:cs="Times New Roman"/>
+          <w:szCs w:val="24"/>
+        </w:rPr>
+        <w:t xml:space="preserve"> presentations </w:t>
+      </w:r>
+      <w:r>
+        <w:rPr>
+          <w:rFonts w:cs="Times New Roman"/>
+          <w:szCs w:val="24"/>
+        </w:rPr>
+        <w:lastRenderedPageBreak/>
+        <w:t xml:space="preserve">everyday with </w:t>
+      </w:r>
+      <w:r>
+        <w:rPr>
+          <w:rFonts w:cs="Times New Roman"/>
+          <w:szCs w:val="24"/>
+        </w:rPr>
+        <w:t>his</w:t>
+      </w:r>
+      <w:r>
+        <w:rPr>
+          <w:rFonts w:cs="Times New Roman"/>
+          <w:szCs w:val="24"/>
+        </w:rPr>
+        <w:t xml:space="preserve"> clients. Depending on the job flow, they sometimes do from a low</w:t>
+      </w:r>
+      <w:r>
+        <w:rPr>
+          <w:rFonts w:cs="Times New Roman"/>
+          <w:szCs w:val="24"/>
+        </w:rPr>
+        <w:t>ly</w:t>
+      </w:r>
+      <w:r>
+        <w:rPr>
+          <w:rFonts w:cs="Times New Roman"/>
+          <w:szCs w:val="24"/>
+        </w:rPr>
+        <w:t xml:space="preserve"> as 6 presentation per week </w:t>
+      </w:r>
+      <w:r>
+        <w:rPr>
+          <w:rFonts w:cs="Times New Roman"/>
+          <w:szCs w:val="24"/>
+        </w:rPr>
+        <w:t>or</w:t>
+      </w:r>
+      <w:r>
+        <w:rPr>
+          <w:rFonts w:cs="Times New Roman"/>
+          <w:szCs w:val="24"/>
+        </w:rPr>
+        <w:t xml:space="preserve"> as much as 4 presentations everyday. The problems they face vary from PC issues to I Clicker instability, so they always prefer something reliable. Samer said that our project must be simple</w:t>
+      </w:r>
+      <w:r>
+        <w:rPr>
+          <w:rFonts w:cs="Times New Roman"/>
+          <w:szCs w:val="24"/>
+        </w:rPr>
+        <w:t xml:space="preserve">. </w:t>
+      </w:r>
+      <w:r>
+        <w:rPr>
+          <w:rFonts w:cs="Times New Roman"/>
+          <w:szCs w:val="24"/>
+        </w:rPr>
+        <w:t>does not introduce new programs</w:t>
+      </w:r>
+      <w:r>
+        <w:rPr>
+          <w:rFonts w:cs="Times New Roman"/>
+          <w:szCs w:val="24"/>
+        </w:rPr>
+        <w:t>,</w:t>
+      </w:r>
+      <w:r>
+        <w:rPr>
+          <w:rFonts w:cs="Times New Roman"/>
+          <w:szCs w:val="24"/>
+        </w:rPr>
+        <w:t xml:space="preserve"> shock resistance and</w:t>
+      </w:r>
+      <w:r>
+        <w:rPr>
+          <w:rFonts w:cs="Times New Roman"/>
+          <w:szCs w:val="24"/>
+        </w:rPr>
+        <w:t>,</w:t>
+      </w:r>
+      <w:r>
+        <w:rPr>
+          <w:rFonts w:cs="Times New Roman"/>
+          <w:szCs w:val="24"/>
+        </w:rPr>
+        <w:t xml:space="preserve"> introduce new useful features. </w:t>
+      </w:r>
+    </w:p>
+    <w:p>
+      <w:pPr>
+        <w:spacing w:line="480" w:lineRule="auto"/>
+        <w:jc w:val="both"/>
+        <w:rPr>
+          <w:rFonts w:cs="Times New Roman"/>
+          <w:b/>
+          <w:szCs w:val="24"/>
+        </w:rPr>
+      </w:pPr>
+    </w:p>
     <w:p>
       <w:pPr>
         <w:spacing w:line="480" w:lineRule="auto"/>
@@ -434,6 +1275,7 @@
           <w:sz w:val="24"/>
           <w:szCs w:val="24"/>
         </w:rPr>
+        <w:lastRenderedPageBreak/>
         <w:t>Why do you believe these problems exist?</w:t>
       </w:r>
     </w:p>
@@ -526,7 +1368,6 @@
           <w:sz w:val="24"/>
           <w:szCs w:val="24"/>
         </w:rPr>
-        <w:lastRenderedPageBreak/>
         <w:t>If yes, have you ever encountered any issues with it?</w:t>
       </w:r>
     </w:p>
@@ -917,6 +1758,7 @@
           <w:sz w:val="24"/>
           <w:szCs w:val="24"/>
         </w:rPr>
+        <w:lastRenderedPageBreak/>
         <w:t>How would you rank solving these problems in comparison to others you’ve mentioned?</w:t>
       </w:r>
     </w:p>
@@ -958,7 +1800,6 @@
           <w:sz w:val="24"/>
           <w:szCs w:val="24"/>
         </w:rPr>
-        <w:lastRenderedPageBreak/>
         <w:t>Our</w:t>
       </w:r>
       <w:r>
@@ -1313,6 +2154,7 @@
           <w:sz w:val="24"/>
           <w:szCs w:val="24"/>
         </w:rPr>
+        <w:lastRenderedPageBreak/>
         <w:t>Do you have any concerns or question regarding our discussion today?</w:t>
       </w:r>
     </w:p>
@@ -1377,7 +2219,6 @@
           <w:b/>
           <w:szCs w:val="24"/>
         </w:rPr>
-        <w:lastRenderedPageBreak/>
         <w:t>Part IX: The Analyst’s Summary:</w:t>
       </w:r>
     </w:p>
@@ -1453,6 +2294,980 @@
     <w:p>
       <w:pPr>
         <w:spacing w:line="480" w:lineRule="auto"/>
+        <w:rPr>
+          <w:rFonts w:cs="Times New Roman"/>
+          <w:b/>
+          <w:szCs w:val="24"/>
+        </w:rPr>
+      </w:pPr>
+      <w:r>
+        <w:rPr>
+          <w:rFonts w:cs="Times New Roman"/>
+          <w:b/>
+          <w:szCs w:val="24"/>
+        </w:rPr>
+        <w:t>3 keys</w:t>
+      </w:r>
+      <w:r>
+        <w:rPr>
+          <w:rFonts w:cs="Times New Roman"/>
+          <w:b/>
+          <w:szCs w:val="24"/>
+        </w:rPr>
+        <w:t xml:space="preserve"> outcomes</w:t>
+      </w:r>
+      <w:r>
+        <w:rPr>
+          <w:rFonts w:cs="Times New Roman"/>
+          <w:b/>
+          <w:szCs w:val="24"/>
+        </w:rPr>
+        <w:t xml:space="preserve"> from the first interview:</w:t>
+      </w:r>
+    </w:p>
+    <w:p>
+      <w:pPr>
+        <w:spacing w:line="480" w:lineRule="auto"/>
+        <w:rPr>
+          <w:rFonts w:cs="Times New Roman"/>
+          <w:szCs w:val="24"/>
+        </w:rPr>
+      </w:pPr>
+      <w:r>
+        <w:rPr>
+          <w:rFonts w:cs="Times New Roman"/>
+          <w:szCs w:val="24"/>
+        </w:rPr>
+        <w:t>Shadi:</w:t>
+      </w:r>
+    </w:p>
+    <w:p>
+      <w:pPr>
+        <w:pStyle w:val="ListParagraph"/>
+        <w:numPr>
+          <w:ilvl w:val="0"/>
+          <w:numId w:val="12"/>
+        </w:numPr>
+        <w:spacing w:line="480" w:lineRule="auto"/>
+        <w:rPr>
+          <w:rFonts w:ascii="Times New Roman" w:hAnsi="Times New Roman" w:cs="Times New Roman"/>
+          <w:sz w:val="24"/>
+          <w:szCs w:val="24"/>
+        </w:rPr>
+      </w:pPr>
+      <w:r>
+        <w:rPr>
+          <w:rFonts w:ascii="Times New Roman" w:hAnsi="Times New Roman" w:cs="Times New Roman"/>
+          <w:sz w:val="24"/>
+          <w:szCs w:val="24"/>
+        </w:rPr>
+        <w:t>The reliability of the product.</w:t>
+      </w:r>
+    </w:p>
+    <w:p>
+      <w:pPr>
+        <w:pStyle w:val="ListParagraph"/>
+        <w:numPr>
+          <w:ilvl w:val="0"/>
+          <w:numId w:val="12"/>
+        </w:numPr>
+        <w:spacing w:line="480" w:lineRule="auto"/>
+        <w:rPr>
+          <w:rFonts w:ascii="Times New Roman" w:hAnsi="Times New Roman" w:cs="Times New Roman"/>
+          <w:sz w:val="24"/>
+          <w:szCs w:val="24"/>
+        </w:rPr>
+      </w:pPr>
+      <w:r>
+        <w:rPr>
+          <w:rFonts w:ascii="Times New Roman" w:hAnsi="Times New Roman" w:cs="Times New Roman"/>
+          <w:sz w:val="24"/>
+          <w:szCs w:val="24"/>
+        </w:rPr>
+        <w:t>The phone should be on standby all the time.</w:t>
+      </w:r>
+    </w:p>
+    <w:p>
+      <w:pPr>
+        <w:pStyle w:val="ListParagraph"/>
+        <w:numPr>
+          <w:ilvl w:val="0"/>
+          <w:numId w:val="12"/>
+        </w:numPr>
+        <w:spacing w:line="480" w:lineRule="auto"/>
+        <w:rPr>
+          <w:rFonts w:ascii="Times New Roman" w:hAnsi="Times New Roman" w:cs="Times New Roman"/>
+          <w:sz w:val="24"/>
+          <w:szCs w:val="24"/>
+        </w:rPr>
+      </w:pPr>
+      <w:r>
+        <w:rPr>
+          <w:rFonts w:ascii="Times New Roman" w:hAnsi="Times New Roman" w:cs="Times New Roman"/>
+          <w:sz w:val="24"/>
+          <w:szCs w:val="24"/>
+        </w:rPr>
+        <w:t>The privacy of the android application.</w:t>
+      </w:r>
+    </w:p>
+    <w:p>
+      <w:pPr>
+        <w:spacing w:line="480" w:lineRule="auto"/>
+        <w:rPr>
+          <w:rFonts w:cs="Times New Roman"/>
+          <w:szCs w:val="24"/>
+        </w:rPr>
+      </w:pPr>
+      <w:r>
+        <w:rPr>
+          <w:rFonts w:cs="Times New Roman"/>
+          <w:szCs w:val="24"/>
+        </w:rPr>
+        <w:t xml:space="preserve">Irfan: </w:t>
+      </w:r>
+    </w:p>
+    <w:p>
+      <w:pPr>
+        <w:pStyle w:val="ListParagraph"/>
+        <w:numPr>
+          <w:ilvl w:val="1"/>
+          <w:numId w:val="14"/>
+        </w:numPr>
+        <w:spacing w:line="480" w:lineRule="auto"/>
+        <w:rPr>
+          <w:rFonts w:ascii="Times New Roman" w:hAnsi="Times New Roman" w:cs="Times New Roman"/>
+          <w:sz w:val="24"/>
+          <w:szCs w:val="24"/>
+        </w:rPr>
+      </w:pPr>
+      <w:r>
+        <w:rPr>
+          <w:rFonts w:ascii="Times New Roman" w:hAnsi="Times New Roman" w:cs="Times New Roman"/>
+          <w:sz w:val="24"/>
+          <w:szCs w:val="24"/>
+        </w:rPr>
+        <w:t xml:space="preserve">Application should not invade one privacy such as having access to camera, microphone, etc. </w:t>
+      </w:r>
+    </w:p>
+    <w:p>
+      <w:pPr>
+        <w:pStyle w:val="ListParagraph"/>
+        <w:numPr>
+          <w:ilvl w:val="1"/>
+          <w:numId w:val="14"/>
+        </w:numPr>
+        <w:spacing w:line="480" w:lineRule="auto"/>
+        <w:rPr>
+          <w:rFonts w:ascii="Times New Roman" w:hAnsi="Times New Roman" w:cs="Times New Roman"/>
+          <w:sz w:val="24"/>
+          <w:szCs w:val="24"/>
+        </w:rPr>
+      </w:pPr>
+      <w:r>
+        <w:rPr>
+          <w:rFonts w:ascii="Times New Roman" w:hAnsi="Times New Roman" w:cs="Times New Roman"/>
+          <w:sz w:val="24"/>
+          <w:szCs w:val="24"/>
+        </w:rPr>
+        <w:t xml:space="preserve">The motion sensor should be tested for there to be no issues in presentations. </w:t>
+      </w:r>
+    </w:p>
+    <w:p>
+      <w:pPr>
+        <w:pStyle w:val="ListParagraph"/>
+        <w:numPr>
+          <w:ilvl w:val="1"/>
+          <w:numId w:val="14"/>
+        </w:numPr>
+        <w:spacing w:line="480" w:lineRule="auto"/>
+        <w:rPr>
+          <w:rFonts w:ascii="Times New Roman" w:hAnsi="Times New Roman" w:cs="Times New Roman"/>
+          <w:sz w:val="24"/>
+          <w:szCs w:val="24"/>
+        </w:rPr>
+      </w:pPr>
+      <w:r>
+        <w:rPr>
+          <w:rFonts w:ascii="Times New Roman" w:hAnsi="Times New Roman" w:cs="Times New Roman"/>
+          <w:sz w:val="24"/>
+          <w:szCs w:val="24"/>
+        </w:rPr>
+        <w:t xml:space="preserve">People would tend to go more for products that are free. </w:t>
+      </w:r>
+    </w:p>
+    <w:p>
+      <w:pPr>
+        <w:spacing w:line="480" w:lineRule="auto"/>
+        <w:rPr>
+          <w:rFonts w:cs="Times New Roman"/>
+          <w:szCs w:val="24"/>
+        </w:rPr>
+      </w:pPr>
+      <w:r>
+        <w:rPr>
+          <w:rFonts w:cs="Times New Roman"/>
+          <w:szCs w:val="24"/>
+        </w:rPr>
+        <w:t xml:space="preserve">Alec: </w:t>
+      </w:r>
+    </w:p>
+    <w:p>
+      <w:pPr>
+        <w:pStyle w:val="ListParagraph"/>
+        <w:numPr>
+          <w:ilvl w:val="0"/>
+          <w:numId w:val="16"/>
+        </w:numPr>
+        <w:spacing w:line="480" w:lineRule="auto"/>
+        <w:rPr>
+          <w:rFonts w:ascii="Times New Roman" w:hAnsi="Times New Roman" w:cs="Times New Roman"/>
+          <w:sz w:val="24"/>
+          <w:szCs w:val="24"/>
+        </w:rPr>
+      </w:pPr>
+      <w:r>
+        <w:rPr>
+          <w:rFonts w:ascii="Times New Roman" w:hAnsi="Times New Roman" w:cs="Times New Roman"/>
+          <w:sz w:val="24"/>
+          <w:szCs w:val="24"/>
+        </w:rPr>
+        <w:t>Bug free</w:t>
+      </w:r>
+    </w:p>
+    <w:p>
+      <w:pPr>
+        <w:pStyle w:val="ListParagraph"/>
+        <w:numPr>
+          <w:ilvl w:val="0"/>
+          <w:numId w:val="16"/>
+        </w:numPr>
+        <w:spacing w:line="480" w:lineRule="auto"/>
+        <w:rPr>
+          <w:rFonts w:ascii="Times New Roman" w:hAnsi="Times New Roman" w:cs="Times New Roman"/>
+          <w:sz w:val="24"/>
+          <w:szCs w:val="24"/>
+        </w:rPr>
+      </w:pPr>
+      <w:r>
+        <w:rPr>
+          <w:rFonts w:ascii="Times New Roman" w:hAnsi="Times New Roman" w:cs="Times New Roman"/>
+          <w:sz w:val="24"/>
+          <w:szCs w:val="24"/>
+        </w:rPr>
+        <w:t>We must be careful that sensor the correct motion</w:t>
+      </w:r>
+    </w:p>
+    <w:p>
+      <w:pPr>
+        <w:pStyle w:val="ListParagraph"/>
+        <w:numPr>
+          <w:ilvl w:val="0"/>
+          <w:numId w:val="16"/>
+        </w:numPr>
+        <w:spacing w:line="480" w:lineRule="auto"/>
+        <w:rPr>
+          <w:rFonts w:ascii="Times New Roman" w:hAnsi="Times New Roman" w:cs="Times New Roman"/>
+          <w:sz w:val="24"/>
+          <w:szCs w:val="24"/>
+        </w:rPr>
+      </w:pPr>
+      <w:r>
+        <w:rPr>
+          <w:rFonts w:ascii="Times New Roman" w:hAnsi="Times New Roman" w:cs="Times New Roman"/>
+          <w:sz w:val="24"/>
+          <w:szCs w:val="24"/>
+        </w:rPr>
+        <w:t>The product will allow better concentration for the audience</w:t>
+      </w:r>
+    </w:p>
+    <w:p>
+      <w:pPr>
+        <w:spacing w:line="480" w:lineRule="auto"/>
+        <w:rPr>
+          <w:rFonts w:cs="Times New Roman"/>
+          <w:szCs w:val="24"/>
+        </w:rPr>
+      </w:pPr>
+      <w:r>
+        <w:rPr>
+          <w:rFonts w:cs="Times New Roman"/>
+          <w:szCs w:val="24"/>
+        </w:rPr>
+        <w:lastRenderedPageBreak/>
+        <w:t>Ogo-Oluwa Jesutomi Olasubulumi:</w:t>
+      </w:r>
+    </w:p>
+    <w:p>
+      <w:pPr>
+        <w:pStyle w:val="ListParagraph"/>
+        <w:numPr>
+          <w:ilvl w:val="0"/>
+          <w:numId w:val="18"/>
+        </w:numPr>
+        <w:spacing w:line="480" w:lineRule="auto"/>
+        <w:rPr>
+          <w:rFonts w:ascii="Times New Roman" w:hAnsi="Times New Roman" w:cs="Times New Roman"/>
+          <w:sz w:val="24"/>
+          <w:szCs w:val="24"/>
+        </w:rPr>
+      </w:pPr>
+      <w:r>
+        <w:rPr>
+          <w:rFonts w:ascii="Times New Roman" w:hAnsi="Times New Roman" w:cs="Times New Roman"/>
+          <w:sz w:val="24"/>
+          <w:szCs w:val="24"/>
+        </w:rPr>
+        <w:t xml:space="preserve">During interviews, fluidity is an important key so as not to lose the attention of the attendees </w:t>
+      </w:r>
+    </w:p>
+    <w:p>
+      <w:pPr>
+        <w:pStyle w:val="ListParagraph"/>
+        <w:numPr>
+          <w:ilvl w:val="0"/>
+          <w:numId w:val="18"/>
+        </w:numPr>
+        <w:spacing w:line="480" w:lineRule="auto"/>
+        <w:rPr>
+          <w:rFonts w:ascii="Times New Roman" w:hAnsi="Times New Roman" w:cs="Times New Roman"/>
+          <w:sz w:val="24"/>
+          <w:szCs w:val="24"/>
+        </w:rPr>
+      </w:pPr>
+      <w:r>
+        <w:rPr>
+          <w:rFonts w:ascii="Times New Roman" w:hAnsi="Times New Roman" w:cs="Times New Roman"/>
+          <w:sz w:val="24"/>
+          <w:szCs w:val="24"/>
+        </w:rPr>
+        <w:t>Moving too much in an interview to move the mouse causes distraction in the interview</w:t>
+      </w:r>
+    </w:p>
+    <w:p>
+      <w:pPr>
+        <w:pStyle w:val="ListParagraph"/>
+        <w:numPr>
+          <w:ilvl w:val="0"/>
+          <w:numId w:val="18"/>
+        </w:numPr>
+        <w:spacing w:line="480" w:lineRule="auto"/>
+        <w:rPr>
+          <w:rFonts w:ascii="Times New Roman" w:hAnsi="Times New Roman" w:cs="Times New Roman"/>
+          <w:sz w:val="24"/>
+          <w:szCs w:val="24"/>
+        </w:rPr>
+      </w:pPr>
+      <w:r>
+        <w:rPr>
+          <w:rFonts w:ascii="Times New Roman" w:hAnsi="Times New Roman" w:cs="Times New Roman"/>
+          <w:sz w:val="24"/>
+          <w:szCs w:val="24"/>
+        </w:rPr>
+        <w:t>Using accessories is very important for to aid better presentations in the interview</w:t>
+      </w:r>
+    </w:p>
+    <w:p>
+      <w:pPr>
+        <w:spacing w:line="480" w:lineRule="auto"/>
+        <w:rPr>
+          <w:rFonts w:cs="Times New Roman"/>
+          <w:szCs w:val="24"/>
+        </w:rPr>
+      </w:pPr>
+      <w:r>
+        <w:rPr>
+          <w:rFonts w:cs="Times New Roman"/>
+          <w:szCs w:val="24"/>
+        </w:rPr>
+        <w:t>Cong-Vinh Vu</w:t>
+      </w:r>
+    </w:p>
+    <w:p>
+      <w:pPr>
+        <w:pStyle w:val="ListParagraph"/>
+        <w:numPr>
+          <w:ilvl w:val="0"/>
+          <w:numId w:val="20"/>
+        </w:numPr>
+        <w:spacing w:line="480" w:lineRule="auto"/>
+        <w:rPr>
+          <w:rFonts w:ascii="Times New Roman" w:hAnsi="Times New Roman" w:cs="Times New Roman"/>
+          <w:sz w:val="24"/>
+          <w:szCs w:val="24"/>
+        </w:rPr>
+      </w:pPr>
+      <w:r>
+        <w:rPr>
+          <w:rFonts w:ascii="Times New Roman" w:hAnsi="Times New Roman" w:cs="Times New Roman"/>
+          <w:sz w:val="24"/>
+          <w:szCs w:val="24"/>
+        </w:rPr>
+        <w:t>Movements due to use of the application should not hinder the fluidity of a presentation.</w:t>
+      </w:r>
+    </w:p>
+    <w:p>
+      <w:pPr>
+        <w:pStyle w:val="ListParagraph"/>
+        <w:numPr>
+          <w:ilvl w:val="0"/>
+          <w:numId w:val="20"/>
+        </w:numPr>
+        <w:spacing w:line="480" w:lineRule="auto"/>
+        <w:rPr>
+          <w:rFonts w:ascii="Times New Roman" w:hAnsi="Times New Roman" w:cs="Times New Roman"/>
+          <w:sz w:val="24"/>
+          <w:szCs w:val="24"/>
+        </w:rPr>
+      </w:pPr>
+      <w:r>
+        <w:rPr>
+          <w:rFonts w:ascii="Times New Roman" w:hAnsi="Times New Roman" w:cs="Times New Roman"/>
+          <w:sz w:val="24"/>
+          <w:szCs w:val="24"/>
+        </w:rPr>
+        <w:t>Allow the user to configure which movements they would like to access the application's features.</w:t>
+      </w:r>
+    </w:p>
+    <w:p>
+      <w:pPr>
+        <w:pStyle w:val="ListParagraph"/>
+        <w:numPr>
+          <w:ilvl w:val="0"/>
+          <w:numId w:val="20"/>
+        </w:numPr>
+        <w:spacing w:line="480" w:lineRule="auto"/>
+        <w:rPr>
+          <w:rFonts w:ascii="Times New Roman" w:hAnsi="Times New Roman" w:cs="Times New Roman"/>
+          <w:sz w:val="24"/>
+          <w:szCs w:val="24"/>
+        </w:rPr>
+      </w:pPr>
+      <w:r>
+        <w:rPr>
+          <w:rFonts w:ascii="Times New Roman" w:hAnsi="Times New Roman" w:cs="Times New Roman"/>
+          <w:sz w:val="24"/>
+          <w:szCs w:val="24"/>
+        </w:rPr>
+        <w:t>The application should allow the user to adjust the sensor's sensibility.</w:t>
+      </w:r>
+    </w:p>
+    <w:p>
+      <w:pPr>
+        <w:spacing w:line="480" w:lineRule="auto"/>
+        <w:rPr>
+          <w:rFonts w:cs="Times New Roman"/>
+          <w:b/>
+          <w:szCs w:val="24"/>
+        </w:rPr>
+      </w:pPr>
+      <w:r>
+        <w:rPr>
+          <w:rFonts w:cs="Times New Roman"/>
+          <w:b/>
+          <w:szCs w:val="24"/>
+        </w:rPr>
+        <w:t>3 keys</w:t>
+      </w:r>
+      <w:r>
+        <w:rPr>
+          <w:rFonts w:cs="Times New Roman"/>
+          <w:b/>
+          <w:szCs w:val="24"/>
+        </w:rPr>
+        <w:t xml:space="preserve"> outcomes</w:t>
+      </w:r>
+      <w:r>
+        <w:rPr>
+          <w:rFonts w:cs="Times New Roman"/>
+          <w:b/>
+          <w:szCs w:val="24"/>
+        </w:rPr>
+        <w:t xml:space="preserve"> from the second interview:</w:t>
+      </w:r>
+    </w:p>
+    <w:p>
+      <w:pPr>
+        <w:spacing w:line="480" w:lineRule="auto"/>
+        <w:rPr>
+          <w:rFonts w:cs="Times New Roman"/>
+          <w:szCs w:val="24"/>
+        </w:rPr>
+      </w:pPr>
+      <w:r>
+        <w:rPr>
+          <w:rFonts w:cs="Times New Roman"/>
+          <w:szCs w:val="24"/>
+        </w:rPr>
+        <w:t>Shadi:</w:t>
+      </w:r>
+    </w:p>
+    <w:p>
+      <w:pPr>
+        <w:pStyle w:val="ListParagraph"/>
+        <w:numPr>
+          <w:ilvl w:val="0"/>
+          <w:numId w:val="13"/>
+        </w:numPr>
+        <w:spacing w:line="480" w:lineRule="auto"/>
+        <w:rPr>
+          <w:rFonts w:ascii="Times New Roman" w:hAnsi="Times New Roman" w:cs="Times New Roman"/>
+          <w:sz w:val="24"/>
+          <w:szCs w:val="24"/>
+        </w:rPr>
+      </w:pPr>
+      <w:r>
+        <w:rPr>
+          <w:rFonts w:ascii="Times New Roman" w:hAnsi="Times New Roman" w:cs="Times New Roman"/>
+          <w:sz w:val="24"/>
+          <w:szCs w:val="24"/>
+        </w:rPr>
+        <w:t>Presenting new features to attract the clients.</w:t>
+      </w:r>
+    </w:p>
+    <w:p>
+      <w:pPr>
+        <w:pStyle w:val="ListParagraph"/>
+        <w:numPr>
+          <w:ilvl w:val="0"/>
+          <w:numId w:val="13"/>
+        </w:numPr>
+        <w:spacing w:line="480" w:lineRule="auto"/>
+        <w:rPr>
+          <w:rFonts w:ascii="Times New Roman" w:hAnsi="Times New Roman" w:cs="Times New Roman"/>
+          <w:sz w:val="24"/>
+          <w:szCs w:val="24"/>
+        </w:rPr>
+      </w:pPr>
+      <w:r>
+        <w:rPr>
+          <w:rFonts w:ascii="Times New Roman" w:hAnsi="Times New Roman" w:cs="Times New Roman"/>
+          <w:sz w:val="24"/>
+          <w:szCs w:val="24"/>
+        </w:rPr>
+        <w:t>The simplicity of the product.</w:t>
+      </w:r>
+    </w:p>
+    <w:p>
+      <w:pPr>
+        <w:pStyle w:val="ListParagraph"/>
+        <w:numPr>
+          <w:ilvl w:val="0"/>
+          <w:numId w:val="13"/>
+        </w:numPr>
+        <w:spacing w:line="480" w:lineRule="auto"/>
+        <w:rPr>
+          <w:rFonts w:ascii="Times New Roman" w:hAnsi="Times New Roman" w:cs="Times New Roman"/>
+          <w:sz w:val="24"/>
+          <w:szCs w:val="24"/>
+        </w:rPr>
+      </w:pPr>
+      <w:r>
+        <w:rPr>
+          <w:rFonts w:ascii="Times New Roman" w:hAnsi="Times New Roman" w:cs="Times New Roman"/>
+          <w:sz w:val="24"/>
+          <w:szCs w:val="24"/>
+        </w:rPr>
+        <w:t xml:space="preserve">Competitive price. </w:t>
+      </w:r>
+    </w:p>
+    <w:p>
+      <w:pPr>
+        <w:spacing w:line="480" w:lineRule="auto"/>
+        <w:rPr>
+          <w:rFonts w:cs="Times New Roman"/>
+          <w:szCs w:val="24"/>
+        </w:rPr>
+      </w:pPr>
+      <w:r>
+        <w:rPr>
+          <w:rFonts w:cs="Times New Roman"/>
+          <w:szCs w:val="24"/>
+        </w:rPr>
+        <w:t xml:space="preserve">Irfan: </w:t>
+      </w:r>
+    </w:p>
+    <w:p>
+      <w:pPr>
+        <w:pStyle w:val="ListParagraph"/>
+        <w:numPr>
+          <w:ilvl w:val="0"/>
+          <w:numId w:val="15"/>
+        </w:numPr>
+        <w:spacing w:line="480" w:lineRule="auto"/>
+        <w:rPr>
+          <w:rFonts w:ascii="Times New Roman" w:hAnsi="Times New Roman" w:cs="Times New Roman"/>
+          <w:sz w:val="24"/>
+          <w:szCs w:val="24"/>
+        </w:rPr>
+      </w:pPr>
+      <w:r>
+        <w:rPr>
+          <w:rFonts w:ascii="Times New Roman" w:hAnsi="Times New Roman" w:cs="Times New Roman"/>
+          <w:sz w:val="24"/>
+          <w:szCs w:val="24"/>
+        </w:rPr>
+        <w:t>The application should be simple and easy to use. One should be able to use the product without reading the instruction manual.</w:t>
+      </w:r>
+    </w:p>
+    <w:p>
+      <w:pPr>
+        <w:pStyle w:val="ListParagraph"/>
+        <w:numPr>
+          <w:ilvl w:val="0"/>
+          <w:numId w:val="15"/>
+        </w:numPr>
+        <w:spacing w:line="480" w:lineRule="auto"/>
+        <w:rPr>
+          <w:rFonts w:ascii="Times New Roman" w:hAnsi="Times New Roman" w:cs="Times New Roman"/>
+          <w:sz w:val="24"/>
+          <w:szCs w:val="24"/>
+        </w:rPr>
+      </w:pPr>
+      <w:r>
+        <w:rPr>
+          <w:rFonts w:ascii="Times New Roman" w:hAnsi="Times New Roman" w:cs="Times New Roman"/>
+          <w:sz w:val="24"/>
+          <w:szCs w:val="24"/>
+        </w:rPr>
+        <w:t xml:space="preserve">The product should be compatible with commonly used device such as computer, </w:t>
+      </w:r>
+      <w:r>
+        <w:rPr>
+          <w:rFonts w:ascii="Times New Roman" w:hAnsi="Times New Roman" w:cs="Times New Roman"/>
+          <w:sz w:val="24"/>
+          <w:szCs w:val="24"/>
+        </w:rPr>
+        <w:t xml:space="preserve"> </w:t>
+      </w:r>
+      <w:r>
+        <w:rPr>
+          <w:rFonts w:ascii="Times New Roman" w:hAnsi="Times New Roman" w:cs="Times New Roman"/>
+          <w:sz w:val="24"/>
+          <w:szCs w:val="24"/>
+        </w:rPr>
+        <w:t>phones and not force the user to purchase additional equipment.</w:t>
+      </w:r>
+    </w:p>
+    <w:p>
+      <w:pPr>
+        <w:pStyle w:val="ListParagraph"/>
+        <w:numPr>
+          <w:ilvl w:val="0"/>
+          <w:numId w:val="15"/>
+        </w:numPr>
+        <w:spacing w:line="480" w:lineRule="auto"/>
+        <w:rPr>
+          <w:rFonts w:ascii="Times New Roman" w:hAnsi="Times New Roman" w:cs="Times New Roman"/>
+          <w:sz w:val="24"/>
+          <w:szCs w:val="24"/>
+        </w:rPr>
+      </w:pPr>
+      <w:r>
+        <w:rPr>
+          <w:rFonts w:ascii="Times New Roman" w:hAnsi="Times New Roman" w:cs="Times New Roman"/>
+          <w:sz w:val="24"/>
+          <w:szCs w:val="24"/>
+        </w:rPr>
+        <w:lastRenderedPageBreak/>
+        <w:t xml:space="preserve"> The product should not break easily, should have a long lifespan and should not harm the user in any way.  </w:t>
+      </w:r>
+    </w:p>
+    <w:p>
+      <w:pPr>
+        <w:spacing w:line="480" w:lineRule="auto"/>
+        <w:rPr>
+          <w:rFonts w:cs="Times New Roman"/>
+          <w:szCs w:val="24"/>
+        </w:rPr>
+      </w:pPr>
+      <w:r>
+        <w:rPr>
+          <w:rFonts w:cs="Times New Roman"/>
+          <w:szCs w:val="24"/>
+        </w:rPr>
+        <w:t>Alec:</w:t>
+      </w:r>
+    </w:p>
+    <w:p>
+      <w:pPr>
+        <w:pStyle w:val="ListParagraph"/>
+        <w:numPr>
+          <w:ilvl w:val="0"/>
+          <w:numId w:val="17"/>
+        </w:numPr>
+        <w:spacing w:line="480" w:lineRule="auto"/>
+        <w:rPr>
+          <w:rFonts w:ascii="Times New Roman" w:hAnsi="Times New Roman" w:cs="Times New Roman"/>
+          <w:sz w:val="24"/>
+          <w:szCs w:val="24"/>
+        </w:rPr>
+      </w:pPr>
+      <w:r>
+        <w:rPr>
+          <w:rFonts w:ascii="Times New Roman" w:hAnsi="Times New Roman" w:cs="Times New Roman"/>
+          <w:sz w:val="24"/>
+          <w:szCs w:val="24"/>
+        </w:rPr>
+        <w:t>The product must be simple.</w:t>
+      </w:r>
+    </w:p>
+    <w:p>
+      <w:pPr>
+        <w:pStyle w:val="ListParagraph"/>
+        <w:numPr>
+          <w:ilvl w:val="0"/>
+          <w:numId w:val="17"/>
+        </w:numPr>
+        <w:spacing w:line="480" w:lineRule="auto"/>
+        <w:rPr>
+          <w:rFonts w:ascii="Times New Roman" w:hAnsi="Times New Roman" w:cs="Times New Roman"/>
+          <w:sz w:val="24"/>
+          <w:szCs w:val="24"/>
+        </w:rPr>
+      </w:pPr>
+      <w:r>
+        <w:rPr>
+          <w:rFonts w:ascii="Times New Roman" w:hAnsi="Times New Roman" w:cs="Times New Roman"/>
+          <w:sz w:val="24"/>
+          <w:szCs w:val="24"/>
+        </w:rPr>
+        <w:t>We should make a pointer that allows the user to zoom in the presentation.</w:t>
+      </w:r>
+    </w:p>
+    <w:p>
+      <w:pPr>
+        <w:pStyle w:val="ListParagraph"/>
+        <w:numPr>
+          <w:ilvl w:val="0"/>
+          <w:numId w:val="17"/>
+        </w:numPr>
+        <w:spacing w:line="480" w:lineRule="auto"/>
+        <w:rPr>
+          <w:rFonts w:ascii="Times New Roman" w:hAnsi="Times New Roman" w:cs="Times New Roman"/>
+          <w:sz w:val="24"/>
+          <w:szCs w:val="24"/>
+        </w:rPr>
+      </w:pPr>
+      <w:r>
+        <w:rPr>
+          <w:rFonts w:ascii="Times New Roman" w:hAnsi="Times New Roman" w:cs="Times New Roman"/>
+          <w:sz w:val="24"/>
+          <w:szCs w:val="24"/>
+        </w:rPr>
+        <w:t>The product should be small and light.</w:t>
+      </w:r>
+    </w:p>
+    <w:p>
+      <w:pPr>
+        <w:spacing w:line="480" w:lineRule="auto"/>
+        <w:rPr>
+          <w:rFonts w:cs="Times New Roman"/>
+          <w:szCs w:val="24"/>
+        </w:rPr>
+      </w:pPr>
+      <w:r>
+        <w:rPr>
+          <w:rFonts w:cs="Times New Roman"/>
+          <w:szCs w:val="24"/>
+        </w:rPr>
+        <w:t>Ogo-Oluwa Jesutomi Olasubulumi:</w:t>
+      </w:r>
+    </w:p>
+    <w:p>
+      <w:pPr>
+        <w:pStyle w:val="ListParagraph"/>
+        <w:numPr>
+          <w:ilvl w:val="0"/>
+          <w:numId w:val="19"/>
+        </w:numPr>
+        <w:spacing w:line="480" w:lineRule="auto"/>
+        <w:rPr>
+          <w:rFonts w:ascii="Times New Roman" w:hAnsi="Times New Roman" w:cs="Times New Roman"/>
+          <w:sz w:val="24"/>
+          <w:szCs w:val="24"/>
+        </w:rPr>
+      </w:pPr>
+      <w:r>
+        <w:rPr>
+          <w:rFonts w:ascii="Times New Roman" w:hAnsi="Times New Roman" w:cs="Times New Roman"/>
+          <w:sz w:val="24"/>
+          <w:szCs w:val="24"/>
+        </w:rPr>
+        <w:t>Using a clicker causes issue when the needs to be changed and this can be solved because the sensor’s does not require a changed.</w:t>
+      </w:r>
+    </w:p>
+    <w:p>
+      <w:pPr>
+        <w:pStyle w:val="ListParagraph"/>
+        <w:numPr>
+          <w:ilvl w:val="0"/>
+          <w:numId w:val="19"/>
+        </w:numPr>
+        <w:spacing w:line="480" w:lineRule="auto"/>
+        <w:rPr>
+          <w:rFonts w:ascii="Times New Roman" w:hAnsi="Times New Roman" w:cs="Times New Roman"/>
+          <w:sz w:val="24"/>
+          <w:szCs w:val="24"/>
+        </w:rPr>
+      </w:pPr>
+      <w:r>
+        <w:rPr>
+          <w:rFonts w:ascii="Times New Roman" w:hAnsi="Times New Roman" w:cs="Times New Roman"/>
+          <w:sz w:val="24"/>
+          <w:szCs w:val="24"/>
+        </w:rPr>
+        <w:t>The cost of the app should not be more than the cost of getting all other alternative accessories you need for a presentation like clickers, external mouse etc.</w:t>
+      </w:r>
+    </w:p>
+    <w:p>
+      <w:pPr>
+        <w:pStyle w:val="ListParagraph"/>
+        <w:numPr>
+          <w:ilvl w:val="0"/>
+          <w:numId w:val="19"/>
+        </w:numPr>
+        <w:spacing w:line="480" w:lineRule="auto"/>
+        <w:rPr>
+          <w:rFonts w:ascii="Times New Roman" w:hAnsi="Times New Roman" w:cs="Times New Roman"/>
+          <w:sz w:val="24"/>
+          <w:szCs w:val="24"/>
+        </w:rPr>
+      </w:pPr>
+      <w:r>
+        <w:rPr>
+          <w:rFonts w:ascii="Times New Roman" w:hAnsi="Times New Roman" w:cs="Times New Roman"/>
+          <w:sz w:val="24"/>
+          <w:szCs w:val="24"/>
+        </w:rPr>
+        <w:t>Any devices/app replacing the current ones should be able to do better than the current ones (like zoom in/out) in other to convince users to buy it.</w:t>
+      </w:r>
+    </w:p>
+    <w:p>
+      <w:pPr>
+        <w:spacing w:line="480" w:lineRule="auto"/>
+        <w:rPr>
+          <w:rFonts w:cs="Times New Roman"/>
+          <w:szCs w:val="24"/>
+        </w:rPr>
+      </w:pPr>
+      <w:r>
+        <w:rPr>
+          <w:rFonts w:cs="Times New Roman"/>
+          <w:szCs w:val="24"/>
+        </w:rPr>
+        <w:t>Cong-Vinh Vu</w:t>
+      </w:r>
+    </w:p>
+    <w:p>
+      <w:pPr>
+        <w:pStyle w:val="ListParagraph"/>
+        <w:numPr>
+          <w:ilvl w:val="0"/>
+          <w:numId w:val="20"/>
+        </w:numPr>
+        <w:spacing w:line="480" w:lineRule="auto"/>
+        <w:rPr>
+          <w:rFonts w:ascii="Times New Roman" w:hAnsi="Times New Roman" w:cs="Times New Roman"/>
+          <w:sz w:val="24"/>
+          <w:szCs w:val="24"/>
+        </w:rPr>
+      </w:pPr>
+      <w:r>
+        <w:rPr>
+          <w:rFonts w:ascii="Times New Roman" w:hAnsi="Times New Roman" w:cs="Times New Roman"/>
+          <w:sz w:val="24"/>
+          <w:szCs w:val="24"/>
+        </w:rPr>
+        <w:t>The sensor could be very sensitive and apply features in an unwanted manner.</w:t>
+      </w:r>
+    </w:p>
+    <w:p>
+      <w:pPr>
+        <w:pStyle w:val="ListParagraph"/>
+        <w:numPr>
+          <w:ilvl w:val="0"/>
+          <w:numId w:val="20"/>
+        </w:numPr>
+        <w:spacing w:line="480" w:lineRule="auto"/>
+        <w:rPr>
+          <w:rFonts w:ascii="Times New Roman" w:hAnsi="Times New Roman" w:cs="Times New Roman"/>
+          <w:sz w:val="24"/>
+          <w:szCs w:val="24"/>
+        </w:rPr>
+      </w:pPr>
+      <w:r>
+        <w:rPr>
+          <w:rFonts w:ascii="Times New Roman" w:hAnsi="Times New Roman" w:cs="Times New Roman"/>
+          <w:sz w:val="24"/>
+          <w:szCs w:val="24"/>
+        </w:rPr>
+        <w:t>The application needs other features than allowing the user to show slides sequentially with a sensor.</w:t>
+      </w:r>
+    </w:p>
+    <w:p>
+      <w:pPr>
+        <w:pStyle w:val="ListParagraph"/>
+        <w:numPr>
+          <w:ilvl w:val="0"/>
+          <w:numId w:val="20"/>
+        </w:numPr>
+        <w:spacing w:line="480" w:lineRule="auto"/>
+        <w:rPr>
+          <w:rFonts w:ascii="Times New Roman" w:hAnsi="Times New Roman" w:cs="Times New Roman"/>
+          <w:sz w:val="24"/>
+          <w:szCs w:val="24"/>
+        </w:rPr>
+      </w:pPr>
+      <w:r>
+        <w:rPr>
+          <w:rFonts w:ascii="Times New Roman" w:hAnsi="Times New Roman" w:cs="Times New Roman"/>
+          <w:sz w:val="24"/>
+          <w:szCs w:val="24"/>
+        </w:rPr>
+        <w:t>The cost of the application and sensor should be equal or lower to competitive products such as a clicker.</w:t>
+      </w:r>
+    </w:p>
+    <w:p>
+      <w:pPr>
+        <w:spacing w:line="480" w:lineRule="auto"/>
+        <w:rPr>
+          <w:rFonts w:cs="Times New Roman"/>
+          <w:b/>
+          <w:bCs/>
+          <w:szCs w:val="24"/>
+        </w:rPr>
+      </w:pPr>
+      <w:r>
+        <w:rPr>
+          <w:rFonts w:cs="Times New Roman"/>
+          <w:b/>
+          <w:bCs/>
+          <w:szCs w:val="24"/>
+        </w:rPr>
+        <w:t>The product backlog can be found in the excel sheet named “</w:t>
+      </w:r>
+      <w:r>
+        <w:rPr>
+          <w:rFonts w:cs="Times New Roman"/>
+          <w:b/>
+          <w:bCs/>
+          <w:szCs w:val="24"/>
+        </w:rPr>
+        <w:t>Product Backlog</w:t>
+      </w:r>
+      <w:r>
+        <w:rPr>
+          <w:rFonts w:cs="Times New Roman"/>
+          <w:b/>
+          <w:bCs/>
+          <w:szCs w:val="24"/>
+        </w:rPr>
+        <w:t>”.</w:t>
+      </w:r>
+    </w:p>
+    <w:p>
+      <w:pPr>
+        <w:spacing w:line="480" w:lineRule="auto"/>
         <w:ind w:left="360"/>
         <w:rPr>
           <w:rFonts w:cs="Times New Roman"/>
@@ -1470,6 +3285,7 @@
         <w:rPr>
           <w:b/>
         </w:rPr>
+        <w:lastRenderedPageBreak/>
         <w:t>Computer Simulation Plan</w:t>
       </w:r>
     </w:p>
@@ -1708,14 +3524,8 @@
         </w:rPr>
         <w:t>The computer simulation will be done through the usage of MATLAB</w:t>
       </w:r>
-    </w:p>
-    <w:p>
-      <w:pPr>
-        <w:rPr>
-          <w:rFonts w:cs="Times New Roman"/>
-          <w:szCs w:val="24"/>
-        </w:rPr>
-      </w:pPr>
+      <w:bookmarkStart w:id="0" w:name="_GoBack"/>
+      <w:bookmarkEnd w:id="0"/>
     </w:p>
     <w:p>
       <w:pPr>
@@ -1862,1363 +3672,12 @@
         <w:spacing w:line="360" w:lineRule="auto"/>
       </w:pPr>
       <w:r>
-        <w:lastRenderedPageBreak/>
         <w:t>Another main ethical issue is that the sensor allows an individual to be able to control any control devices being controlled by the sensor regardless of user is. This could cause other individual have access to control things controlled by the sensor</w:t>
       </w:r>
-    </w:p>
-    <w:p>
-      <w:pPr>
-        <w:spacing w:line="480" w:lineRule="auto"/>
-        <w:rPr>
-          <w:rFonts w:cs="Times New Roman"/>
-          <w:b/>
-          <w:szCs w:val="24"/>
-        </w:rPr>
-      </w:pPr>
-      <w:r>
-        <w:rPr>
-          <w:rFonts w:cs="Times New Roman"/>
-          <w:b/>
-          <w:szCs w:val="24"/>
-        </w:rPr>
-        <w:t xml:space="preserve">Information on at 2 stakeholders: </w:t>
-      </w:r>
-    </w:p>
-    <w:p>
-      <w:pPr>
-        <w:spacing w:line="360" w:lineRule="auto"/>
-        <w:rPr>
-          <w:rFonts w:cs="Times New Roman"/>
-          <w:szCs w:val="24"/>
-        </w:rPr>
-      </w:pPr>
-      <w:r>
-        <w:rPr>
-          <w:rFonts w:cs="Times New Roman"/>
-          <w:szCs w:val="24"/>
-        </w:rPr>
-        <w:t>The first interview we did was with Daniel on 4</w:t>
-      </w:r>
-      <w:r>
-        <w:rPr>
-          <w:rFonts w:cs="Times New Roman"/>
-          <w:szCs w:val="24"/>
-          <w:vertAlign w:val="superscript"/>
-        </w:rPr>
-        <w:t>th</w:t>
-      </w:r>
-      <w:r>
-        <w:rPr>
-          <w:rFonts w:cs="Times New Roman"/>
-          <w:szCs w:val="24"/>
-        </w:rPr>
-        <w:t xml:space="preserve"> of October at 5 PM. Daniel is a student in his second year at Concordia university. He is a co-op student, so he usually studies as a full-time student. </w:t>
-      </w:r>
-      <w:r>
-        <w:rPr>
-          <w:rFonts w:cs="Times New Roman"/>
-          <w:szCs w:val="24"/>
-        </w:rPr>
-        <w:t>T</w:t>
-      </w:r>
-      <w:r>
-        <w:rPr>
-          <w:rFonts w:cs="Times New Roman"/>
-          <w:szCs w:val="24"/>
-        </w:rPr>
-        <w:t>he interviewee is</w:t>
-      </w:r>
-      <w:r>
-        <w:rPr>
-          <w:rFonts w:cs="Times New Roman"/>
-          <w:szCs w:val="24"/>
-        </w:rPr>
-        <w:t xml:space="preserve"> currently</w:t>
-      </w:r>
-      <w:r>
-        <w:rPr>
-          <w:rFonts w:cs="Times New Roman"/>
-          <w:szCs w:val="24"/>
-        </w:rPr>
-        <w:t xml:space="preserve"> working as intern at Genet</w:t>
-      </w:r>
-      <w:r>
-        <w:rPr>
-          <w:rFonts w:cs="Times New Roman"/>
-          <w:szCs w:val="24"/>
-        </w:rPr>
-        <w:t>e</w:t>
-      </w:r>
-      <w:r>
-        <w:rPr>
-          <w:rFonts w:cs="Times New Roman"/>
-          <w:szCs w:val="24"/>
-        </w:rPr>
-        <w:t xml:space="preserve">c after finishing his first year of </w:t>
-      </w:r>
-      <w:r>
-        <w:rPr>
-          <w:rFonts w:cs="Times New Roman"/>
-          <w:szCs w:val="24"/>
-        </w:rPr>
-        <w:t>studies</w:t>
-      </w:r>
-      <w:r>
-        <w:rPr>
-          <w:rFonts w:cs="Times New Roman"/>
-          <w:szCs w:val="24"/>
-        </w:rPr>
-        <w:t xml:space="preserve"> in Software engineering. </w:t>
-      </w:r>
-      <w:r>
-        <w:rPr>
-          <w:rFonts w:cs="Times New Roman"/>
-          <w:szCs w:val="24"/>
-        </w:rPr>
-        <w:t>He works as a programmer at Genetec</w:t>
-      </w:r>
-      <w:r>
-        <w:rPr>
-          <w:rFonts w:cs="Times New Roman"/>
-          <w:szCs w:val="24"/>
-        </w:rPr>
-        <w:t xml:space="preserve">. He uses a </w:t>
-      </w:r>
-      <w:r>
-        <w:rPr>
-          <w:rFonts w:cs="Times New Roman"/>
-          <w:szCs w:val="24"/>
-        </w:rPr>
-        <w:t>C</w:t>
-      </w:r>
-      <w:r>
-        <w:rPr>
-          <w:rFonts w:cs="Times New Roman"/>
-          <w:szCs w:val="24"/>
-        </w:rPr>
-        <w:t>++ programming language at work which is an object-oriented language like C# and is made by Microsoft.  At Genet</w:t>
-      </w:r>
-      <w:r>
-        <w:rPr>
-          <w:rFonts w:cs="Times New Roman"/>
-          <w:szCs w:val="24"/>
-        </w:rPr>
-        <w:t>e</w:t>
-      </w:r>
-      <w:r>
-        <w:rPr>
-          <w:rFonts w:cs="Times New Roman"/>
-          <w:szCs w:val="24"/>
-        </w:rPr>
-        <w:t xml:space="preserve">c, they usually use Microsoft products for their tasks such as, </w:t>
-      </w:r>
-      <w:r>
-        <w:rPr>
-          <w:rFonts w:cs="Times New Roman"/>
-          <w:szCs w:val="24"/>
-        </w:rPr>
-        <w:t>SharePoint</w:t>
-      </w:r>
-      <w:r>
-        <w:rPr>
-          <w:rFonts w:cs="Times New Roman"/>
-          <w:szCs w:val="24"/>
-        </w:rPr>
-        <w:t xml:space="preserve">, </w:t>
-      </w:r>
-      <w:r>
-        <w:rPr>
-          <w:rFonts w:cs="Times New Roman"/>
-          <w:szCs w:val="24"/>
-        </w:rPr>
-        <w:t>W</w:t>
-      </w:r>
-      <w:r>
-        <w:rPr>
-          <w:rFonts w:cs="Times New Roman"/>
-          <w:szCs w:val="24"/>
-        </w:rPr>
-        <w:t xml:space="preserve">ord, </w:t>
-      </w:r>
-      <w:r>
-        <w:rPr>
-          <w:rFonts w:cs="Times New Roman"/>
-          <w:szCs w:val="24"/>
-        </w:rPr>
-        <w:t>E</w:t>
-      </w:r>
-      <w:r>
-        <w:rPr>
-          <w:rFonts w:cs="Times New Roman"/>
-          <w:szCs w:val="24"/>
-        </w:rPr>
-        <w:t>xcel and especially Power Point for presenting. The workers at Genet</w:t>
-      </w:r>
-      <w:r>
-        <w:rPr>
-          <w:rFonts w:cs="Times New Roman"/>
-          <w:szCs w:val="24"/>
-        </w:rPr>
-        <w:t>e</w:t>
-      </w:r>
-      <w:r>
-        <w:rPr>
-          <w:rFonts w:cs="Times New Roman"/>
-          <w:szCs w:val="24"/>
-        </w:rPr>
-        <w:t xml:space="preserve">c do a presentation once every one or two days for 5 to 10 minutes about the daily progress of their work. Daniel said that they sometimes have issues with presenting due to the distraction for the audience while watching a presentation due to the necessity for the presenter to move back and forth to get closer to the computer. He commented on our project that it could help the people to focus more on the presentation itself as well as give the users the ability to personalize their movement based on their needs. Moreover, Daniel said the privacy is something </w:t>
-      </w:r>
-      <w:r>
-        <w:rPr>
-          <w:rFonts w:cs="Times New Roman"/>
-          <w:szCs w:val="24"/>
-        </w:rPr>
-        <w:tab/>
-      </w:r>
-      <w:r>
-        <w:rPr>
-          <w:rFonts w:cs="Times New Roman"/>
-          <w:szCs w:val="24"/>
-        </w:rPr>
-        <w:t>important about the product we present; for example, since the application has access to the mobile’s camera, it must be secure and the people have to feel safe about it while they are doing something in their homes.</w:t>
-      </w:r>
-    </w:p>
-    <w:p>
-      <w:pPr>
-        <w:spacing w:line="360" w:lineRule="auto"/>
-        <w:rPr>
-          <w:rFonts w:cs="Times New Roman"/>
-          <w:szCs w:val="24"/>
-        </w:rPr>
-      </w:pPr>
-      <w:r>
-        <w:rPr>
-          <w:rFonts w:cs="Times New Roman"/>
-          <w:szCs w:val="24"/>
-        </w:rPr>
-        <w:t>On the other hand, Samer is another stakeholder we did an interview with on 5</w:t>
-      </w:r>
-      <w:r>
-        <w:rPr>
-          <w:rFonts w:cs="Times New Roman"/>
-          <w:szCs w:val="24"/>
-          <w:vertAlign w:val="superscript"/>
-        </w:rPr>
-        <w:t>th</w:t>
-      </w:r>
-      <w:r>
-        <w:rPr>
-          <w:rFonts w:cs="Times New Roman"/>
-          <w:szCs w:val="24"/>
-        </w:rPr>
-        <w:t xml:space="preserve"> of October at 5.30 PM. The interviewee finished studying during the winter semester 2019 and got graduated from Concordia university with a bachelor’s degree in civil engineering. He has a company which does 3D scanning for civil projects mainly based in Canada, but they do some projects outside the country. Samer works as the Directing Manager at his company and needs to do a lot of presentations everyday with their clients, and he said that in this kind of job the company has the client’s attention for 15 minutes, so they must be efficient and use the time in the best possible way. Depending on the job flow, they sometimes do from as low as 6 presentation per week to as much as 4 presentations everyday, so they must prepare the presentation to meet each client’s needs. They usually have some issues with the presentation which they must solve </w:t>
-      </w:r>
-      <w:r>
-        <w:rPr>
-          <w:rFonts w:cs="Times New Roman"/>
-          <w:szCs w:val="24"/>
-        </w:rPr>
-        <w:lastRenderedPageBreak/>
-        <w:t>quickly. The problems they face vary from PC issues to I Clicker instability, so they always prefer something reliable. Samer said that our project must be simple</w:t>
-      </w:r>
-      <w:r>
-        <w:rPr>
-          <w:rFonts w:cs="Times New Roman"/>
-          <w:szCs w:val="24"/>
-        </w:rPr>
-        <w:t xml:space="preserve">. </w:t>
-      </w:r>
-      <w:r>
-        <w:rPr>
-          <w:rFonts w:cs="Times New Roman"/>
-          <w:szCs w:val="24"/>
-        </w:rPr>
-        <w:t>does not introduce new programs</w:t>
-      </w:r>
-      <w:r>
-        <w:rPr>
-          <w:rFonts w:cs="Times New Roman"/>
-          <w:szCs w:val="24"/>
-        </w:rPr>
-        <w:t>,</w:t>
-      </w:r>
-      <w:r>
-        <w:rPr>
-          <w:rFonts w:cs="Times New Roman"/>
-          <w:szCs w:val="24"/>
-        </w:rPr>
-        <w:t xml:space="preserve"> shock resistance and</w:t>
-      </w:r>
-      <w:r>
-        <w:rPr>
-          <w:rFonts w:cs="Times New Roman"/>
-          <w:szCs w:val="24"/>
-        </w:rPr>
-        <w:t>,</w:t>
-      </w:r>
-      <w:r>
-        <w:rPr>
-          <w:rFonts w:cs="Times New Roman"/>
-          <w:szCs w:val="24"/>
-        </w:rPr>
-        <w:t xml:space="preserve"> introduce new useful features. </w:t>
-      </w:r>
-    </w:p>
-    <w:p>
-      <w:pPr>
-        <w:spacing w:line="480" w:lineRule="auto"/>
-        <w:rPr>
-          <w:rFonts w:cs="Times New Roman"/>
-          <w:b/>
-          <w:szCs w:val="24"/>
-        </w:rPr>
-      </w:pPr>
-      <w:r>
-        <w:rPr>
-          <w:rFonts w:cs="Times New Roman"/>
-          <w:b/>
-          <w:szCs w:val="24"/>
-        </w:rPr>
-        <w:t>3 keys from the first interview:</w:t>
-      </w:r>
-    </w:p>
-    <w:p>
-      <w:pPr>
-        <w:spacing w:line="480" w:lineRule="auto"/>
-        <w:rPr>
-          <w:rFonts w:cs="Times New Roman"/>
-          <w:szCs w:val="24"/>
-        </w:rPr>
-      </w:pPr>
-      <w:proofErr w:type="spellStart"/>
-      <w:r>
-        <w:rPr>
-          <w:rFonts w:cs="Times New Roman"/>
-          <w:szCs w:val="24"/>
-        </w:rPr>
-        <w:t>Shadi</w:t>
-      </w:r>
-      <w:proofErr w:type="spellEnd"/>
-      <w:r>
-        <w:rPr>
-          <w:rFonts w:cs="Times New Roman"/>
-          <w:szCs w:val="24"/>
-        </w:rPr>
-        <w:t>:</w:t>
-      </w:r>
-    </w:p>
-    <w:p>
-      <w:pPr>
-        <w:pStyle w:val="ListParagraph"/>
-        <w:numPr>
-          <w:ilvl w:val="0"/>
-          <w:numId w:val="12"/>
-        </w:numPr>
-        <w:spacing w:line="480" w:lineRule="auto"/>
-        <w:rPr>
-          <w:rFonts w:ascii="Times New Roman" w:hAnsi="Times New Roman" w:cs="Times New Roman"/>
-          <w:sz w:val="24"/>
-          <w:szCs w:val="24"/>
-        </w:rPr>
-      </w:pPr>
-      <w:r>
-        <w:rPr>
-          <w:rFonts w:ascii="Times New Roman" w:hAnsi="Times New Roman" w:cs="Times New Roman"/>
-          <w:sz w:val="24"/>
-          <w:szCs w:val="24"/>
-        </w:rPr>
-        <w:t>The reliability of the product.</w:t>
-      </w:r>
-    </w:p>
-    <w:p>
-      <w:pPr>
-        <w:pStyle w:val="ListParagraph"/>
-        <w:numPr>
-          <w:ilvl w:val="0"/>
-          <w:numId w:val="12"/>
-        </w:numPr>
-        <w:spacing w:line="480" w:lineRule="auto"/>
-        <w:rPr>
-          <w:rFonts w:ascii="Times New Roman" w:hAnsi="Times New Roman" w:cs="Times New Roman"/>
-          <w:sz w:val="24"/>
-          <w:szCs w:val="24"/>
-        </w:rPr>
-      </w:pPr>
-      <w:r>
-        <w:rPr>
-          <w:rFonts w:ascii="Times New Roman" w:hAnsi="Times New Roman" w:cs="Times New Roman"/>
-          <w:sz w:val="24"/>
-          <w:szCs w:val="24"/>
-        </w:rPr>
-        <w:t>The phone should be on standby all the time.</w:t>
-      </w:r>
-    </w:p>
-    <w:p>
-      <w:pPr>
-        <w:pStyle w:val="ListParagraph"/>
-        <w:numPr>
-          <w:ilvl w:val="0"/>
-          <w:numId w:val="12"/>
-        </w:numPr>
-        <w:spacing w:line="480" w:lineRule="auto"/>
-        <w:rPr>
-          <w:rFonts w:ascii="Times New Roman" w:hAnsi="Times New Roman" w:cs="Times New Roman"/>
-          <w:sz w:val="24"/>
-          <w:szCs w:val="24"/>
-        </w:rPr>
-      </w:pPr>
-      <w:r>
-        <w:rPr>
-          <w:rFonts w:ascii="Times New Roman" w:hAnsi="Times New Roman" w:cs="Times New Roman"/>
-          <w:sz w:val="24"/>
-          <w:szCs w:val="24"/>
-        </w:rPr>
-        <w:t>The privacy of the android application.</w:t>
-      </w:r>
-    </w:p>
-    <w:p>
-      <w:pPr>
-        <w:spacing w:line="480" w:lineRule="auto"/>
-        <w:rPr>
-          <w:rFonts w:cs="Times New Roman"/>
-          <w:szCs w:val="24"/>
-        </w:rPr>
-      </w:pPr>
-      <w:r>
-        <w:rPr>
-          <w:rFonts w:cs="Times New Roman"/>
-          <w:szCs w:val="24"/>
-        </w:rPr>
-        <w:t xml:space="preserve">Irfan: </w:t>
-      </w:r>
-    </w:p>
-    <w:p>
-      <w:pPr>
-        <w:pStyle w:val="ListParagraph"/>
-        <w:numPr>
-          <w:ilvl w:val="1"/>
-          <w:numId w:val="14"/>
-        </w:numPr>
-        <w:spacing w:line="480" w:lineRule="auto"/>
-        <w:rPr>
-          <w:rFonts w:ascii="Times New Roman" w:hAnsi="Times New Roman" w:cs="Times New Roman"/>
-          <w:sz w:val="24"/>
-          <w:szCs w:val="24"/>
-        </w:rPr>
-      </w:pPr>
-      <w:r>
-        <w:rPr>
-          <w:rFonts w:ascii="Times New Roman" w:hAnsi="Times New Roman" w:cs="Times New Roman"/>
-          <w:sz w:val="24"/>
-          <w:szCs w:val="24"/>
-        </w:rPr>
-        <w:t xml:space="preserve">Application should not invade one privacy such as having access to camera, microphone, etc. </w:t>
-      </w:r>
-    </w:p>
-    <w:p>
-      <w:pPr>
-        <w:pStyle w:val="ListParagraph"/>
-        <w:numPr>
-          <w:ilvl w:val="1"/>
-          <w:numId w:val="14"/>
-        </w:numPr>
-        <w:spacing w:line="480" w:lineRule="auto"/>
-        <w:rPr>
-          <w:rFonts w:ascii="Times New Roman" w:hAnsi="Times New Roman" w:cs="Times New Roman"/>
-          <w:sz w:val="24"/>
-          <w:szCs w:val="24"/>
-        </w:rPr>
-      </w:pPr>
-      <w:r>
-        <w:rPr>
-          <w:rFonts w:ascii="Times New Roman" w:hAnsi="Times New Roman" w:cs="Times New Roman"/>
-          <w:sz w:val="24"/>
-          <w:szCs w:val="24"/>
-        </w:rPr>
-        <w:t xml:space="preserve">The motion sensor should be tested for there to be no issues in presentations. </w:t>
-      </w:r>
-    </w:p>
-    <w:p>
-      <w:pPr>
-        <w:pStyle w:val="ListParagraph"/>
-        <w:numPr>
-          <w:ilvl w:val="1"/>
-          <w:numId w:val="14"/>
-        </w:numPr>
-        <w:spacing w:line="480" w:lineRule="auto"/>
-        <w:rPr>
-          <w:rFonts w:ascii="Times New Roman" w:hAnsi="Times New Roman" w:cs="Times New Roman"/>
-          <w:sz w:val="24"/>
-          <w:szCs w:val="24"/>
-        </w:rPr>
-      </w:pPr>
-      <w:r>
-        <w:rPr>
-          <w:rFonts w:ascii="Times New Roman" w:hAnsi="Times New Roman" w:cs="Times New Roman"/>
-          <w:sz w:val="24"/>
-          <w:szCs w:val="24"/>
-        </w:rPr>
-        <w:t xml:space="preserve">People would tend to go more for products that are free. </w:t>
-      </w:r>
-    </w:p>
-    <w:p>
-      <w:pPr>
-        <w:spacing w:line="480" w:lineRule="auto"/>
-        <w:rPr>
-          <w:rFonts w:cs="Times New Roman"/>
-          <w:szCs w:val="24"/>
-        </w:rPr>
-      </w:pPr>
-      <w:r>
-        <w:rPr>
-          <w:rFonts w:cs="Times New Roman"/>
-          <w:szCs w:val="24"/>
-        </w:rPr>
-        <w:t xml:space="preserve">Alec: </w:t>
-      </w:r>
-    </w:p>
-    <w:p>
-      <w:pPr>
-        <w:pStyle w:val="ListParagraph"/>
-        <w:numPr>
-          <w:ilvl w:val="0"/>
-          <w:numId w:val="16"/>
-        </w:numPr>
-        <w:spacing w:line="480" w:lineRule="auto"/>
-        <w:rPr>
-          <w:rFonts w:ascii="Times New Roman" w:hAnsi="Times New Roman" w:cs="Times New Roman"/>
-          <w:sz w:val="24"/>
-          <w:szCs w:val="24"/>
-        </w:rPr>
-      </w:pPr>
-      <w:r>
-        <w:rPr>
-          <w:rFonts w:ascii="Times New Roman" w:hAnsi="Times New Roman" w:cs="Times New Roman"/>
-          <w:sz w:val="24"/>
-          <w:szCs w:val="24"/>
-        </w:rPr>
-        <w:t>Bug free</w:t>
-      </w:r>
-    </w:p>
-    <w:p>
-      <w:pPr>
-        <w:pStyle w:val="ListParagraph"/>
-        <w:numPr>
-          <w:ilvl w:val="0"/>
-          <w:numId w:val="16"/>
-        </w:numPr>
-        <w:spacing w:line="480" w:lineRule="auto"/>
-        <w:rPr>
-          <w:rFonts w:ascii="Times New Roman" w:hAnsi="Times New Roman" w:cs="Times New Roman"/>
-          <w:sz w:val="24"/>
-          <w:szCs w:val="24"/>
-        </w:rPr>
-      </w:pPr>
-      <w:r>
-        <w:rPr>
-          <w:rFonts w:ascii="Times New Roman" w:hAnsi="Times New Roman" w:cs="Times New Roman"/>
-          <w:sz w:val="24"/>
-          <w:szCs w:val="24"/>
-        </w:rPr>
-        <w:t>We must be careful that sensor the correct motion</w:t>
-      </w:r>
-    </w:p>
-    <w:p>
-      <w:pPr>
-        <w:pStyle w:val="ListParagraph"/>
-        <w:numPr>
-          <w:ilvl w:val="0"/>
-          <w:numId w:val="16"/>
-        </w:numPr>
-        <w:spacing w:line="480" w:lineRule="auto"/>
-        <w:rPr>
-          <w:rFonts w:ascii="Times New Roman" w:hAnsi="Times New Roman" w:cs="Times New Roman"/>
-          <w:sz w:val="24"/>
-          <w:szCs w:val="24"/>
-        </w:rPr>
-      </w:pPr>
-      <w:r>
-        <w:rPr>
-          <w:rFonts w:ascii="Times New Roman" w:hAnsi="Times New Roman" w:cs="Times New Roman"/>
-          <w:sz w:val="24"/>
-          <w:szCs w:val="24"/>
-        </w:rPr>
-        <w:t>The product will allow better concentration for the audience</w:t>
-      </w:r>
-    </w:p>
-    <w:p>
-      <w:pPr>
-        <w:spacing w:line="480" w:lineRule="auto"/>
-        <w:rPr>
-          <w:rFonts w:cs="Times New Roman"/>
-          <w:szCs w:val="24"/>
-        </w:rPr>
-      </w:pPr>
-      <w:proofErr w:type="spellStart"/>
-      <w:r>
-        <w:rPr>
-          <w:rFonts w:cs="Times New Roman"/>
-          <w:szCs w:val="24"/>
-        </w:rPr>
-        <w:t>Ogo</w:t>
-      </w:r>
-      <w:proofErr w:type="spellEnd"/>
-      <w:r>
-        <w:rPr>
-          <w:rFonts w:cs="Times New Roman"/>
-          <w:szCs w:val="24"/>
-        </w:rPr>
-        <w:t xml:space="preserve">-Oluwa </w:t>
-      </w:r>
-      <w:proofErr w:type="spellStart"/>
-      <w:r>
-        <w:rPr>
-          <w:rFonts w:cs="Times New Roman"/>
-          <w:szCs w:val="24"/>
-        </w:rPr>
-        <w:t>Jesutomi</w:t>
-      </w:r>
-      <w:proofErr w:type="spellEnd"/>
-      <w:r>
-        <w:rPr>
-          <w:rFonts w:cs="Times New Roman"/>
-          <w:szCs w:val="24"/>
-        </w:rPr>
-        <w:t xml:space="preserve"> </w:t>
-      </w:r>
-      <w:proofErr w:type="spellStart"/>
-      <w:r>
-        <w:rPr>
-          <w:rFonts w:cs="Times New Roman"/>
-          <w:szCs w:val="24"/>
-        </w:rPr>
-        <w:t>Olasubulumi</w:t>
-      </w:r>
-      <w:proofErr w:type="spellEnd"/>
-      <w:r>
-        <w:rPr>
-          <w:rFonts w:cs="Times New Roman"/>
-          <w:szCs w:val="24"/>
-        </w:rPr>
-        <w:t>:</w:t>
-      </w:r>
-    </w:p>
-    <w:p>
-      <w:pPr>
-        <w:pStyle w:val="ListParagraph"/>
-        <w:numPr>
-          <w:ilvl w:val="0"/>
-          <w:numId w:val="18"/>
-        </w:numPr>
-        <w:spacing w:line="480" w:lineRule="auto"/>
-        <w:rPr>
-          <w:rFonts w:ascii="Times New Roman" w:hAnsi="Times New Roman" w:cs="Times New Roman"/>
-          <w:sz w:val="24"/>
-          <w:szCs w:val="24"/>
-        </w:rPr>
-      </w:pPr>
-      <w:r>
-        <w:rPr>
-          <w:rFonts w:ascii="Times New Roman" w:hAnsi="Times New Roman" w:cs="Times New Roman"/>
-          <w:sz w:val="24"/>
-          <w:szCs w:val="24"/>
-        </w:rPr>
-        <w:t xml:space="preserve">During interviews, fluidity is an important key so as not to lose the attention of the attendees </w:t>
-      </w:r>
-    </w:p>
-    <w:p>
-      <w:pPr>
-        <w:pStyle w:val="ListParagraph"/>
-        <w:numPr>
-          <w:ilvl w:val="0"/>
-          <w:numId w:val="18"/>
-        </w:numPr>
-        <w:spacing w:line="480" w:lineRule="auto"/>
-        <w:rPr>
-          <w:rFonts w:ascii="Times New Roman" w:hAnsi="Times New Roman" w:cs="Times New Roman"/>
-          <w:sz w:val="24"/>
-          <w:szCs w:val="24"/>
-        </w:rPr>
-      </w:pPr>
-      <w:r>
-        <w:rPr>
-          <w:rFonts w:ascii="Times New Roman" w:hAnsi="Times New Roman" w:cs="Times New Roman"/>
-          <w:sz w:val="24"/>
-          <w:szCs w:val="24"/>
-        </w:rPr>
-        <w:t>Moving too much in an interview to move the mouse causes distraction in the interview</w:t>
-      </w:r>
-    </w:p>
-    <w:p>
-      <w:pPr>
-        <w:pStyle w:val="ListParagraph"/>
-        <w:numPr>
-          <w:ilvl w:val="0"/>
-          <w:numId w:val="18"/>
-        </w:numPr>
-        <w:spacing w:line="480" w:lineRule="auto"/>
-        <w:rPr>
-          <w:rFonts w:ascii="Times New Roman" w:hAnsi="Times New Roman" w:cs="Times New Roman"/>
-          <w:sz w:val="24"/>
-          <w:szCs w:val="24"/>
-        </w:rPr>
-      </w:pPr>
-      <w:r>
-        <w:rPr>
-          <w:rFonts w:ascii="Times New Roman" w:hAnsi="Times New Roman" w:cs="Times New Roman"/>
-          <w:sz w:val="24"/>
-          <w:szCs w:val="24"/>
-        </w:rPr>
-        <w:t>Using accessories is very important for to aid better presentations in the interview</w:t>
-      </w:r>
-    </w:p>
-    <w:p>
-      <w:pPr>
-        <w:spacing w:line="480" w:lineRule="auto"/>
-        <w:rPr>
-          <w:rFonts w:cs="Times New Roman"/>
-          <w:szCs w:val="24"/>
-        </w:rPr>
-      </w:pPr>
-      <w:r>
-        <w:rPr>
-          <w:rFonts w:cs="Times New Roman"/>
-          <w:szCs w:val="24"/>
-        </w:rPr>
-        <w:lastRenderedPageBreak/>
-        <w:t>Cong-Vinh Vu</w:t>
-      </w:r>
-    </w:p>
-    <w:p>
-      <w:pPr>
-        <w:pStyle w:val="ListParagraph"/>
-        <w:numPr>
-          <w:ilvl w:val="0"/>
-          <w:numId w:val="20"/>
-        </w:numPr>
-        <w:spacing w:line="480" w:lineRule="auto"/>
-        <w:rPr>
-          <w:rFonts w:ascii="Times New Roman" w:hAnsi="Times New Roman" w:cs="Times New Roman"/>
-          <w:sz w:val="24"/>
-          <w:szCs w:val="24"/>
-        </w:rPr>
-      </w:pPr>
-      <w:bookmarkStart w:id="0" w:name="_GoBack"/>
-      <w:r>
-        <w:rPr>
-          <w:rFonts w:ascii="Times New Roman" w:hAnsi="Times New Roman" w:cs="Times New Roman"/>
-          <w:sz w:val="24"/>
-          <w:szCs w:val="24"/>
-        </w:rPr>
-        <w:t>Movements due to use of the application should not hinder the fluidity of a presentation.</w:t>
-      </w:r>
-    </w:p>
-    <w:p>
-      <w:pPr>
-        <w:pStyle w:val="ListParagraph"/>
-        <w:numPr>
-          <w:ilvl w:val="0"/>
-          <w:numId w:val="20"/>
-        </w:numPr>
-        <w:spacing w:line="480" w:lineRule="auto"/>
-        <w:rPr>
-          <w:rFonts w:ascii="Times New Roman" w:hAnsi="Times New Roman" w:cs="Times New Roman"/>
-          <w:sz w:val="24"/>
-          <w:szCs w:val="24"/>
-        </w:rPr>
-      </w:pPr>
-      <w:r>
-        <w:rPr>
-          <w:rFonts w:ascii="Times New Roman" w:hAnsi="Times New Roman" w:cs="Times New Roman"/>
-          <w:sz w:val="24"/>
-          <w:szCs w:val="24"/>
-        </w:rPr>
-        <w:t xml:space="preserve">Allow the user to configure which </w:t>
-      </w:r>
-      <w:r>
-        <w:rPr>
-          <w:rFonts w:ascii="Times New Roman" w:hAnsi="Times New Roman" w:cs="Times New Roman"/>
-          <w:sz w:val="24"/>
-          <w:szCs w:val="24"/>
-        </w:rPr>
-        <w:t>movements</w:t>
-      </w:r>
-      <w:r>
-        <w:rPr>
-          <w:rFonts w:ascii="Times New Roman" w:hAnsi="Times New Roman" w:cs="Times New Roman"/>
-          <w:sz w:val="24"/>
-          <w:szCs w:val="24"/>
-        </w:rPr>
-        <w:t xml:space="preserve"> they would like to access the application's features.</w:t>
-      </w:r>
-    </w:p>
-    <w:p>
-      <w:pPr>
-        <w:pStyle w:val="ListParagraph"/>
-        <w:numPr>
-          <w:ilvl w:val="0"/>
-          <w:numId w:val="20"/>
-        </w:numPr>
-        <w:spacing w:line="480" w:lineRule="auto"/>
-        <w:rPr>
-          <w:rFonts w:ascii="Times New Roman" w:hAnsi="Times New Roman" w:cs="Times New Roman"/>
-          <w:sz w:val="24"/>
-          <w:szCs w:val="24"/>
-        </w:rPr>
-      </w:pPr>
-      <w:r>
-        <w:rPr>
-          <w:rFonts w:ascii="Times New Roman" w:hAnsi="Times New Roman" w:cs="Times New Roman"/>
-          <w:sz w:val="24"/>
-          <w:szCs w:val="24"/>
-        </w:rPr>
-        <w:t>The application should allow the user to adjust the sensor's sensibility.</w:t>
-      </w:r>
-    </w:p>
-    <w:bookmarkEnd w:id="0"/>
-    <w:p>
-      <w:pPr>
-        <w:spacing w:line="480" w:lineRule="auto"/>
-        <w:rPr>
-          <w:rFonts w:cs="Times New Roman"/>
-          <w:b/>
-          <w:szCs w:val="24"/>
-        </w:rPr>
-      </w:pPr>
-      <w:r>
-        <w:rPr>
-          <w:rFonts w:cs="Times New Roman"/>
-          <w:b/>
-          <w:szCs w:val="24"/>
-        </w:rPr>
-        <w:t>3 keys from the second interview:</w:t>
-      </w:r>
-    </w:p>
-    <w:p>
-      <w:pPr>
-        <w:spacing w:line="480" w:lineRule="auto"/>
-        <w:rPr>
-          <w:rFonts w:cs="Times New Roman"/>
-          <w:szCs w:val="24"/>
-        </w:rPr>
-      </w:pPr>
-      <w:proofErr w:type="spellStart"/>
-      <w:r>
-        <w:rPr>
-          <w:rFonts w:cs="Times New Roman"/>
-          <w:szCs w:val="24"/>
-        </w:rPr>
-        <w:t>Shadi</w:t>
-      </w:r>
-      <w:proofErr w:type="spellEnd"/>
-      <w:r>
-        <w:rPr>
-          <w:rFonts w:cs="Times New Roman"/>
-          <w:szCs w:val="24"/>
-        </w:rPr>
-        <w:t>:</w:t>
-      </w:r>
-    </w:p>
-    <w:p>
-      <w:pPr>
-        <w:pStyle w:val="ListParagraph"/>
-        <w:numPr>
-          <w:ilvl w:val="0"/>
-          <w:numId w:val="13"/>
-        </w:numPr>
-        <w:spacing w:line="480" w:lineRule="auto"/>
-        <w:rPr>
-          <w:rFonts w:ascii="Times New Roman" w:hAnsi="Times New Roman" w:cs="Times New Roman"/>
-          <w:sz w:val="24"/>
-          <w:szCs w:val="24"/>
-        </w:rPr>
-      </w:pPr>
-      <w:r>
-        <w:rPr>
-          <w:rFonts w:ascii="Times New Roman" w:hAnsi="Times New Roman" w:cs="Times New Roman"/>
-          <w:sz w:val="24"/>
-          <w:szCs w:val="24"/>
-        </w:rPr>
-        <w:t>Presenting new features to attract the clients.</w:t>
-      </w:r>
-    </w:p>
-    <w:p>
-      <w:pPr>
-        <w:pStyle w:val="ListParagraph"/>
-        <w:numPr>
-          <w:ilvl w:val="0"/>
-          <w:numId w:val="13"/>
-        </w:numPr>
-        <w:spacing w:line="480" w:lineRule="auto"/>
-        <w:rPr>
-          <w:rFonts w:ascii="Times New Roman" w:hAnsi="Times New Roman" w:cs="Times New Roman"/>
-          <w:sz w:val="24"/>
-          <w:szCs w:val="24"/>
-        </w:rPr>
-      </w:pPr>
-      <w:r>
-        <w:rPr>
-          <w:rFonts w:ascii="Times New Roman" w:hAnsi="Times New Roman" w:cs="Times New Roman"/>
-          <w:sz w:val="24"/>
-          <w:szCs w:val="24"/>
-        </w:rPr>
-        <w:t>The simplicity of the product.</w:t>
-      </w:r>
-    </w:p>
-    <w:p>
-      <w:pPr>
-        <w:pStyle w:val="ListParagraph"/>
-        <w:numPr>
-          <w:ilvl w:val="0"/>
-          <w:numId w:val="13"/>
-        </w:numPr>
-        <w:spacing w:line="480" w:lineRule="auto"/>
-        <w:rPr>
-          <w:rFonts w:ascii="Times New Roman" w:hAnsi="Times New Roman" w:cs="Times New Roman"/>
-          <w:sz w:val="24"/>
-          <w:szCs w:val="24"/>
-        </w:rPr>
-      </w:pPr>
-      <w:r>
-        <w:rPr>
-          <w:rFonts w:ascii="Times New Roman" w:hAnsi="Times New Roman" w:cs="Times New Roman"/>
-          <w:sz w:val="24"/>
-          <w:szCs w:val="24"/>
-        </w:rPr>
-        <w:t xml:space="preserve">Competitive price. </w:t>
-      </w:r>
-    </w:p>
-    <w:p>
-      <w:pPr>
-        <w:spacing w:line="480" w:lineRule="auto"/>
-        <w:rPr>
-          <w:rFonts w:cs="Times New Roman"/>
-          <w:szCs w:val="24"/>
-        </w:rPr>
-      </w:pPr>
-      <w:r>
-        <w:rPr>
-          <w:rFonts w:cs="Times New Roman"/>
-          <w:szCs w:val="24"/>
-        </w:rPr>
-        <w:t xml:space="preserve">Irfan: </w:t>
-      </w:r>
-    </w:p>
-    <w:p>
-      <w:pPr>
-        <w:pStyle w:val="ListParagraph"/>
-        <w:numPr>
-          <w:ilvl w:val="0"/>
-          <w:numId w:val="15"/>
-        </w:numPr>
-        <w:spacing w:line="480" w:lineRule="auto"/>
-        <w:rPr>
-          <w:rFonts w:ascii="Times New Roman" w:hAnsi="Times New Roman" w:cs="Times New Roman"/>
-          <w:sz w:val="24"/>
-          <w:szCs w:val="24"/>
-        </w:rPr>
-      </w:pPr>
-      <w:r>
-        <w:rPr>
-          <w:rFonts w:ascii="Times New Roman" w:hAnsi="Times New Roman" w:cs="Times New Roman"/>
-          <w:sz w:val="24"/>
-          <w:szCs w:val="24"/>
-        </w:rPr>
-        <w:t>The application should be simple and easy to use. One should be able to use the product without reading the instruction manual.</w:t>
-      </w:r>
-    </w:p>
-    <w:p>
-      <w:pPr>
-        <w:pStyle w:val="ListParagraph"/>
-        <w:numPr>
-          <w:ilvl w:val="0"/>
-          <w:numId w:val="15"/>
-        </w:numPr>
-        <w:spacing w:line="480" w:lineRule="auto"/>
-        <w:rPr>
-          <w:rFonts w:ascii="Times New Roman" w:hAnsi="Times New Roman" w:cs="Times New Roman"/>
-          <w:sz w:val="24"/>
-          <w:szCs w:val="24"/>
-        </w:rPr>
-      </w:pPr>
-      <w:r>
-        <w:rPr>
-          <w:rFonts w:ascii="Times New Roman" w:hAnsi="Times New Roman" w:cs="Times New Roman"/>
-          <w:sz w:val="24"/>
-          <w:szCs w:val="24"/>
-        </w:rPr>
-        <w:t xml:space="preserve">The product should be compatible with commonly used device such as </w:t>
-      </w:r>
-      <w:proofErr w:type="gramStart"/>
-      <w:r>
-        <w:rPr>
-          <w:rFonts w:ascii="Times New Roman" w:hAnsi="Times New Roman" w:cs="Times New Roman"/>
-          <w:sz w:val="24"/>
-          <w:szCs w:val="24"/>
-        </w:rPr>
-        <w:t xml:space="preserve">computer, </w:t>
-      </w:r>
-      <w:r>
-        <w:rPr>
-          <w:rFonts w:ascii="Times New Roman" w:hAnsi="Times New Roman" w:cs="Times New Roman"/>
-          <w:sz w:val="24"/>
-          <w:szCs w:val="24"/>
-        </w:rPr>
-        <w:t xml:space="preserve"> </w:t>
-      </w:r>
-      <w:r>
-        <w:rPr>
-          <w:rFonts w:ascii="Times New Roman" w:hAnsi="Times New Roman" w:cs="Times New Roman"/>
-          <w:sz w:val="24"/>
-          <w:szCs w:val="24"/>
-        </w:rPr>
-        <w:t>phones</w:t>
-      </w:r>
-      <w:proofErr w:type="gramEnd"/>
-      <w:r>
-        <w:rPr>
-          <w:rFonts w:ascii="Times New Roman" w:hAnsi="Times New Roman" w:cs="Times New Roman"/>
-          <w:sz w:val="24"/>
-          <w:szCs w:val="24"/>
-        </w:rPr>
-        <w:t xml:space="preserve"> and not force the user to purchase additional equipment.</w:t>
-      </w:r>
-    </w:p>
-    <w:p>
-      <w:pPr>
-        <w:pStyle w:val="ListParagraph"/>
-        <w:numPr>
-          <w:ilvl w:val="0"/>
-          <w:numId w:val="15"/>
-        </w:numPr>
-        <w:spacing w:line="480" w:lineRule="auto"/>
-        <w:rPr>
-          <w:rFonts w:ascii="Times New Roman" w:hAnsi="Times New Roman" w:cs="Times New Roman"/>
-          <w:sz w:val="24"/>
-          <w:szCs w:val="24"/>
-        </w:rPr>
-      </w:pPr>
-      <w:r>
-        <w:rPr>
-          <w:rFonts w:ascii="Times New Roman" w:hAnsi="Times New Roman" w:cs="Times New Roman"/>
-          <w:sz w:val="24"/>
-          <w:szCs w:val="24"/>
-        </w:rPr>
-        <w:t xml:space="preserve"> The product should not break easily, should have a long lifespan and should not harm the user in any way.  </w:t>
-      </w:r>
-    </w:p>
-    <w:p>
-      <w:pPr>
-        <w:spacing w:line="480" w:lineRule="auto"/>
-        <w:rPr>
-          <w:rFonts w:cs="Times New Roman"/>
-          <w:szCs w:val="24"/>
-        </w:rPr>
-      </w:pPr>
-      <w:r>
-        <w:rPr>
-          <w:rFonts w:cs="Times New Roman"/>
-          <w:szCs w:val="24"/>
-        </w:rPr>
-        <w:t>Alec:</w:t>
-      </w:r>
-    </w:p>
-    <w:p>
-      <w:pPr>
-        <w:pStyle w:val="ListParagraph"/>
-        <w:numPr>
-          <w:ilvl w:val="0"/>
-          <w:numId w:val="17"/>
-        </w:numPr>
-        <w:spacing w:line="480" w:lineRule="auto"/>
-        <w:rPr>
-          <w:rFonts w:ascii="Times New Roman" w:hAnsi="Times New Roman" w:cs="Times New Roman"/>
-          <w:sz w:val="24"/>
-          <w:szCs w:val="24"/>
-        </w:rPr>
-      </w:pPr>
-      <w:r>
-        <w:rPr>
-          <w:rFonts w:ascii="Times New Roman" w:hAnsi="Times New Roman" w:cs="Times New Roman"/>
-          <w:sz w:val="24"/>
-          <w:szCs w:val="24"/>
-        </w:rPr>
-        <w:t>The product must be simple.</w:t>
-      </w:r>
-    </w:p>
-    <w:p>
-      <w:pPr>
-        <w:pStyle w:val="ListParagraph"/>
-        <w:numPr>
-          <w:ilvl w:val="0"/>
-          <w:numId w:val="17"/>
-        </w:numPr>
-        <w:spacing w:line="480" w:lineRule="auto"/>
-        <w:rPr>
-          <w:rFonts w:ascii="Times New Roman" w:hAnsi="Times New Roman" w:cs="Times New Roman"/>
-          <w:sz w:val="24"/>
-          <w:szCs w:val="24"/>
-        </w:rPr>
-      </w:pPr>
-      <w:r>
-        <w:rPr>
-          <w:rFonts w:ascii="Times New Roman" w:hAnsi="Times New Roman" w:cs="Times New Roman"/>
-          <w:sz w:val="24"/>
-          <w:szCs w:val="24"/>
-        </w:rPr>
-        <w:t>We should make a pointer that allows the user to zoom in the presentation.</w:t>
-      </w:r>
-    </w:p>
-    <w:p>
-      <w:pPr>
-        <w:pStyle w:val="ListParagraph"/>
-        <w:numPr>
-          <w:ilvl w:val="0"/>
-          <w:numId w:val="17"/>
-        </w:numPr>
-        <w:spacing w:line="480" w:lineRule="auto"/>
-        <w:rPr>
-          <w:rFonts w:ascii="Times New Roman" w:hAnsi="Times New Roman" w:cs="Times New Roman"/>
-          <w:sz w:val="24"/>
-          <w:szCs w:val="24"/>
-        </w:rPr>
-      </w:pPr>
-      <w:r>
-        <w:rPr>
-          <w:rFonts w:ascii="Times New Roman" w:hAnsi="Times New Roman" w:cs="Times New Roman"/>
-          <w:sz w:val="24"/>
-          <w:szCs w:val="24"/>
-        </w:rPr>
-        <w:t>The product should be small and light.</w:t>
-      </w:r>
-    </w:p>
-    <w:p>
-      <w:pPr>
-        <w:spacing w:line="480" w:lineRule="auto"/>
-        <w:rPr>
-          <w:rFonts w:cs="Times New Roman"/>
-          <w:szCs w:val="24"/>
-        </w:rPr>
-      </w:pPr>
-      <w:proofErr w:type="spellStart"/>
-      <w:r>
-        <w:rPr>
-          <w:rFonts w:cs="Times New Roman"/>
-          <w:szCs w:val="24"/>
-        </w:rPr>
-        <w:lastRenderedPageBreak/>
-        <w:t>Ogo</w:t>
-      </w:r>
-      <w:proofErr w:type="spellEnd"/>
-      <w:r>
-        <w:rPr>
-          <w:rFonts w:cs="Times New Roman"/>
-          <w:szCs w:val="24"/>
-        </w:rPr>
-        <w:t>-O</w:t>
-      </w:r>
-      <w:r>
-        <w:rPr>
-          <w:rFonts w:cs="Times New Roman"/>
-          <w:szCs w:val="24"/>
-        </w:rPr>
-        <w:t>luwa</w:t>
-      </w:r>
-      <w:r>
-        <w:rPr>
-          <w:rFonts w:cs="Times New Roman"/>
-          <w:szCs w:val="24"/>
-        </w:rPr>
-        <w:t xml:space="preserve"> </w:t>
-      </w:r>
-      <w:proofErr w:type="spellStart"/>
-      <w:r>
-        <w:rPr>
-          <w:rFonts w:cs="Times New Roman"/>
-          <w:szCs w:val="24"/>
-        </w:rPr>
-        <w:t>Jesutomi</w:t>
-      </w:r>
-      <w:proofErr w:type="spellEnd"/>
-      <w:r>
-        <w:rPr>
-          <w:rFonts w:cs="Times New Roman"/>
-          <w:szCs w:val="24"/>
-        </w:rPr>
-        <w:t xml:space="preserve"> </w:t>
-      </w:r>
-      <w:proofErr w:type="spellStart"/>
-      <w:r>
-        <w:rPr>
-          <w:rFonts w:cs="Times New Roman"/>
-          <w:szCs w:val="24"/>
-        </w:rPr>
-        <w:t>Olasubulumi</w:t>
-      </w:r>
-      <w:proofErr w:type="spellEnd"/>
-      <w:r>
-        <w:rPr>
-          <w:rFonts w:cs="Times New Roman"/>
-          <w:szCs w:val="24"/>
-        </w:rPr>
-        <w:t>:</w:t>
-      </w:r>
-    </w:p>
-    <w:p>
-      <w:pPr>
-        <w:pStyle w:val="ListParagraph"/>
-        <w:numPr>
-          <w:ilvl w:val="0"/>
-          <w:numId w:val="19"/>
-        </w:numPr>
-        <w:spacing w:line="480" w:lineRule="auto"/>
-        <w:rPr>
-          <w:rFonts w:ascii="Times New Roman" w:hAnsi="Times New Roman" w:cs="Times New Roman"/>
-          <w:sz w:val="24"/>
-          <w:szCs w:val="24"/>
-        </w:rPr>
-      </w:pPr>
-      <w:r>
-        <w:rPr>
-          <w:rFonts w:ascii="Times New Roman" w:hAnsi="Times New Roman" w:cs="Times New Roman"/>
-          <w:sz w:val="24"/>
-          <w:szCs w:val="24"/>
-        </w:rPr>
-        <w:t>Using a clicker causes issue when the needs to be changed and this can be solved because the sensor’s does not require a changed.</w:t>
-      </w:r>
-    </w:p>
-    <w:p>
-      <w:pPr>
-        <w:pStyle w:val="ListParagraph"/>
-        <w:numPr>
-          <w:ilvl w:val="0"/>
-          <w:numId w:val="19"/>
-        </w:numPr>
-        <w:spacing w:line="480" w:lineRule="auto"/>
-        <w:rPr>
-          <w:rFonts w:ascii="Times New Roman" w:hAnsi="Times New Roman" w:cs="Times New Roman"/>
-          <w:sz w:val="24"/>
-          <w:szCs w:val="24"/>
-        </w:rPr>
-      </w:pPr>
-      <w:r>
-        <w:rPr>
-          <w:rFonts w:ascii="Times New Roman" w:hAnsi="Times New Roman" w:cs="Times New Roman"/>
-          <w:sz w:val="24"/>
-          <w:szCs w:val="24"/>
-        </w:rPr>
-        <w:t>The cost of the app should not be more than the cost of getting all other alternative accessories you need for a presentation like clickers, external mouse etc.</w:t>
-      </w:r>
-    </w:p>
-    <w:p>
-      <w:pPr>
-        <w:pStyle w:val="ListParagraph"/>
-        <w:numPr>
-          <w:ilvl w:val="0"/>
-          <w:numId w:val="19"/>
-        </w:numPr>
-        <w:spacing w:line="480" w:lineRule="auto"/>
-        <w:rPr>
-          <w:rFonts w:ascii="Times New Roman" w:hAnsi="Times New Roman" w:cs="Times New Roman"/>
-          <w:sz w:val="24"/>
-          <w:szCs w:val="24"/>
-        </w:rPr>
-      </w:pPr>
-      <w:r>
-        <w:rPr>
-          <w:rFonts w:ascii="Times New Roman" w:hAnsi="Times New Roman" w:cs="Times New Roman"/>
-          <w:sz w:val="24"/>
-          <w:szCs w:val="24"/>
-        </w:rPr>
-        <w:t>Any devices/app replacing the current ones should be able to do better than the current ones (like zoom in/out) in other to convince users to buy it.</w:t>
-      </w:r>
-    </w:p>
-    <w:p>
-      <w:pPr>
-        <w:spacing w:line="480" w:lineRule="auto"/>
-        <w:rPr>
-          <w:rFonts w:cs="Times New Roman"/>
-          <w:szCs w:val="24"/>
-        </w:rPr>
-      </w:pPr>
-      <w:r>
-        <w:rPr>
-          <w:rFonts w:cs="Times New Roman"/>
-          <w:szCs w:val="24"/>
-        </w:rPr>
-        <w:t>Cong-Vinh Vu</w:t>
-      </w:r>
-    </w:p>
-    <w:p>
-      <w:pPr>
-        <w:pStyle w:val="ListParagraph"/>
-        <w:numPr>
-          <w:ilvl w:val="0"/>
-          <w:numId w:val="20"/>
-        </w:numPr>
-        <w:spacing w:line="480" w:lineRule="auto"/>
-        <w:rPr>
-          <w:rFonts w:ascii="Times New Roman" w:hAnsi="Times New Roman" w:cs="Times New Roman"/>
-          <w:sz w:val="24"/>
-          <w:szCs w:val="24"/>
-        </w:rPr>
-      </w:pPr>
-      <w:r>
-        <w:rPr>
-          <w:rFonts w:ascii="Times New Roman" w:hAnsi="Times New Roman" w:cs="Times New Roman"/>
-          <w:sz w:val="24"/>
-          <w:szCs w:val="24"/>
-        </w:rPr>
-        <w:t>The sensor could be very sensitive and apply features in an unwanted manner.</w:t>
-      </w:r>
-    </w:p>
-    <w:p>
-      <w:pPr>
-        <w:pStyle w:val="ListParagraph"/>
-        <w:numPr>
-          <w:ilvl w:val="0"/>
-          <w:numId w:val="20"/>
-        </w:numPr>
-        <w:spacing w:line="480" w:lineRule="auto"/>
-        <w:rPr>
-          <w:rFonts w:ascii="Times New Roman" w:hAnsi="Times New Roman" w:cs="Times New Roman"/>
-          <w:sz w:val="24"/>
-          <w:szCs w:val="24"/>
-        </w:rPr>
-      </w:pPr>
-      <w:r>
-        <w:rPr>
-          <w:rFonts w:ascii="Times New Roman" w:hAnsi="Times New Roman" w:cs="Times New Roman"/>
-          <w:sz w:val="24"/>
-          <w:szCs w:val="24"/>
-        </w:rPr>
-        <w:t>The application needs other features than allowing the user to show slides sequentially with a sensor.</w:t>
-      </w:r>
-    </w:p>
-    <w:p>
-      <w:pPr>
-        <w:pStyle w:val="ListParagraph"/>
-        <w:numPr>
-          <w:ilvl w:val="0"/>
-          <w:numId w:val="20"/>
-        </w:numPr>
-        <w:spacing w:line="480" w:lineRule="auto"/>
-        <w:rPr>
-          <w:rFonts w:ascii="Times New Roman" w:hAnsi="Times New Roman" w:cs="Times New Roman"/>
-          <w:sz w:val="24"/>
-          <w:szCs w:val="24"/>
-        </w:rPr>
-      </w:pPr>
-      <w:r>
-        <w:rPr>
-          <w:rFonts w:ascii="Times New Roman" w:hAnsi="Times New Roman" w:cs="Times New Roman"/>
-          <w:sz w:val="24"/>
-          <w:szCs w:val="24"/>
-        </w:rPr>
-        <w:t>The cost of the application and sensor should be equal or lower to competitive products such as a clicker.</w:t>
-      </w:r>
-    </w:p>
-    <w:p/>
+      <w:r>
+        <w:t>.</w:t>
+      </w:r>
+    </w:p>
     <w:sectPr>
       <w:pgSz w:w="12240" w:h="15840"/>
       <w:pgMar w:top="1440" w:right="1440" w:bottom="1440" w:left="1440" w:header="708" w:footer="708" w:gutter="0"/>
@@ -6265,6 +6724,25 @@
       <w:lang w:eastAsia="en-CA"/>
     </w:rPr>
   </w:style>
+  <w:style w:type="table" w:styleId="TableGrid">
+    <w:name w:val="Table Grid"/>
+    <w:basedOn w:val="TableNormal"/>
+    <w:uiPriority w:val="39"/>
+    <w:rsid w:val="00D93AD7"/>
+    <w:pPr>
+      <w:spacing w:after="0" w:line="240" w:lineRule="auto"/>
+    </w:pPr>
+    <w:tblPr>
+      <w:tblBorders>
+        <w:top w:val="single" w:sz="4" w:space="0" w:color="auto"/>
+        <w:left w:val="single" w:sz="4" w:space="0" w:color="auto"/>
+        <w:bottom w:val="single" w:sz="4" w:space="0" w:color="auto"/>
+        <w:right w:val="single" w:sz="4" w:space="0" w:color="auto"/>
+        <w:insideH w:val="single" w:sz="4" w:space="0" w:color="auto"/>
+        <w:insideV w:val="single" w:sz="4" w:space="0" w:color="auto"/>
+      </w:tblBorders>
+    </w:tblPr>
+  </w:style>
 </w:styles>
 </file>
 

</xml_diff>